<commit_message>
finished intro and data draft
</commit_message>
<xml_diff>
--- a/Thesis.docx
+++ b/Thesis.docx
@@ -3397,27 +3397,7 @@
           <w:sz w:val="24"/>
           <w:szCs w:val="24"/>
         </w:rPr>
-        <w:t xml:space="preserve"> out in space. (</w:t>
-      </w:r>
-      <w:proofErr w:type="spellStart"/>
-      <w:r>
-        <w:rPr>
-          <w:rFonts w:ascii="Times New Roman" w:hAnsi="Times New Roman" w:cs="Times New Roman"/>
-          <w:color w:val="000000" w:themeColor="text1"/>
-          <w:sz w:val="24"/>
-          <w:szCs w:val="24"/>
-        </w:rPr>
-        <w:t>Klebesadel</w:t>
-      </w:r>
-      <w:proofErr w:type="spellEnd"/>
-      <w:r>
-        <w:rPr>
-          <w:rFonts w:ascii="Times New Roman" w:hAnsi="Times New Roman" w:cs="Times New Roman"/>
-          <w:color w:val="000000" w:themeColor="text1"/>
-          <w:sz w:val="24"/>
-          <w:szCs w:val="24"/>
-        </w:rPr>
-        <w:t xml:space="preserve"> et al., 1973). </w:t>
+        <w:t xml:space="preserve"> out in space. (Klebesadel et al., 1973). </w:t>
       </w:r>
       <w:r>
         <w:rPr>
@@ -3588,67 +3568,7 @@
           <w:sz w:val="24"/>
           <w:szCs w:val="24"/>
         </w:rPr>
-        <w:t xml:space="preserve"> beyond the Milky Way (</w:t>
-      </w:r>
-      <w:proofErr w:type="spellStart"/>
-      <w:r>
-        <w:rPr>
-          <w:rFonts w:ascii="Times New Roman" w:hAnsi="Times New Roman" w:cs="Times New Roman"/>
-          <w:color w:val="000000" w:themeColor="text1"/>
-          <w:sz w:val="24"/>
-          <w:szCs w:val="24"/>
-        </w:rPr>
-        <w:t>Paczynski</w:t>
-      </w:r>
-      <w:proofErr w:type="spellEnd"/>
-      <w:r>
-        <w:rPr>
-          <w:rFonts w:ascii="Times New Roman" w:hAnsi="Times New Roman" w:cs="Times New Roman"/>
-          <w:color w:val="000000" w:themeColor="text1"/>
-          <w:sz w:val="24"/>
-          <w:szCs w:val="24"/>
-        </w:rPr>
-        <w:t xml:space="preserve">, 1991; Meegan et al., 1992). Years later, the cosmological origin of these events </w:t>
-      </w:r>
-      <w:proofErr w:type="gramStart"/>
-      <w:r>
-        <w:rPr>
-          <w:rFonts w:ascii="Times New Roman" w:hAnsi="Times New Roman" w:cs="Times New Roman"/>
-          <w:color w:val="000000" w:themeColor="text1"/>
-          <w:sz w:val="24"/>
-          <w:szCs w:val="24"/>
-        </w:rPr>
-        <w:t>were</w:t>
-      </w:r>
-      <w:proofErr w:type="gramEnd"/>
-      <w:r>
-        <w:rPr>
-          <w:rFonts w:ascii="Times New Roman" w:hAnsi="Times New Roman" w:cs="Times New Roman"/>
-          <w:color w:val="000000" w:themeColor="text1"/>
-          <w:sz w:val="24"/>
-          <w:szCs w:val="24"/>
-        </w:rPr>
-        <w:t xml:space="preserve"> confirmed when a redshift was obtained on an event named GRB 970228 (van </w:t>
-      </w:r>
-      <w:proofErr w:type="spellStart"/>
-      <w:r>
-        <w:rPr>
-          <w:rFonts w:ascii="Times New Roman" w:hAnsi="Times New Roman" w:cs="Times New Roman"/>
-          <w:color w:val="000000" w:themeColor="text1"/>
-          <w:sz w:val="24"/>
-          <w:szCs w:val="24"/>
-        </w:rPr>
-        <w:t>Paradijs</w:t>
-      </w:r>
-      <w:proofErr w:type="spellEnd"/>
-      <w:r>
-        <w:rPr>
-          <w:rFonts w:ascii="Times New Roman" w:hAnsi="Times New Roman" w:cs="Times New Roman"/>
-          <w:color w:val="000000" w:themeColor="text1"/>
-          <w:sz w:val="24"/>
-          <w:szCs w:val="24"/>
-        </w:rPr>
-        <w:t xml:space="preserve"> et al., 1997)</w:t>
+        <w:t xml:space="preserve"> beyond the Milky Way (Paczynski, 1991; Meegan et al., 1992). Years later, the cosmological origin of these events were confirmed when a redshift was obtained on an event named GRB 970228 (van Paradijs et al., 1997)</w:t>
       </w:r>
       <w:r>
         <w:rPr>
@@ -3827,7 +3747,6 @@
         </w:rPr>
         <w:t xml:space="preserve"> The basic units of a GRB are its pulses (</w:t>
       </w:r>
-      <w:proofErr w:type="spellStart"/>
       <w:r>
         <w:rPr>
           <w:rFonts w:ascii="Times New Roman" w:hAnsi="Times New Roman" w:cs="Times New Roman"/>
@@ -3835,9 +3754,256 @@
           <w:sz w:val="24"/>
           <w:szCs w:val="24"/>
         </w:rPr>
-        <w:t>Hakkila</w:t>
-      </w:r>
-      <w:proofErr w:type="spellEnd"/>
+        <w:t>Hakkila &amp; Preece (2011); Hakkila et al. (2015, 2018)</w:t>
+      </w:r>
+      <w:r>
+        <w:rPr>
+          <w:rFonts w:ascii="Times New Roman" w:hAnsi="Times New Roman" w:cs="Times New Roman"/>
+          <w:sz w:val="24"/>
+          <w:szCs w:val="24"/>
+        </w:rPr>
+        <w:t>).</w:t>
+      </w:r>
+      <w:r>
+        <w:rPr>
+          <w:rFonts w:ascii="Times New Roman" w:hAnsi="Times New Roman" w:cs="Times New Roman"/>
+          <w:sz w:val="24"/>
+          <w:szCs w:val="24"/>
+        </w:rPr>
+        <w:t xml:space="preserve"> </w:t>
+      </w:r>
+      <w:r>
+        <w:rPr>
+          <w:rFonts w:ascii="Times New Roman" w:hAnsi="Times New Roman" w:cs="Times New Roman"/>
+          <w:sz w:val="24"/>
+          <w:szCs w:val="24"/>
+        </w:rPr>
+        <w:t>The properties of a single pulse have been thoroughly measured</w:t>
+      </w:r>
+      <w:r>
+        <w:rPr>
+          <w:rFonts w:ascii="Times New Roman" w:hAnsi="Times New Roman" w:cs="Times New Roman"/>
+          <w:sz w:val="24"/>
+          <w:szCs w:val="24"/>
+        </w:rPr>
+        <w:t xml:space="preserve"> (Golenetskii et al.(1983); Liang &amp; Kargatis(1996); Norris et al.(1996); Norris(2002); Ramirez-Ruiz &amp; Fenimore(2000))</w:t>
+      </w:r>
+      <w:r>
+        <w:rPr>
+          <w:rFonts w:ascii="Times New Roman" w:hAnsi="Times New Roman" w:cs="Times New Roman"/>
+          <w:sz w:val="24"/>
+          <w:szCs w:val="24"/>
+        </w:rPr>
+        <w:t xml:space="preserve"> and can be fitted by a four-parameter empirical model </w:t>
+      </w:r>
+      <w:r>
+        <w:rPr>
+          <w:rFonts w:ascii="Times New Roman" w:hAnsi="Times New Roman" w:cs="Times New Roman"/>
+          <w:sz w:val="24"/>
+          <w:szCs w:val="24"/>
+        </w:rPr>
+        <w:t>(Norris et al.(1996))</w:t>
+      </w:r>
+      <w:r>
+        <w:rPr>
+          <w:rFonts w:ascii="Times New Roman" w:hAnsi="Times New Roman" w:cs="Times New Roman"/>
+          <w:sz w:val="24"/>
+          <w:szCs w:val="24"/>
+        </w:rPr>
+        <w:t>. The</w:t>
+      </w:r>
+      <w:r>
+        <w:rPr>
+          <w:rFonts w:ascii="Times New Roman" w:hAnsi="Times New Roman" w:cs="Times New Roman"/>
+          <w:sz w:val="24"/>
+          <w:szCs w:val="24"/>
+        </w:rPr>
+        <w:t xml:space="preserve"> </w:t>
+      </w:r>
+      <w:r>
+        <w:rPr>
+          <w:rFonts w:ascii="Times New Roman" w:hAnsi="Times New Roman" w:cs="Times New Roman"/>
+          <w:sz w:val="24"/>
+          <w:szCs w:val="24"/>
+        </w:rPr>
+        <w:t xml:space="preserve">Norris model </w:t>
+      </w:r>
+      <w:r>
+        <w:rPr>
+          <w:rFonts w:ascii="Times New Roman" w:hAnsi="Times New Roman" w:cs="Times New Roman"/>
+          <w:sz w:val="24"/>
+          <w:szCs w:val="24"/>
+        </w:rPr>
+        <w:t xml:space="preserve">is a monotonic function </w:t>
+      </w:r>
+      <w:r>
+        <w:rPr>
+          <w:rFonts w:ascii="Times New Roman" w:hAnsi="Times New Roman" w:cs="Times New Roman"/>
+          <w:sz w:val="24"/>
+          <w:szCs w:val="24"/>
+        </w:rPr>
+        <w:t xml:space="preserve">used </w:t>
+      </w:r>
+      <w:r>
+        <w:rPr>
+          <w:rFonts w:ascii="Times New Roman" w:hAnsi="Times New Roman" w:cs="Times New Roman"/>
+          <w:sz w:val="24"/>
+          <w:szCs w:val="24"/>
+        </w:rPr>
+        <w:t>for extracting the shape of a single</w:t>
+      </w:r>
+      <w:r>
+        <w:rPr>
+          <w:rFonts w:ascii="Times New Roman" w:hAnsi="Times New Roman" w:cs="Times New Roman"/>
+          <w:sz w:val="24"/>
+          <w:szCs w:val="24"/>
+        </w:rPr>
+        <w:t xml:space="preserve"> </w:t>
+      </w:r>
+      <w:r>
+        <w:rPr>
+          <w:rFonts w:ascii="Times New Roman" w:hAnsi="Times New Roman" w:cs="Times New Roman"/>
+          <w:sz w:val="24"/>
+          <w:szCs w:val="24"/>
+        </w:rPr>
+        <w:t xml:space="preserve">pulse to several overlapping pulses in a </w:t>
+      </w:r>
+      <w:r>
+        <w:rPr>
+          <w:rFonts w:ascii="Times New Roman" w:hAnsi="Times New Roman" w:cs="Times New Roman"/>
+          <w:sz w:val="24"/>
+          <w:szCs w:val="24"/>
+        </w:rPr>
+        <w:t xml:space="preserve">time-series </w:t>
+      </w:r>
+      <w:r>
+        <w:rPr>
+          <w:rFonts w:ascii="Times New Roman" w:hAnsi="Times New Roman" w:cs="Times New Roman"/>
+          <w:sz w:val="24"/>
+          <w:szCs w:val="24"/>
+        </w:rPr>
+        <w:t>GRB light</w:t>
+      </w:r>
+      <w:r>
+        <w:rPr>
+          <w:rFonts w:ascii="Times New Roman" w:hAnsi="Times New Roman" w:cs="Times New Roman"/>
+          <w:sz w:val="24"/>
+          <w:szCs w:val="24"/>
+        </w:rPr>
+        <w:t xml:space="preserve"> </w:t>
+      </w:r>
+      <w:r>
+        <w:rPr>
+          <w:rFonts w:ascii="Times New Roman" w:hAnsi="Times New Roman" w:cs="Times New Roman"/>
+          <w:sz w:val="24"/>
+          <w:szCs w:val="24"/>
+        </w:rPr>
+        <w:t>curve</w:t>
+      </w:r>
+      <w:r>
+        <w:rPr>
+          <w:rFonts w:ascii="Times New Roman" w:hAnsi="Times New Roman" w:cs="Times New Roman"/>
+          <w:sz w:val="24"/>
+          <w:szCs w:val="24"/>
+        </w:rPr>
+        <w:t xml:space="preserve"> (Hakkila &amp; Cumbee(2009); Hakkila et al. (2008); Norris et al. (2005))</w:t>
+      </w:r>
+      <w:r>
+        <w:rPr>
+          <w:rFonts w:ascii="Times New Roman" w:hAnsi="Times New Roman" w:cs="Times New Roman"/>
+          <w:sz w:val="24"/>
+          <w:szCs w:val="24"/>
+        </w:rPr>
+        <w:t xml:space="preserve">. Unfortunately, </w:t>
+      </w:r>
+      <w:r>
+        <w:rPr>
+          <w:rFonts w:ascii="Times New Roman" w:hAnsi="Times New Roman" w:cs="Times New Roman"/>
+          <w:sz w:val="24"/>
+          <w:szCs w:val="24"/>
+        </w:rPr>
+        <w:t xml:space="preserve">in a highly structured GRB emission episode, </w:t>
+      </w:r>
+      <w:r>
+        <w:rPr>
+          <w:rFonts w:ascii="Times New Roman" w:hAnsi="Times New Roman" w:cs="Times New Roman"/>
+          <w:sz w:val="24"/>
+          <w:szCs w:val="24"/>
+        </w:rPr>
+        <w:t xml:space="preserve">when a burst is </w:t>
+      </w:r>
+      <w:r>
+        <w:rPr>
+          <w:rFonts w:ascii="Times New Roman" w:hAnsi="Times New Roman" w:cs="Times New Roman"/>
+          <w:sz w:val="24"/>
+          <w:szCs w:val="24"/>
+        </w:rPr>
+        <w:t>comprised</w:t>
+      </w:r>
+      <w:r>
+        <w:rPr>
+          <w:rFonts w:ascii="Times New Roman" w:hAnsi="Times New Roman" w:cs="Times New Roman"/>
+          <w:sz w:val="24"/>
+          <w:szCs w:val="24"/>
+        </w:rPr>
+        <w:t xml:space="preserve"> of</w:t>
+      </w:r>
+      <w:r>
+        <w:rPr>
+          <w:rFonts w:ascii="Times New Roman" w:hAnsi="Times New Roman" w:cs="Times New Roman"/>
+          <w:sz w:val="24"/>
+          <w:szCs w:val="24"/>
+        </w:rPr>
+        <w:t xml:space="preserve"> what seems to be </w:t>
+      </w:r>
+      <w:r>
+        <w:rPr>
+          <w:rFonts w:ascii="Times New Roman" w:hAnsi="Times New Roman" w:cs="Times New Roman"/>
+          <w:sz w:val="24"/>
+          <w:szCs w:val="24"/>
+        </w:rPr>
+        <w:t xml:space="preserve">a large number of overlapping pulses, it becomes difficult to </w:t>
+      </w:r>
+      <w:r>
+        <w:rPr>
+          <w:rFonts w:ascii="Times New Roman" w:hAnsi="Times New Roman" w:cs="Times New Roman"/>
+          <w:sz w:val="24"/>
+          <w:szCs w:val="24"/>
+        </w:rPr>
+        <w:t xml:space="preserve">understand the emission structure </w:t>
+      </w:r>
+      <w:r>
+        <w:rPr>
+          <w:rFonts w:ascii="Times New Roman" w:hAnsi="Times New Roman" w:cs="Times New Roman"/>
+          <w:sz w:val="24"/>
+          <w:szCs w:val="24"/>
+        </w:rPr>
+        <w:t xml:space="preserve">and accurately understand the processes of the GRB event </w:t>
+      </w:r>
+      <w:r>
+        <w:rPr>
+          <w:rFonts w:ascii="Times New Roman" w:hAnsi="Times New Roman" w:cs="Times New Roman"/>
+          <w:sz w:val="24"/>
+          <w:szCs w:val="24"/>
+        </w:rPr>
+        <w:t>(Hakkila &amp; Cumbee(2009))</w:t>
+      </w:r>
+      <w:r>
+        <w:rPr>
+          <w:rFonts w:ascii="Times New Roman" w:hAnsi="Times New Roman" w:cs="Times New Roman"/>
+          <w:sz w:val="24"/>
+          <w:szCs w:val="24"/>
+        </w:rPr>
+        <w:t xml:space="preserve">. </w:t>
+      </w:r>
+      <w:r>
+        <w:rPr>
+          <w:rFonts w:ascii="Times New Roman" w:hAnsi="Times New Roman" w:cs="Times New Roman"/>
+          <w:sz w:val="24"/>
+          <w:szCs w:val="24"/>
+        </w:rPr>
+        <w:t xml:space="preserve">This is because GRB pulses are actually non-monotonic </w:t>
+      </w:r>
       <w:r>
         <w:rPr>
           <w:rFonts w:ascii="Times New Roman" w:hAnsi="Times New Roman" w:cs="Times New Roman"/>
@@ -3845,9 +4011,8 @@
           <w:sz w:val="24"/>
           <w:szCs w:val="24"/>
         </w:rPr>
-        <w:t xml:space="preserve"> &amp; </w:t>
-      </w:r>
-      <w:proofErr w:type="spellStart"/>
+        <w:t>(Hakkila &amp; Preece 2014; Hakkila et al. 2015, 2018)</w:t>
+      </w:r>
       <w:r>
         <w:rPr>
           <w:rFonts w:ascii="Times New Roman" w:hAnsi="Times New Roman" w:cs="Times New Roman"/>
@@ -3855,495 +4020,11 @@
           <w:sz w:val="24"/>
           <w:szCs w:val="24"/>
         </w:rPr>
-        <w:t>Preece</w:t>
-      </w:r>
-      <w:proofErr w:type="spellEnd"/>
-      <w:r>
-        <w:rPr>
-          <w:rFonts w:ascii="Times New Roman" w:hAnsi="Times New Roman" w:cs="Times New Roman"/>
-          <w:color w:val="FF0000"/>
-          <w:sz w:val="24"/>
-          <w:szCs w:val="24"/>
-        </w:rPr>
-        <w:t xml:space="preserve"> (2011); </w:t>
-      </w:r>
-      <w:proofErr w:type="spellStart"/>
-      <w:r>
-        <w:rPr>
-          <w:rFonts w:ascii="Times New Roman" w:hAnsi="Times New Roman" w:cs="Times New Roman"/>
-          <w:color w:val="FF0000"/>
-          <w:sz w:val="24"/>
-          <w:szCs w:val="24"/>
-        </w:rPr>
-        <w:t>Hakkila</w:t>
-      </w:r>
-      <w:proofErr w:type="spellEnd"/>
-      <w:r>
-        <w:rPr>
-          <w:rFonts w:ascii="Times New Roman" w:hAnsi="Times New Roman" w:cs="Times New Roman"/>
-          <w:color w:val="FF0000"/>
-          <w:sz w:val="24"/>
-          <w:szCs w:val="24"/>
-        </w:rPr>
-        <w:t xml:space="preserve"> et al. (2015, 2018)</w:t>
-      </w:r>
-      <w:r>
-        <w:rPr>
-          <w:rFonts w:ascii="Times New Roman" w:hAnsi="Times New Roman" w:cs="Times New Roman"/>
-          <w:sz w:val="24"/>
-          <w:szCs w:val="24"/>
-        </w:rPr>
-        <w:t>).</w:t>
-      </w:r>
-      <w:r>
-        <w:rPr>
-          <w:rFonts w:ascii="Times New Roman" w:hAnsi="Times New Roman" w:cs="Times New Roman"/>
-          <w:sz w:val="24"/>
-          <w:szCs w:val="24"/>
-        </w:rPr>
-        <w:t xml:space="preserve"> </w:t>
-      </w:r>
-      <w:r>
-        <w:rPr>
-          <w:rFonts w:ascii="Times New Roman" w:hAnsi="Times New Roman" w:cs="Times New Roman"/>
-          <w:sz w:val="24"/>
-          <w:szCs w:val="24"/>
-        </w:rPr>
-        <w:t>The properties of a single pulse have been thoroughly measured</w:t>
-      </w:r>
-      <w:r>
-        <w:rPr>
-          <w:rFonts w:ascii="Times New Roman" w:hAnsi="Times New Roman" w:cs="Times New Roman"/>
-          <w:sz w:val="24"/>
-          <w:szCs w:val="24"/>
-        </w:rPr>
-        <w:t xml:space="preserve"> (Golenetskii et al.(1983); Liang &amp; Kargatis(1996); Norris et al.(1996); Norris(2002); Ramirez-Ruiz &amp; Fenimore(2000))</w:t>
-      </w:r>
-      <w:r>
-        <w:rPr>
-          <w:rFonts w:ascii="Times New Roman" w:hAnsi="Times New Roman" w:cs="Times New Roman"/>
-          <w:sz w:val="24"/>
-          <w:szCs w:val="24"/>
-        </w:rPr>
-        <w:t xml:space="preserve"> and can be fitted by a four-parameter empirical model </w:t>
-      </w:r>
-      <w:r>
-        <w:rPr>
-          <w:rFonts w:ascii="Times New Roman" w:hAnsi="Times New Roman" w:cs="Times New Roman"/>
-          <w:sz w:val="24"/>
-          <w:szCs w:val="24"/>
-        </w:rPr>
-        <w:t>(Norris et al.(1996))</w:t>
-      </w:r>
-      <w:r>
-        <w:rPr>
-          <w:rFonts w:ascii="Times New Roman" w:hAnsi="Times New Roman" w:cs="Times New Roman"/>
-          <w:sz w:val="24"/>
-          <w:szCs w:val="24"/>
-        </w:rPr>
-        <w:t>. The</w:t>
-      </w:r>
-      <w:r>
-        <w:rPr>
-          <w:rFonts w:ascii="Times New Roman" w:hAnsi="Times New Roman" w:cs="Times New Roman"/>
-          <w:sz w:val="24"/>
-          <w:szCs w:val="24"/>
-        </w:rPr>
-        <w:t xml:space="preserve"> </w:t>
-      </w:r>
-      <w:r>
-        <w:rPr>
-          <w:rFonts w:ascii="Times New Roman" w:hAnsi="Times New Roman" w:cs="Times New Roman"/>
-          <w:sz w:val="24"/>
-          <w:szCs w:val="24"/>
-        </w:rPr>
-        <w:t xml:space="preserve">Norris model </w:t>
-      </w:r>
-      <w:r>
-        <w:rPr>
-          <w:rFonts w:ascii="Times New Roman" w:hAnsi="Times New Roman" w:cs="Times New Roman"/>
-          <w:sz w:val="24"/>
-          <w:szCs w:val="24"/>
-        </w:rPr>
-        <w:t xml:space="preserve">is a monotonic function </w:t>
-      </w:r>
-      <w:r>
-        <w:rPr>
-          <w:rFonts w:ascii="Times New Roman" w:hAnsi="Times New Roman" w:cs="Times New Roman"/>
-          <w:sz w:val="24"/>
-          <w:szCs w:val="24"/>
-        </w:rPr>
-        <w:t xml:space="preserve">used </w:t>
-      </w:r>
-      <w:r>
-        <w:rPr>
-          <w:rFonts w:ascii="Times New Roman" w:hAnsi="Times New Roman" w:cs="Times New Roman"/>
-          <w:sz w:val="24"/>
-          <w:szCs w:val="24"/>
-        </w:rPr>
-        <w:t>for extracting the shape of a single</w:t>
-      </w:r>
-      <w:r>
-        <w:rPr>
-          <w:rFonts w:ascii="Times New Roman" w:hAnsi="Times New Roman" w:cs="Times New Roman"/>
-          <w:sz w:val="24"/>
-          <w:szCs w:val="24"/>
-        </w:rPr>
-        <w:t xml:space="preserve"> </w:t>
-      </w:r>
-      <w:r>
-        <w:rPr>
-          <w:rFonts w:ascii="Times New Roman" w:hAnsi="Times New Roman" w:cs="Times New Roman"/>
-          <w:sz w:val="24"/>
-          <w:szCs w:val="24"/>
-        </w:rPr>
-        <w:t xml:space="preserve">pulse to several overlapping pulses in a </w:t>
-      </w:r>
-      <w:r>
-        <w:rPr>
-          <w:rFonts w:ascii="Times New Roman" w:hAnsi="Times New Roman" w:cs="Times New Roman"/>
-          <w:sz w:val="24"/>
-          <w:szCs w:val="24"/>
-        </w:rPr>
-        <w:t xml:space="preserve">time-series </w:t>
-      </w:r>
-      <w:r>
-        <w:rPr>
-          <w:rFonts w:ascii="Times New Roman" w:hAnsi="Times New Roman" w:cs="Times New Roman"/>
-          <w:sz w:val="24"/>
-          <w:szCs w:val="24"/>
-        </w:rPr>
-        <w:t>GRB light</w:t>
-      </w:r>
-      <w:r>
-        <w:rPr>
-          <w:rFonts w:ascii="Times New Roman" w:hAnsi="Times New Roman" w:cs="Times New Roman"/>
-          <w:sz w:val="24"/>
-          <w:szCs w:val="24"/>
-        </w:rPr>
-        <w:t xml:space="preserve"> </w:t>
-      </w:r>
-      <w:r>
-        <w:rPr>
-          <w:rFonts w:ascii="Times New Roman" w:hAnsi="Times New Roman" w:cs="Times New Roman"/>
-          <w:sz w:val="24"/>
-          <w:szCs w:val="24"/>
-        </w:rPr>
-        <w:t>curve</w:t>
-      </w:r>
-      <w:r>
-        <w:rPr>
-          <w:rFonts w:ascii="Times New Roman" w:hAnsi="Times New Roman" w:cs="Times New Roman"/>
-          <w:sz w:val="24"/>
-          <w:szCs w:val="24"/>
-        </w:rPr>
-        <w:t xml:space="preserve"> (</w:t>
-      </w:r>
-      <w:proofErr w:type="spellStart"/>
-      <w:r>
-        <w:rPr>
-          <w:rFonts w:ascii="Times New Roman" w:hAnsi="Times New Roman" w:cs="Times New Roman"/>
-          <w:sz w:val="24"/>
-          <w:szCs w:val="24"/>
-        </w:rPr>
-        <w:t>Hakkila</w:t>
-      </w:r>
-      <w:proofErr w:type="spellEnd"/>
-      <w:r>
-        <w:rPr>
-          <w:rFonts w:ascii="Times New Roman" w:hAnsi="Times New Roman" w:cs="Times New Roman"/>
-          <w:sz w:val="24"/>
-          <w:szCs w:val="24"/>
-        </w:rPr>
-        <w:t xml:space="preserve"> &amp; </w:t>
-      </w:r>
-      <w:proofErr w:type="spellStart"/>
-      <w:proofErr w:type="gramStart"/>
-      <w:r>
-        <w:rPr>
-          <w:rFonts w:ascii="Times New Roman" w:hAnsi="Times New Roman" w:cs="Times New Roman"/>
-          <w:sz w:val="24"/>
-          <w:szCs w:val="24"/>
-        </w:rPr>
-        <w:t>Cumbee</w:t>
-      </w:r>
-      <w:proofErr w:type="spellEnd"/>
-      <w:r>
-        <w:rPr>
-          <w:rFonts w:ascii="Times New Roman" w:hAnsi="Times New Roman" w:cs="Times New Roman"/>
-          <w:sz w:val="24"/>
-          <w:szCs w:val="24"/>
-        </w:rPr>
-        <w:t>(</w:t>
-      </w:r>
-      <w:proofErr w:type="gramEnd"/>
-      <w:r>
-        <w:rPr>
-          <w:rFonts w:ascii="Times New Roman" w:hAnsi="Times New Roman" w:cs="Times New Roman"/>
-          <w:sz w:val="24"/>
-          <w:szCs w:val="24"/>
-        </w:rPr>
-        <w:t xml:space="preserve">2009); </w:t>
-      </w:r>
-      <w:proofErr w:type="spellStart"/>
-      <w:r>
-        <w:rPr>
-          <w:rFonts w:ascii="Times New Roman" w:hAnsi="Times New Roman" w:cs="Times New Roman"/>
-          <w:sz w:val="24"/>
-          <w:szCs w:val="24"/>
-        </w:rPr>
-        <w:t>Hakkila</w:t>
-      </w:r>
-      <w:proofErr w:type="spellEnd"/>
-      <w:r>
-        <w:rPr>
-          <w:rFonts w:ascii="Times New Roman" w:hAnsi="Times New Roman" w:cs="Times New Roman"/>
-          <w:sz w:val="24"/>
-          <w:szCs w:val="24"/>
-        </w:rPr>
-        <w:t xml:space="preserve"> et al. (2008); Norris et al. (2005))</w:t>
-      </w:r>
-      <w:r>
-        <w:rPr>
-          <w:rFonts w:ascii="Times New Roman" w:hAnsi="Times New Roman" w:cs="Times New Roman"/>
-          <w:sz w:val="24"/>
-          <w:szCs w:val="24"/>
-        </w:rPr>
-        <w:t xml:space="preserve">. Unfortunately, </w:t>
-      </w:r>
-      <w:r>
-        <w:rPr>
-          <w:rFonts w:ascii="Times New Roman" w:hAnsi="Times New Roman" w:cs="Times New Roman"/>
-          <w:sz w:val="24"/>
-          <w:szCs w:val="24"/>
-        </w:rPr>
-        <w:t xml:space="preserve">in a highly structured GRB emission episode, </w:t>
-      </w:r>
-      <w:r>
-        <w:rPr>
-          <w:rFonts w:ascii="Times New Roman" w:hAnsi="Times New Roman" w:cs="Times New Roman"/>
-          <w:sz w:val="24"/>
-          <w:szCs w:val="24"/>
-        </w:rPr>
-        <w:t xml:space="preserve">when a burst is </w:t>
-      </w:r>
-      <w:r>
-        <w:rPr>
-          <w:rFonts w:ascii="Times New Roman" w:hAnsi="Times New Roman" w:cs="Times New Roman"/>
-          <w:sz w:val="24"/>
-          <w:szCs w:val="24"/>
-        </w:rPr>
-        <w:t>comprised</w:t>
-      </w:r>
-      <w:r>
-        <w:rPr>
-          <w:rFonts w:ascii="Times New Roman" w:hAnsi="Times New Roman" w:cs="Times New Roman"/>
-          <w:sz w:val="24"/>
-          <w:szCs w:val="24"/>
-        </w:rPr>
-        <w:t xml:space="preserve"> of</w:t>
-      </w:r>
-      <w:r>
-        <w:rPr>
-          <w:rFonts w:ascii="Times New Roman" w:hAnsi="Times New Roman" w:cs="Times New Roman"/>
-          <w:sz w:val="24"/>
-          <w:szCs w:val="24"/>
-        </w:rPr>
-        <w:t xml:space="preserve"> what seems to be </w:t>
-      </w:r>
-      <w:r>
-        <w:rPr>
-          <w:rFonts w:ascii="Times New Roman" w:hAnsi="Times New Roman" w:cs="Times New Roman"/>
-          <w:sz w:val="24"/>
-          <w:szCs w:val="24"/>
-        </w:rPr>
-        <w:t xml:space="preserve">a large number of overlapping pulses, it becomes difficult to </w:t>
-      </w:r>
-      <w:r>
-        <w:rPr>
-          <w:rFonts w:ascii="Times New Roman" w:hAnsi="Times New Roman" w:cs="Times New Roman"/>
-          <w:sz w:val="24"/>
-          <w:szCs w:val="24"/>
-        </w:rPr>
-        <w:t xml:space="preserve">understand the emission structure </w:t>
-      </w:r>
-      <w:r>
-        <w:rPr>
-          <w:rFonts w:ascii="Times New Roman" w:hAnsi="Times New Roman" w:cs="Times New Roman"/>
-          <w:sz w:val="24"/>
-          <w:szCs w:val="24"/>
-        </w:rPr>
-        <w:t xml:space="preserve">and accurately understand the processes of the GRB event </w:t>
-      </w:r>
-      <w:r>
-        <w:rPr>
-          <w:rFonts w:ascii="Times New Roman" w:hAnsi="Times New Roman" w:cs="Times New Roman"/>
-          <w:sz w:val="24"/>
-          <w:szCs w:val="24"/>
-        </w:rPr>
-        <w:t>(</w:t>
-      </w:r>
-      <w:proofErr w:type="spellStart"/>
-      <w:r>
-        <w:rPr>
-          <w:rFonts w:ascii="Times New Roman" w:hAnsi="Times New Roman" w:cs="Times New Roman"/>
-          <w:sz w:val="24"/>
-          <w:szCs w:val="24"/>
-        </w:rPr>
-        <w:t>Hakkila</w:t>
-      </w:r>
-      <w:proofErr w:type="spellEnd"/>
-      <w:r>
-        <w:rPr>
-          <w:rFonts w:ascii="Times New Roman" w:hAnsi="Times New Roman" w:cs="Times New Roman"/>
-          <w:sz w:val="24"/>
-          <w:szCs w:val="24"/>
-        </w:rPr>
-        <w:t xml:space="preserve"> &amp; </w:t>
-      </w:r>
-      <w:proofErr w:type="spellStart"/>
-      <w:proofErr w:type="gramStart"/>
-      <w:r>
-        <w:rPr>
-          <w:rFonts w:ascii="Times New Roman" w:hAnsi="Times New Roman" w:cs="Times New Roman"/>
-          <w:sz w:val="24"/>
-          <w:szCs w:val="24"/>
-        </w:rPr>
-        <w:t>Cumbee</w:t>
-      </w:r>
-      <w:proofErr w:type="spellEnd"/>
-      <w:r>
-        <w:rPr>
-          <w:rFonts w:ascii="Times New Roman" w:hAnsi="Times New Roman" w:cs="Times New Roman"/>
-          <w:sz w:val="24"/>
-          <w:szCs w:val="24"/>
-        </w:rPr>
-        <w:t>(</w:t>
-      </w:r>
-      <w:proofErr w:type="gramEnd"/>
-      <w:r>
-        <w:rPr>
-          <w:rFonts w:ascii="Times New Roman" w:hAnsi="Times New Roman" w:cs="Times New Roman"/>
-          <w:sz w:val="24"/>
-          <w:szCs w:val="24"/>
-        </w:rPr>
-        <w:t>2009))</w:t>
-      </w:r>
-      <w:r>
-        <w:rPr>
-          <w:rFonts w:ascii="Times New Roman" w:hAnsi="Times New Roman" w:cs="Times New Roman"/>
-          <w:sz w:val="24"/>
-          <w:szCs w:val="24"/>
-        </w:rPr>
         <w:t xml:space="preserve">. </w:t>
       </w:r>
       <w:r>
         <w:rPr>
           <w:rFonts w:ascii="Times New Roman" w:hAnsi="Times New Roman" w:cs="Times New Roman"/>
-          <w:sz w:val="24"/>
-          <w:szCs w:val="24"/>
-        </w:rPr>
-        <w:t xml:space="preserve">This is because GRB pulses are </w:t>
-      </w:r>
-      <w:proofErr w:type="gramStart"/>
-      <w:r>
-        <w:rPr>
-          <w:rFonts w:ascii="Times New Roman" w:hAnsi="Times New Roman" w:cs="Times New Roman"/>
-          <w:sz w:val="24"/>
-          <w:szCs w:val="24"/>
-        </w:rPr>
-        <w:t>actually non-</w:t>
-      </w:r>
-      <w:proofErr w:type="gramEnd"/>
-      <w:r>
-        <w:rPr>
-          <w:rFonts w:ascii="Times New Roman" w:hAnsi="Times New Roman" w:cs="Times New Roman"/>
-          <w:sz w:val="24"/>
-          <w:szCs w:val="24"/>
-        </w:rPr>
-        <w:t xml:space="preserve">monotonic </w:t>
-      </w:r>
-      <w:r>
-        <w:rPr>
-          <w:rFonts w:ascii="Times New Roman" w:hAnsi="Times New Roman" w:cs="Times New Roman"/>
-          <w:color w:val="FF0000"/>
-          <w:sz w:val="24"/>
-          <w:szCs w:val="24"/>
-        </w:rPr>
-        <w:t>(</w:t>
-      </w:r>
-      <w:proofErr w:type="spellStart"/>
-      <w:r>
-        <w:rPr>
-          <w:rFonts w:ascii="Times New Roman" w:hAnsi="Times New Roman" w:cs="Times New Roman"/>
-          <w:color w:val="FF0000"/>
-          <w:sz w:val="24"/>
-          <w:szCs w:val="24"/>
-        </w:rPr>
-        <w:t>Hakkila</w:t>
-      </w:r>
-      <w:proofErr w:type="spellEnd"/>
-      <w:r>
-        <w:rPr>
-          <w:rFonts w:ascii="Times New Roman" w:hAnsi="Times New Roman" w:cs="Times New Roman"/>
-          <w:color w:val="FF0000"/>
-          <w:sz w:val="24"/>
-          <w:szCs w:val="24"/>
-        </w:rPr>
-        <w:t xml:space="preserve"> &amp; </w:t>
-      </w:r>
-      <w:proofErr w:type="spellStart"/>
-      <w:r>
-        <w:rPr>
-          <w:rFonts w:ascii="Times New Roman" w:hAnsi="Times New Roman" w:cs="Times New Roman"/>
-          <w:color w:val="FF0000"/>
-          <w:sz w:val="24"/>
-          <w:szCs w:val="24"/>
-        </w:rPr>
-        <w:t>Preece</w:t>
-      </w:r>
-      <w:proofErr w:type="spellEnd"/>
-      <w:r>
-        <w:rPr>
-          <w:rFonts w:ascii="Times New Roman" w:hAnsi="Times New Roman" w:cs="Times New Roman"/>
-          <w:color w:val="FF0000"/>
-          <w:sz w:val="24"/>
-          <w:szCs w:val="24"/>
-        </w:rPr>
-        <w:t xml:space="preserve"> 2014; </w:t>
-      </w:r>
-      <w:proofErr w:type="spellStart"/>
-      <w:r>
-        <w:rPr>
-          <w:rFonts w:ascii="Times New Roman" w:hAnsi="Times New Roman" w:cs="Times New Roman"/>
-          <w:color w:val="FF0000"/>
-          <w:sz w:val="24"/>
-          <w:szCs w:val="24"/>
-        </w:rPr>
-        <w:t>Hakkila</w:t>
-      </w:r>
-      <w:proofErr w:type="spellEnd"/>
-      <w:r>
-        <w:rPr>
-          <w:rFonts w:ascii="Times New Roman" w:hAnsi="Times New Roman" w:cs="Times New Roman"/>
-          <w:color w:val="FF0000"/>
-          <w:sz w:val="24"/>
-          <w:szCs w:val="24"/>
-        </w:rPr>
-        <w:t xml:space="preserve"> et al. 2015, 2018)</w:t>
-      </w:r>
-      <w:r>
-        <w:rPr>
-          <w:rFonts w:ascii="Times New Roman" w:hAnsi="Times New Roman" w:cs="Times New Roman"/>
-          <w:color w:val="FF0000"/>
-          <w:sz w:val="24"/>
-          <w:szCs w:val="24"/>
-        </w:rPr>
-        <w:t xml:space="preserve">. </w:t>
-      </w:r>
-      <w:r>
-        <w:rPr>
-          <w:rFonts w:ascii="Times New Roman" w:hAnsi="Times New Roman" w:cs="Times New Roman"/>
           <w:color w:val="000000" w:themeColor="text1"/>
           <w:sz w:val="24"/>
           <w:szCs w:val="24"/>
@@ -4366,63 +4047,78 @@
           <w:sz w:val="24"/>
           <w:szCs w:val="24"/>
         </w:rPr>
-        <w:t xml:space="preserve"> The residuals most commonly appear on top of a pulse as a triple-peaked structure approximately centered around the pulse peak but can propagate more than three peaks </w:t>
-      </w:r>
-      <w:proofErr w:type="gramStart"/>
-      <w:r>
-        <w:rPr>
-          <w:rFonts w:ascii="Times New Roman" w:hAnsi="Times New Roman" w:cs="Times New Roman"/>
-          <w:color w:val="000000" w:themeColor="text1"/>
-          <w:sz w:val="24"/>
-          <w:szCs w:val="24"/>
-        </w:rPr>
-        <w:t>and also</w:t>
-      </w:r>
-      <w:proofErr w:type="gramEnd"/>
-      <w:r>
-        <w:rPr>
-          <w:rFonts w:ascii="Times New Roman" w:hAnsi="Times New Roman" w:cs="Times New Roman"/>
-          <w:color w:val="000000" w:themeColor="text1"/>
-          <w:sz w:val="24"/>
-          <w:szCs w:val="24"/>
-        </w:rPr>
-        <w:t xml:space="preserve"> exist out of phase with the pulse peak. This structure is important to note because it is difficult to understand the evolution of these peaks with respect to signal to noise. This residual structure more often occurs in bursts with a high signal to noise, and bursts with lower signal to noise will typically have this structure </w:t>
-      </w:r>
-      <w:r>
-        <w:rPr>
-          <w:rFonts w:ascii="Times New Roman" w:hAnsi="Times New Roman" w:cs="Times New Roman"/>
-          <w:color w:val="000000" w:themeColor="text1"/>
+        <w:t xml:space="preserve"> The residuals most commonly appear on top of a pulse as a triple-peaked structure approximately centered around the pulse peak but can propagate more than three peaks and also exist out of phase with the pulse peak. This structure is important to note because it is difficult to understand the evolution of these peaks with respect to signal to noise</w:t>
+      </w:r>
+      <w:r>
+        <w:rPr>
+          <w:rFonts w:ascii="Times New Roman" w:hAnsi="Times New Roman" w:cs="Times New Roman"/>
+          <w:color w:val="000000" w:themeColor="text1"/>
+          <w:sz w:val="24"/>
+          <w:szCs w:val="24"/>
+        </w:rPr>
+        <w:t xml:space="preserve"> (S/N)</w:t>
+      </w:r>
+      <w:r>
+        <w:rPr>
+          <w:rFonts w:ascii="Times New Roman" w:hAnsi="Times New Roman" w:cs="Times New Roman"/>
+          <w:color w:val="000000" w:themeColor="text1"/>
+          <w:sz w:val="24"/>
+          <w:szCs w:val="24"/>
+        </w:rPr>
+        <w:t xml:space="preserve">. This residual structure more often occurs in bursts with a high </w:t>
+      </w:r>
+      <w:r>
+        <w:rPr>
+          <w:rFonts w:ascii="Times New Roman" w:hAnsi="Times New Roman" w:cs="Times New Roman"/>
+          <w:color w:val="000000" w:themeColor="text1"/>
+          <w:sz w:val="24"/>
+          <w:szCs w:val="24"/>
+        </w:rPr>
+        <w:t>S/N</w:t>
+      </w:r>
+      <w:r>
+        <w:rPr>
+          <w:rFonts w:ascii="Times New Roman" w:hAnsi="Times New Roman" w:cs="Times New Roman"/>
+          <w:color w:val="000000" w:themeColor="text1"/>
+          <w:sz w:val="24"/>
+          <w:szCs w:val="24"/>
+        </w:rPr>
+        <w:t xml:space="preserve">, and bursts with lower </w:t>
+      </w:r>
+      <w:r>
+        <w:rPr>
+          <w:rFonts w:ascii="Times New Roman" w:hAnsi="Times New Roman" w:cs="Times New Roman"/>
+          <w:color w:val="000000" w:themeColor="text1"/>
+          <w:sz w:val="24"/>
+          <w:szCs w:val="24"/>
+        </w:rPr>
+        <w:t>S/N</w:t>
+      </w:r>
+      <w:r>
+        <w:rPr>
+          <w:rFonts w:ascii="Times New Roman" w:hAnsi="Times New Roman" w:cs="Times New Roman"/>
+          <w:color w:val="000000" w:themeColor="text1"/>
+          <w:sz w:val="24"/>
+          <w:szCs w:val="24"/>
+        </w:rPr>
+        <w:t xml:space="preserve"> will typically have this structure washed out.</w:t>
+      </w:r>
+      <w:r>
+        <w:rPr>
+          <w:rFonts w:ascii="Times New Roman" w:hAnsi="Times New Roman" w:cs="Times New Roman"/>
+          <w:sz w:val="24"/>
+          <w:szCs w:val="24"/>
+        </w:rPr>
+        <w:t xml:space="preserve"> The </w:t>
+      </w:r>
+      <w:r>
+        <w:rPr>
+          <w:rFonts w:ascii="Times New Roman" w:hAnsi="Times New Roman" w:cs="Times New Roman"/>
           <w:sz w:val="24"/>
           <w:szCs w:val="24"/>
         </w:rPr>
         <w:lastRenderedPageBreak/>
-        <w:t>washed out.</w:t>
-      </w:r>
-      <w:r>
-        <w:rPr>
-          <w:rFonts w:ascii="Times New Roman" w:hAnsi="Times New Roman" w:cs="Times New Roman"/>
-          <w:sz w:val="24"/>
-          <w:szCs w:val="24"/>
-        </w:rPr>
-        <w:t xml:space="preserve"> The </w:t>
-      </w:r>
-      <w:proofErr w:type="gramStart"/>
-      <w:r>
-        <w:rPr>
-          <w:rFonts w:ascii="Times New Roman" w:hAnsi="Times New Roman" w:cs="Times New Roman"/>
-          <w:sz w:val="24"/>
-          <w:szCs w:val="24"/>
-        </w:rPr>
-        <w:t>washed out</w:t>
-      </w:r>
-      <w:proofErr w:type="gramEnd"/>
-      <w:r>
-        <w:rPr>
-          <w:rFonts w:ascii="Times New Roman" w:hAnsi="Times New Roman" w:cs="Times New Roman"/>
-          <w:sz w:val="24"/>
-          <w:szCs w:val="24"/>
-        </w:rPr>
-        <w:t xml:space="preserve"> pulses fit the monotonic model well, while bursts with less noise have structure that requires more explanation.</w:t>
+        <w:t>washed out pulses fit the monotonic model well, while bursts with less noise have structure that requires more explanation.</w:t>
       </w:r>
     </w:p>
     <w:p>
@@ -4449,18 +4145,24 @@
           <w:sz w:val="24"/>
           <w:szCs w:val="24"/>
         </w:rPr>
-        <w:t xml:space="preserve"> (</w:t>
-      </w:r>
-      <w:proofErr w:type="spellStart"/>
-      <w:r>
-        <w:rPr>
-          <w:rFonts w:ascii="Times New Roman" w:hAnsi="Times New Roman" w:cs="Times New Roman"/>
-          <w:sz w:val="24"/>
-          <w:szCs w:val="24"/>
-        </w:rPr>
-        <w:t>Kouveliotou</w:t>
-      </w:r>
-      <w:proofErr w:type="spellEnd"/>
+        <w:t xml:space="preserve"> (Kouveliotou et al.(1993); Mukherjee et al.(1998); Hakkila et al.(2003))</w:t>
+      </w:r>
+      <w:r>
+        <w:rPr>
+          <w:rFonts w:ascii="Times New Roman" w:hAnsi="Times New Roman" w:cs="Times New Roman"/>
+          <w:sz w:val="24"/>
+          <w:szCs w:val="24"/>
+        </w:rPr>
+        <w:t xml:space="preserve">. These categories were selected </w:t>
+      </w:r>
+      <w:r>
+        <w:rPr>
+          <w:rFonts w:ascii="Times New Roman" w:hAnsi="Times New Roman" w:cs="Times New Roman"/>
+          <w:sz w:val="24"/>
+          <w:szCs w:val="24"/>
+        </w:rPr>
+        <w:t>primarily</w:t>
+      </w:r>
       <w:r>
         <w:rPr>
           <w:rFonts w:ascii="Times New Roman" w:hAnsi="Times New Roman" w:cs="Times New Roman"/>
@@ -4469,57 +4171,37 @@
         </w:rPr>
         <w:t xml:space="preserve"> </w:t>
       </w:r>
-      <w:proofErr w:type="gramStart"/>
-      <w:r>
-        <w:rPr>
-          <w:rFonts w:ascii="Times New Roman" w:hAnsi="Times New Roman" w:cs="Times New Roman"/>
-          <w:sz w:val="24"/>
-          <w:szCs w:val="24"/>
-        </w:rPr>
-        <w:t>et al.(</w:t>
-      </w:r>
-      <w:proofErr w:type="gramEnd"/>
-      <w:r>
-        <w:rPr>
-          <w:rFonts w:ascii="Times New Roman" w:hAnsi="Times New Roman" w:cs="Times New Roman"/>
-          <w:sz w:val="24"/>
-          <w:szCs w:val="24"/>
-        </w:rPr>
-        <w:t xml:space="preserve">1993); Mukherjee et al.(1998); </w:t>
-      </w:r>
-      <w:proofErr w:type="spellStart"/>
-      <w:r>
-        <w:rPr>
-          <w:rFonts w:ascii="Times New Roman" w:hAnsi="Times New Roman" w:cs="Times New Roman"/>
-          <w:sz w:val="24"/>
-          <w:szCs w:val="24"/>
-        </w:rPr>
-        <w:t>Hakkila</w:t>
-      </w:r>
-      <w:proofErr w:type="spellEnd"/>
-      <w:r>
-        <w:rPr>
-          <w:rFonts w:ascii="Times New Roman" w:hAnsi="Times New Roman" w:cs="Times New Roman"/>
-          <w:sz w:val="24"/>
-          <w:szCs w:val="24"/>
-        </w:rPr>
-        <w:t xml:space="preserve"> et al.(2003))</w:t>
-      </w:r>
-      <w:r>
-        <w:rPr>
-          <w:rFonts w:ascii="Times New Roman" w:hAnsi="Times New Roman" w:cs="Times New Roman"/>
-          <w:sz w:val="24"/>
-          <w:szCs w:val="24"/>
-        </w:rPr>
-        <w:t xml:space="preserve">. These categories were selected </w:t>
-      </w:r>
-      <w:r>
-        <w:rPr>
-          <w:rFonts w:ascii="Times New Roman" w:hAnsi="Times New Roman" w:cs="Times New Roman"/>
-          <w:sz w:val="24"/>
-          <w:szCs w:val="24"/>
-        </w:rPr>
-        <w:t>primarily</w:t>
+      <w:r>
+        <w:rPr>
+          <w:rFonts w:ascii="Times New Roman" w:hAnsi="Times New Roman" w:cs="Times New Roman"/>
+          <w:sz w:val="24"/>
+          <w:szCs w:val="24"/>
+        </w:rPr>
+        <w:t>based on</w:t>
+      </w:r>
+      <w:r>
+        <w:rPr>
+          <w:rFonts w:ascii="Times New Roman" w:hAnsi="Times New Roman" w:cs="Times New Roman"/>
+          <w:sz w:val="24"/>
+          <w:szCs w:val="24"/>
+        </w:rPr>
+        <w:t xml:space="preserve"> duration. However, recent work has shown that similar correlative pulse properties not only exist in both Long and Short bursts </w:t>
+      </w:r>
+      <w:r>
+        <w:rPr>
+          <w:rFonts w:ascii="Times New Roman" w:hAnsi="Times New Roman" w:cs="Times New Roman"/>
+          <w:sz w:val="24"/>
+          <w:szCs w:val="24"/>
+        </w:rPr>
+        <w:t>(Hakkila &amp; Cumbee(2009))</w:t>
+      </w:r>
+      <w:r>
+        <w:rPr>
+          <w:rFonts w:ascii="Times New Roman" w:hAnsi="Times New Roman" w:cs="Times New Roman"/>
+          <w:sz w:val="24"/>
+          <w:szCs w:val="24"/>
+        </w:rPr>
+        <w:t>, but that the Long and Short bursts share common trends of these different property correlations</w:t>
       </w:r>
       <w:r>
         <w:rPr>
@@ -4535,82 +4217,6 @@
           <w:sz w:val="24"/>
           <w:szCs w:val="24"/>
         </w:rPr>
-        <w:t>based on</w:t>
-      </w:r>
-      <w:r>
-        <w:rPr>
-          <w:rFonts w:ascii="Times New Roman" w:hAnsi="Times New Roman" w:cs="Times New Roman"/>
-          <w:sz w:val="24"/>
-          <w:szCs w:val="24"/>
-        </w:rPr>
-        <w:t xml:space="preserve"> duration. However, recent work has shown that similar correlative pulse properties not only exist in both Long and Short bursts </w:t>
-      </w:r>
-      <w:r>
-        <w:rPr>
-          <w:rFonts w:ascii="Times New Roman" w:hAnsi="Times New Roman" w:cs="Times New Roman"/>
-          <w:sz w:val="24"/>
-          <w:szCs w:val="24"/>
-        </w:rPr>
-        <w:t>(</w:t>
-      </w:r>
-      <w:proofErr w:type="spellStart"/>
-      <w:r>
-        <w:rPr>
-          <w:rFonts w:ascii="Times New Roman" w:hAnsi="Times New Roman" w:cs="Times New Roman"/>
-          <w:sz w:val="24"/>
-          <w:szCs w:val="24"/>
-        </w:rPr>
-        <w:t>Hakkila</w:t>
-      </w:r>
-      <w:proofErr w:type="spellEnd"/>
-      <w:r>
-        <w:rPr>
-          <w:rFonts w:ascii="Times New Roman" w:hAnsi="Times New Roman" w:cs="Times New Roman"/>
-          <w:sz w:val="24"/>
-          <w:szCs w:val="24"/>
-        </w:rPr>
-        <w:t xml:space="preserve"> &amp; </w:t>
-      </w:r>
-      <w:proofErr w:type="spellStart"/>
-      <w:r>
-        <w:rPr>
-          <w:rFonts w:ascii="Times New Roman" w:hAnsi="Times New Roman" w:cs="Times New Roman"/>
-          <w:sz w:val="24"/>
-          <w:szCs w:val="24"/>
-        </w:rPr>
-        <w:t>Cumbee</w:t>
-      </w:r>
-      <w:proofErr w:type="spellEnd"/>
-      <w:r>
-        <w:rPr>
-          <w:rFonts w:ascii="Times New Roman" w:hAnsi="Times New Roman" w:cs="Times New Roman"/>
-          <w:sz w:val="24"/>
-          <w:szCs w:val="24"/>
-        </w:rPr>
-        <w:t>(2009))</w:t>
-      </w:r>
-      <w:r>
-        <w:rPr>
-          <w:rFonts w:ascii="Times New Roman" w:hAnsi="Times New Roman" w:cs="Times New Roman"/>
-          <w:sz w:val="24"/>
-          <w:szCs w:val="24"/>
-        </w:rPr>
-        <w:t>, but that the Long and Short bursts share common trends of these different property correlations</w:t>
-      </w:r>
-      <w:r>
-        <w:rPr>
-          <w:rFonts w:ascii="Times New Roman" w:hAnsi="Times New Roman" w:cs="Times New Roman"/>
-          <w:sz w:val="24"/>
-          <w:szCs w:val="24"/>
-        </w:rPr>
-        <w:t xml:space="preserve"> </w:t>
-      </w:r>
-      <w:r>
-        <w:rPr>
-          <w:rFonts w:ascii="Times New Roman" w:hAnsi="Times New Roman" w:cs="Times New Roman"/>
-          <w:sz w:val="24"/>
-          <w:szCs w:val="24"/>
-        </w:rPr>
         <w:t xml:space="preserve">such as duration, lag, peak flux, hardness ratio, asymmetry, and fluence </w:t>
       </w:r>
       <w:r>
@@ -4619,43 +4225,7 @@
           <w:sz w:val="24"/>
           <w:szCs w:val="24"/>
         </w:rPr>
-        <w:t>(</w:t>
-      </w:r>
-      <w:proofErr w:type="spellStart"/>
-      <w:r>
-        <w:rPr>
-          <w:rFonts w:ascii="Times New Roman" w:hAnsi="Times New Roman" w:cs="Times New Roman"/>
-          <w:sz w:val="24"/>
-          <w:szCs w:val="24"/>
-        </w:rPr>
-        <w:t>Hakkila</w:t>
-      </w:r>
-      <w:proofErr w:type="spellEnd"/>
-      <w:r>
-        <w:rPr>
-          <w:rFonts w:ascii="Times New Roman" w:hAnsi="Times New Roman" w:cs="Times New Roman"/>
-          <w:sz w:val="24"/>
-          <w:szCs w:val="24"/>
-        </w:rPr>
-        <w:t xml:space="preserve"> &amp; </w:t>
-      </w:r>
-      <w:proofErr w:type="spellStart"/>
-      <w:r>
-        <w:rPr>
-          <w:rFonts w:ascii="Times New Roman" w:hAnsi="Times New Roman" w:cs="Times New Roman"/>
-          <w:sz w:val="24"/>
-          <w:szCs w:val="24"/>
-        </w:rPr>
-        <w:t>Preece</w:t>
-      </w:r>
-      <w:proofErr w:type="spellEnd"/>
-      <w:r>
-        <w:rPr>
-          <w:rFonts w:ascii="Times New Roman" w:hAnsi="Times New Roman" w:cs="Times New Roman"/>
-          <w:sz w:val="24"/>
-          <w:szCs w:val="24"/>
-        </w:rPr>
-        <w:t>(2011))</w:t>
+        <w:t>(Hakkila &amp; Preece(2011))</w:t>
       </w:r>
       <w:r>
         <w:rPr>
@@ -4893,25 +4463,7 @@
           <w:sz w:val="24"/>
           <w:szCs w:val="24"/>
         </w:rPr>
-        <w:t xml:space="preserve">the relationships between each GRB in order to see the </w:t>
-      </w:r>
-      <w:proofErr w:type="gramStart"/>
-      <w:r>
-        <w:rPr>
-          <w:rFonts w:ascii="Times New Roman" w:hAnsi="Times New Roman" w:cs="Times New Roman"/>
-          <w:sz w:val="24"/>
-          <w:szCs w:val="24"/>
-        </w:rPr>
-        <w:t>population as a whole</w:t>
-      </w:r>
-      <w:proofErr w:type="gramEnd"/>
-      <w:r>
-        <w:rPr>
-          <w:rFonts w:ascii="Times New Roman" w:hAnsi="Times New Roman" w:cs="Times New Roman"/>
-          <w:sz w:val="24"/>
-          <w:szCs w:val="24"/>
-        </w:rPr>
-        <w:t xml:space="preserve">. </w:t>
+        <w:t xml:space="preserve">the relationships between each GRB in order to see the population as a whole. </w:t>
       </w:r>
       <w:bookmarkStart w:id="5" w:name="_Toc45640572"/>
     </w:p>
@@ -4970,7 +4522,466 @@
           <w:sz w:val="24"/>
           <w:szCs w:val="24"/>
         </w:rPr>
-        <w:t>BATSE talk about orbit and S/N</w:t>
+        <w:t>BATSE</w:t>
+      </w:r>
+      <w:r>
+        <w:rPr>
+          <w:rFonts w:ascii="Times New Roman" w:hAnsi="Times New Roman" w:cs="Times New Roman"/>
+          <w:color w:val="000000" w:themeColor="text1"/>
+          <w:sz w:val="24"/>
+          <w:szCs w:val="24"/>
+        </w:rPr>
+        <w:t xml:space="preserve"> (</w:t>
+      </w:r>
+      <w:r>
+        <w:rPr>
+          <w:rFonts w:ascii="Times New Roman" w:hAnsi="Times New Roman" w:cs="Times New Roman"/>
+          <w:sz w:val="24"/>
+          <w:szCs w:val="24"/>
+        </w:rPr>
+        <w:t>Fishman(1992)</w:t>
+      </w:r>
+      <w:r>
+        <w:rPr>
+          <w:rFonts w:ascii="Times New Roman" w:hAnsi="Times New Roman" w:cs="Times New Roman"/>
+          <w:color w:val="000000" w:themeColor="text1"/>
+          <w:sz w:val="24"/>
+          <w:szCs w:val="24"/>
+        </w:rPr>
+        <w:t>) was an experiment on board CGRO</w:t>
+      </w:r>
+      <w:r>
+        <w:rPr>
+          <w:rFonts w:ascii="Times New Roman" w:hAnsi="Times New Roman" w:cs="Times New Roman"/>
+          <w:color w:val="000000" w:themeColor="text1"/>
+          <w:sz w:val="24"/>
+          <w:szCs w:val="24"/>
+        </w:rPr>
+        <w:t xml:space="preserve"> </w:t>
+      </w:r>
+      <w:r>
+        <w:rPr>
+          <w:rFonts w:ascii="Times New Roman" w:hAnsi="Times New Roman" w:cs="Times New Roman"/>
+          <w:color w:val="000000" w:themeColor="text1"/>
+          <w:sz w:val="24"/>
+          <w:szCs w:val="24"/>
+        </w:rPr>
+        <w:t>that launched in April 1991 and operated for over 9 years</w:t>
+      </w:r>
+      <w:r>
+        <w:rPr>
+          <w:rFonts w:ascii="Times New Roman" w:hAnsi="Times New Roman" w:cs="Times New Roman"/>
+          <w:color w:val="000000" w:themeColor="text1"/>
+          <w:sz w:val="24"/>
+          <w:szCs w:val="24"/>
+        </w:rPr>
+        <w:t>.</w:t>
+      </w:r>
+      <w:r>
+        <w:rPr>
+          <w:rFonts w:ascii="Times New Roman" w:hAnsi="Times New Roman" w:cs="Times New Roman"/>
+          <w:color w:val="000000" w:themeColor="text1"/>
+          <w:sz w:val="24"/>
+          <w:szCs w:val="24"/>
+        </w:rPr>
+        <w:t xml:space="preserve"> </w:t>
+      </w:r>
+      <w:r>
+        <w:rPr>
+          <w:rFonts w:ascii="Times New Roman" w:hAnsi="Times New Roman" w:cs="Times New Roman"/>
+          <w:color w:val="000000" w:themeColor="text1"/>
+          <w:sz w:val="24"/>
+          <w:szCs w:val="24"/>
+        </w:rPr>
+        <w:t>It contained</w:t>
+      </w:r>
+      <w:r>
+        <w:rPr>
+          <w:rFonts w:ascii="Times New Roman" w:hAnsi="Times New Roman" w:cs="Times New Roman"/>
+          <w:color w:val="000000" w:themeColor="text1"/>
+          <w:sz w:val="24"/>
+          <w:szCs w:val="24"/>
+        </w:rPr>
+        <w:t xml:space="preserve"> 8 detectors on each of the satellite</w:t>
+      </w:r>
+      <w:r>
+        <w:rPr>
+          <w:rFonts w:ascii="Times New Roman" w:hAnsi="Times New Roman" w:cs="Times New Roman"/>
+          <w:color w:val="000000" w:themeColor="text1"/>
+          <w:sz w:val="24"/>
+          <w:szCs w:val="24"/>
+        </w:rPr>
+        <w:t>’</w:t>
+      </w:r>
+      <w:r>
+        <w:rPr>
+          <w:rFonts w:ascii="Times New Roman" w:hAnsi="Times New Roman" w:cs="Times New Roman"/>
+          <w:color w:val="000000" w:themeColor="text1"/>
+          <w:sz w:val="24"/>
+          <w:szCs w:val="24"/>
+        </w:rPr>
+        <w:t>s corners, creating an isotropic view of the gamma ray</w:t>
+      </w:r>
+      <w:r>
+        <w:rPr>
+          <w:rFonts w:ascii="Times New Roman" w:hAnsi="Times New Roman" w:cs="Times New Roman"/>
+          <w:color w:val="000000" w:themeColor="text1"/>
+          <w:sz w:val="24"/>
+          <w:szCs w:val="24"/>
+        </w:rPr>
+        <w:t xml:space="preserve"> sky</w:t>
+      </w:r>
+      <w:r>
+        <w:rPr>
+          <w:rFonts w:ascii="Times New Roman" w:hAnsi="Times New Roman" w:cs="Times New Roman"/>
+          <w:color w:val="000000" w:themeColor="text1"/>
+          <w:sz w:val="24"/>
+          <w:szCs w:val="24"/>
+        </w:rPr>
+        <w:t>. When a significant change in the gamma ray background occurred in the detectors, it would begin recording an observation</w:t>
+      </w:r>
+      <w:r>
+        <w:rPr>
+          <w:rFonts w:ascii="Times New Roman" w:hAnsi="Times New Roman" w:cs="Times New Roman"/>
+          <w:color w:val="000000" w:themeColor="text1"/>
+          <w:sz w:val="24"/>
+          <w:szCs w:val="24"/>
+        </w:rPr>
+        <w:t xml:space="preserve">, counting </w:t>
+      </w:r>
+      <w:r>
+        <w:rPr>
+          <w:rFonts w:ascii="Times New Roman" w:hAnsi="Times New Roman" w:cs="Times New Roman"/>
+          <w:color w:val="000000" w:themeColor="text1"/>
+          <w:sz w:val="24"/>
+          <w:szCs w:val="24"/>
+        </w:rPr>
+        <w:t xml:space="preserve">and binning </w:t>
+      </w:r>
+      <w:r>
+        <w:rPr>
+          <w:rFonts w:ascii="Times New Roman" w:hAnsi="Times New Roman" w:cs="Times New Roman"/>
+          <w:color w:val="000000" w:themeColor="text1"/>
+          <w:sz w:val="24"/>
+          <w:szCs w:val="24"/>
+        </w:rPr>
+        <w:t>the number of photons detected from the interaction of gamma rays with the detector’s sodium-iodide based crystals</w:t>
+      </w:r>
+      <w:r>
+        <w:rPr>
+          <w:rFonts w:ascii="Times New Roman" w:hAnsi="Times New Roman" w:cs="Times New Roman"/>
+          <w:color w:val="000000" w:themeColor="text1"/>
+          <w:sz w:val="24"/>
+          <w:szCs w:val="24"/>
+        </w:rPr>
+        <w:t xml:space="preserve">. </w:t>
+      </w:r>
+      <w:r>
+        <w:rPr>
+          <w:rFonts w:ascii="Times New Roman" w:hAnsi="Times New Roman" w:cs="Times New Roman"/>
+          <w:color w:val="000000" w:themeColor="text1"/>
+          <w:sz w:val="24"/>
+          <w:szCs w:val="24"/>
+        </w:rPr>
+        <w:t xml:space="preserve">The data was collected in four different energy channels, ranging from highly energetic X-rays to gamma rays. A GRB can vary in its emission throughout each channel, and in some cases not emit above the background enough in one channel to even be noticeable. For the scope of this analysis, we are going to sum the four channels into a single time-series array. </w:t>
+      </w:r>
+    </w:p>
+    <w:p>
+      <w:pPr>
+        <w:spacing w:line="480" w:lineRule="auto"/>
+        <w:ind w:firstLine="360"/>
+        <w:rPr>
+          <w:rFonts w:ascii="Times New Roman" w:hAnsi="Times New Roman" w:cs="Times New Roman"/>
+          <w:color w:val="000000" w:themeColor="text1"/>
+          <w:sz w:val="24"/>
+          <w:szCs w:val="24"/>
+        </w:rPr>
+      </w:pPr>
+      <w:r>
+        <w:rPr>
+          <w:rFonts w:ascii="Times New Roman" w:hAnsi="Times New Roman" w:cs="Times New Roman"/>
+          <w:color w:val="000000" w:themeColor="text1"/>
+          <w:sz w:val="24"/>
+          <w:szCs w:val="24"/>
+        </w:rPr>
+        <w:t>The satellite orbited earth in an elliptical orbit, which plummeted the experiment in an out of earth</w:t>
+      </w:r>
+      <w:r>
+        <w:rPr>
+          <w:rFonts w:ascii="Times New Roman" w:hAnsi="Times New Roman" w:cs="Times New Roman"/>
+          <w:color w:val="000000" w:themeColor="text1"/>
+          <w:sz w:val="24"/>
+          <w:szCs w:val="24"/>
+        </w:rPr>
+        <w:t>’</w:t>
+      </w:r>
+      <w:r>
+        <w:rPr>
+          <w:rFonts w:ascii="Times New Roman" w:hAnsi="Times New Roman" w:cs="Times New Roman"/>
+          <w:color w:val="000000" w:themeColor="text1"/>
+          <w:sz w:val="24"/>
+          <w:szCs w:val="24"/>
+        </w:rPr>
+        <w:t>s radiation belts. The radiation belts contributed to the background noise in the detectors, the level of which can be easily seen between any two bursts. There were also other sources of background radiation that muddy the data such as solar flares</w:t>
+      </w:r>
+      <w:r>
+        <w:rPr>
+          <w:rFonts w:ascii="Times New Roman" w:hAnsi="Times New Roman" w:cs="Times New Roman"/>
+          <w:color w:val="000000" w:themeColor="text1"/>
+          <w:sz w:val="24"/>
+          <w:szCs w:val="24"/>
+        </w:rPr>
+        <w:t>, X-</w:t>
+      </w:r>
+      <w:r>
+        <w:rPr>
+          <w:rFonts w:ascii="Times New Roman" w:hAnsi="Times New Roman" w:cs="Times New Roman"/>
+          <w:color w:val="000000" w:themeColor="text1"/>
+          <w:sz w:val="24"/>
+          <w:szCs w:val="24"/>
+        </w:rPr>
+        <w:t>r</w:t>
+      </w:r>
+      <w:r>
+        <w:rPr>
+          <w:rFonts w:ascii="Times New Roman" w:hAnsi="Times New Roman" w:cs="Times New Roman"/>
+          <w:color w:val="000000" w:themeColor="text1"/>
+          <w:sz w:val="24"/>
+          <w:szCs w:val="24"/>
+        </w:rPr>
+        <w:t xml:space="preserve">ay </w:t>
+      </w:r>
+      <w:r>
+        <w:rPr>
+          <w:rFonts w:ascii="Times New Roman" w:hAnsi="Times New Roman" w:cs="Times New Roman"/>
+          <w:color w:val="000000" w:themeColor="text1"/>
+          <w:sz w:val="24"/>
+          <w:szCs w:val="24"/>
+        </w:rPr>
+        <w:t>b</w:t>
+      </w:r>
+      <w:r>
+        <w:rPr>
+          <w:rFonts w:ascii="Times New Roman" w:hAnsi="Times New Roman" w:cs="Times New Roman"/>
+          <w:color w:val="000000" w:themeColor="text1"/>
+          <w:sz w:val="24"/>
+          <w:szCs w:val="24"/>
+        </w:rPr>
+        <w:t>inary systems (</w:t>
+      </w:r>
+      <w:r>
+        <w:rPr>
+          <w:rFonts w:ascii="Times New Roman" w:hAnsi="Times New Roman" w:cs="Times New Roman"/>
+          <w:color w:val="000000" w:themeColor="text1"/>
+          <w:sz w:val="24"/>
+          <w:szCs w:val="24"/>
+        </w:rPr>
+        <w:t xml:space="preserve">eg. </w:t>
+      </w:r>
+      <w:r>
+        <w:rPr>
+          <w:rFonts w:ascii="Times New Roman" w:hAnsi="Times New Roman" w:cs="Times New Roman"/>
+          <w:color w:val="000000" w:themeColor="text1"/>
+          <w:sz w:val="24"/>
+          <w:szCs w:val="24"/>
+        </w:rPr>
+        <w:t>Vela X-1), and gamma ray producing black holes (</w:t>
+      </w:r>
+      <w:r>
+        <w:rPr>
+          <w:rFonts w:ascii="Times New Roman" w:hAnsi="Times New Roman" w:cs="Times New Roman"/>
+          <w:color w:val="000000" w:themeColor="text1"/>
+          <w:sz w:val="24"/>
+          <w:szCs w:val="24"/>
+        </w:rPr>
+        <w:t xml:space="preserve">eg. </w:t>
+      </w:r>
+      <w:r>
+        <w:rPr>
+          <w:rFonts w:ascii="Times New Roman" w:hAnsi="Times New Roman" w:cs="Times New Roman"/>
+          <w:color w:val="000000" w:themeColor="text1"/>
+          <w:sz w:val="24"/>
+          <w:szCs w:val="24"/>
+        </w:rPr>
+        <w:t>Cyg X-1).</w:t>
+      </w:r>
+      <w:r>
+        <w:rPr>
+          <w:rFonts w:ascii="Times New Roman" w:hAnsi="Times New Roman" w:cs="Times New Roman"/>
+          <w:color w:val="000000" w:themeColor="text1"/>
+          <w:sz w:val="24"/>
+          <w:szCs w:val="24"/>
+        </w:rPr>
+        <w:t xml:space="preserve"> Besides background noise</w:t>
+      </w:r>
+      <w:r>
+        <w:rPr>
+          <w:rFonts w:ascii="Times New Roman" w:hAnsi="Times New Roman" w:cs="Times New Roman"/>
+          <w:color w:val="000000" w:themeColor="text1"/>
+          <w:sz w:val="24"/>
+          <w:szCs w:val="24"/>
+        </w:rPr>
+        <w:t xml:space="preserve"> sources and a weak detection in one of the four energy channels</w:t>
+      </w:r>
+      <w:r>
+        <w:rPr>
+          <w:rFonts w:ascii="Times New Roman" w:hAnsi="Times New Roman" w:cs="Times New Roman"/>
+          <w:color w:val="000000" w:themeColor="text1"/>
+          <w:sz w:val="24"/>
+          <w:szCs w:val="24"/>
+        </w:rPr>
+        <w:t xml:space="preserve">, S/N can </w:t>
+      </w:r>
+      <w:r>
+        <w:rPr>
+          <w:rFonts w:ascii="Times New Roman" w:hAnsi="Times New Roman" w:cs="Times New Roman"/>
+          <w:color w:val="000000" w:themeColor="text1"/>
+          <w:sz w:val="24"/>
+          <w:szCs w:val="24"/>
+        </w:rPr>
+        <w:t>change for other reasons such as an occultation of the source or a failure in one of the detectors</w:t>
+      </w:r>
+      <w:r>
+        <w:rPr>
+          <w:rFonts w:ascii="Times New Roman" w:hAnsi="Times New Roman" w:cs="Times New Roman"/>
+          <w:color w:val="000000" w:themeColor="text1"/>
+          <w:sz w:val="24"/>
+          <w:szCs w:val="24"/>
+        </w:rPr>
+        <w:t xml:space="preserve"> or energy bands. </w:t>
+      </w:r>
+    </w:p>
+    <w:p>
+      <w:pPr>
+        <w:spacing w:line="480" w:lineRule="auto"/>
+        <w:ind w:firstLine="360"/>
+        <w:rPr>
+          <w:rFonts w:ascii="Times New Roman" w:hAnsi="Times New Roman" w:cs="Times New Roman"/>
+          <w:color w:val="000000" w:themeColor="text1"/>
+          <w:sz w:val="24"/>
+          <w:szCs w:val="24"/>
+        </w:rPr>
+      </w:pPr>
+      <w:r>
+        <w:rPr>
+          <w:rFonts w:ascii="Times New Roman" w:hAnsi="Times New Roman" w:cs="Times New Roman"/>
+          <w:color w:val="000000" w:themeColor="text1"/>
+          <w:sz w:val="24"/>
+          <w:szCs w:val="24"/>
+        </w:rPr>
+        <w:lastRenderedPageBreak/>
+        <w:t xml:space="preserve">The data used for this study is archived from the life of the </w:t>
+      </w:r>
+      <w:r>
+        <w:rPr>
+          <w:rFonts w:ascii="Times New Roman" w:hAnsi="Times New Roman" w:cs="Times New Roman"/>
+          <w:color w:val="000000" w:themeColor="text1"/>
+          <w:sz w:val="24"/>
+          <w:szCs w:val="24"/>
+        </w:rPr>
+        <w:t>experiment</w:t>
+      </w:r>
+      <w:r>
+        <w:rPr>
+          <w:rFonts w:ascii="Times New Roman" w:hAnsi="Times New Roman" w:cs="Times New Roman"/>
+          <w:color w:val="000000" w:themeColor="text1"/>
+          <w:sz w:val="24"/>
+          <w:szCs w:val="24"/>
+        </w:rPr>
+        <w:t xml:space="preserve">. The </w:t>
+      </w:r>
+      <w:r>
+        <w:rPr>
+          <w:rFonts w:ascii="Times New Roman" w:hAnsi="Times New Roman" w:cs="Times New Roman"/>
+          <w:color w:val="000000" w:themeColor="text1"/>
+          <w:sz w:val="24"/>
+          <w:szCs w:val="24"/>
+        </w:rPr>
+        <w:t xml:space="preserve">summed four channel data has a </w:t>
+      </w:r>
+      <w:r>
+        <w:rPr>
+          <w:rFonts w:ascii="Times New Roman" w:hAnsi="Times New Roman" w:cs="Times New Roman"/>
+          <w:color w:val="000000" w:themeColor="text1"/>
+          <w:sz w:val="24"/>
+          <w:szCs w:val="24"/>
+        </w:rPr>
+        <w:t xml:space="preserve">time resolution of both 256ms and 64ms per burst. The BATSE experiment collected data at 256ms until a </w:t>
+      </w:r>
+      <w:r>
+        <w:rPr>
+          <w:rFonts w:ascii="Times New Roman" w:hAnsi="Times New Roman" w:cs="Times New Roman"/>
+          <w:color w:val="000000" w:themeColor="text1"/>
+          <w:sz w:val="24"/>
+          <w:szCs w:val="24"/>
+        </w:rPr>
+        <w:t>specified trigger criterion</w:t>
+      </w:r>
+      <w:r>
+        <w:rPr>
+          <w:rFonts w:ascii="Times New Roman" w:hAnsi="Times New Roman" w:cs="Times New Roman"/>
+          <w:color w:val="000000" w:themeColor="text1"/>
+          <w:sz w:val="24"/>
+          <w:szCs w:val="24"/>
+        </w:rPr>
+        <w:t xml:space="preserve"> was met. Once met, BATSE would then record the remainder of the burst in 64ms time resolution. Because of this, some GRB samples in our working dataset will have </w:t>
+      </w:r>
+      <w:r>
+        <w:rPr>
+          <w:rFonts w:ascii="Times New Roman" w:hAnsi="Times New Roman" w:cs="Times New Roman"/>
+          <w:color w:val="000000" w:themeColor="text1"/>
+          <w:sz w:val="24"/>
+          <w:szCs w:val="24"/>
+        </w:rPr>
+        <w:t>both of the</w:t>
+      </w:r>
+      <w:r>
+        <w:rPr>
+          <w:rFonts w:ascii="Times New Roman" w:hAnsi="Times New Roman" w:cs="Times New Roman"/>
+          <w:color w:val="000000" w:themeColor="text1"/>
+          <w:sz w:val="24"/>
+          <w:szCs w:val="24"/>
+        </w:rPr>
+        <w:t xml:space="preserve"> time resolutions along their light curves.</w:t>
+      </w:r>
+    </w:p>
+    <w:p>
+      <w:pPr>
+        <w:spacing w:line="480" w:lineRule="auto"/>
+        <w:ind w:firstLine="360"/>
+        <w:rPr>
+          <w:rFonts w:ascii="Times New Roman" w:hAnsi="Times New Roman" w:cs="Times New Roman"/>
+          <w:color w:val="000000" w:themeColor="text1"/>
+          <w:sz w:val="24"/>
+          <w:szCs w:val="24"/>
+        </w:rPr>
+      </w:pPr>
+      <w:r>
+        <w:rPr>
+          <w:rFonts w:ascii="Times New Roman" w:hAnsi="Times New Roman" w:cs="Times New Roman"/>
+          <w:color w:val="000000" w:themeColor="text1"/>
+          <w:sz w:val="24"/>
+          <w:szCs w:val="24"/>
+        </w:rPr>
+        <w:t xml:space="preserve">The data is freely available to download as ASCII files. The files contain a few lines of meta-data with information such as the count of bins of the burst and the total number bins since the trigger time followed by four tall columns of count data with each column representing an energy channel and each row representing a time bin. </w:t>
+      </w:r>
+      <w:r>
+        <w:rPr>
+          <w:rFonts w:ascii="Times New Roman" w:hAnsi="Times New Roman" w:cs="Times New Roman"/>
+          <w:color w:val="000000" w:themeColor="text1"/>
+          <w:sz w:val="24"/>
+          <w:szCs w:val="24"/>
+        </w:rPr>
+        <w:t>We sum each column together across the rows in order to produce the combined-four channel data, represented as one column of photon counts per 64ms time bin.</w:t>
+      </w:r>
+      <w:r>
+        <w:rPr>
+          <w:rFonts w:ascii="Times New Roman" w:hAnsi="Times New Roman" w:cs="Times New Roman"/>
+          <w:color w:val="000000" w:themeColor="text1"/>
+          <w:sz w:val="24"/>
+          <w:szCs w:val="24"/>
+        </w:rPr>
+        <w:t>s</w:t>
       </w:r>
       <w:bookmarkStart w:id="6" w:name="_GoBack"/>
       <w:bookmarkEnd w:id="6"/>
@@ -4981,80 +4992,87 @@
         <w:ind w:firstLine="360"/>
         <w:rPr>
           <w:rFonts w:ascii="Times New Roman" w:hAnsi="Times New Roman" w:cs="Times New Roman"/>
-          <w:color w:val="FF0000"/>
-          <w:sz w:val="24"/>
-          <w:szCs w:val="24"/>
-        </w:rPr>
-      </w:pPr>
-      <w:r>
-        <w:rPr>
-          <w:rFonts w:ascii="Times New Roman" w:hAnsi="Times New Roman" w:cs="Times New Roman"/>
-          <w:color w:val="FF0000"/>
-          <w:sz w:val="24"/>
-          <w:szCs w:val="24"/>
-        </w:rPr>
-        <w:t>Signal-to-noise can decrease for a variety of instrumental reasons, including inefficient photon detection, small detector surface area, decreased temporal bin size, decreased spectral range, increased spectral resolution, and detection at lower (noisier) energies. {{{EXPLAIN 4 channels}}} It seems intuitively obvious that structure and noise should become indistinguishable from one another when they have comparable amplitudes.</w:t>
-      </w:r>
-    </w:p>
-    <w:p>
-      <w:pPr>
-        <w:spacing w:line="480" w:lineRule="auto"/>
-        <w:ind w:firstLine="360"/>
-        <w:rPr>
-          <w:rFonts w:ascii="Times New Roman" w:hAnsi="Times New Roman" w:cs="Times New Roman"/>
-          <w:color w:val="000000" w:themeColor="text1"/>
-          <w:sz w:val="24"/>
-          <w:szCs w:val="24"/>
-        </w:rPr>
-      </w:pPr>
-      <w:r>
-        <w:rPr>
-          <w:rFonts w:ascii="Times New Roman" w:hAnsi="Times New Roman" w:cs="Times New Roman"/>
-          <w:color w:val="000000" w:themeColor="text1"/>
-          <w:sz w:val="24"/>
-          <w:szCs w:val="24"/>
-        </w:rPr>
-        <w:t>The data used for this investigation is archived GRB time-series data that was collected by BATSE on board the CRGO\</w:t>
-      </w:r>
-      <w:proofErr w:type="gramStart"/>
-      <w:r>
-        <w:rPr>
-          <w:rFonts w:ascii="Times New Roman" w:hAnsi="Times New Roman" w:cs="Times New Roman"/>
-          <w:color w:val="000000" w:themeColor="text1"/>
-          <w:sz w:val="24"/>
-          <w:szCs w:val="24"/>
-        </w:rPr>
-        <w:t>footnote{</w:t>
-      </w:r>
-      <w:proofErr w:type="gramEnd"/>
-      <w:r>
-        <w:rPr>
-          <w:rFonts w:ascii="Times New Roman" w:hAnsi="Times New Roman" w:cs="Times New Roman"/>
-          <w:color w:val="000000" w:themeColor="text1"/>
-          <w:sz w:val="24"/>
-          <w:szCs w:val="24"/>
-        </w:rPr>
-        <w:t xml:space="preserve">See http://www.batse.msfc.nasa.gov/batse/grb/catalog/current/}. The time resolution is of both 256ms and 64ms per burst. The BATSE experiment collected data at 256ms until a </w:t>
-      </w:r>
-      <w:proofErr w:type="gramStart"/>
-      <w:r>
-        <w:rPr>
-          <w:rFonts w:ascii="Times New Roman" w:hAnsi="Times New Roman" w:cs="Times New Roman"/>
-          <w:color w:val="000000" w:themeColor="text1"/>
-          <w:sz w:val="24"/>
-          <w:szCs w:val="24"/>
-        </w:rPr>
-        <w:t>specified trigger criteria</w:t>
-      </w:r>
-      <w:proofErr w:type="gramEnd"/>
-      <w:r>
-        <w:rPr>
-          <w:rFonts w:ascii="Times New Roman" w:hAnsi="Times New Roman" w:cs="Times New Roman"/>
-          <w:color w:val="000000" w:themeColor="text1"/>
-          <w:sz w:val="24"/>
-          <w:szCs w:val="24"/>
-        </w:rPr>
-        <w:t xml:space="preserve"> was met. Once met, BATSE would then record the remainder of the burst in 64ms time resolution. Because of this, some GRB samples in our working dataset will have multiple time resolutions along their light curves.</w:t>
+          <w:color w:val="000000" w:themeColor="text1"/>
+          <w:sz w:val="24"/>
+          <w:szCs w:val="24"/>
+        </w:rPr>
+      </w:pPr>
+      <w:r>
+        <w:rPr>
+          <w:rFonts w:ascii="Times New Roman" w:hAnsi="Times New Roman" w:cs="Times New Roman"/>
+          <w:color w:val="000000" w:themeColor="text1"/>
+          <w:sz w:val="24"/>
+          <w:szCs w:val="24"/>
+        </w:rPr>
+        <w:t>We will also be using the duration table from the BATSE 4B Catalog (</w:t>
+      </w:r>
+      <w:r>
+        <w:rPr>
+          <w:rFonts w:ascii="Times New Roman" w:hAnsi="Times New Roman" w:cs="Times New Roman"/>
+          <w:sz w:val="24"/>
+          <w:szCs w:val="24"/>
+        </w:rPr>
+        <w:t>P</w:t>
+      </w:r>
+      <w:r>
+        <w:rPr>
+          <w:rFonts w:ascii="Times New Roman" w:hAnsi="Times New Roman" w:cs="Times New Roman"/>
+          <w:sz w:val="24"/>
+          <w:szCs w:val="24"/>
+        </w:rPr>
+        <w:t>aciesas</w:t>
+      </w:r>
+      <w:r>
+        <w:rPr>
+          <w:rFonts w:ascii="Times New Roman" w:hAnsi="Times New Roman" w:cs="Times New Roman"/>
+          <w:sz w:val="24"/>
+          <w:szCs w:val="24"/>
+        </w:rPr>
+        <w:t xml:space="preserve"> et al.</w:t>
+      </w:r>
+      <w:r>
+        <w:rPr>
+          <w:rFonts w:ascii="Times New Roman" w:hAnsi="Times New Roman" w:cs="Times New Roman"/>
+          <w:sz w:val="24"/>
+          <w:szCs w:val="24"/>
+        </w:rPr>
+        <w:t xml:space="preserve"> 1999</w:t>
+      </w:r>
+      <w:r>
+        <w:rPr>
+          <w:rFonts w:ascii="Times New Roman" w:hAnsi="Times New Roman" w:cs="Times New Roman"/>
+          <w:color w:val="000000" w:themeColor="text1"/>
+          <w:sz w:val="24"/>
+          <w:szCs w:val="24"/>
+        </w:rPr>
+        <w:t xml:space="preserve">). This table contains the </w:t>
+      </w:r>
+      <w:r>
+        <w:rPr>
+          <w:rFonts w:ascii="Times New Roman" w:hAnsi="Times New Roman" w:cs="Times New Roman"/>
+          <w:color w:val="000000" w:themeColor="text1"/>
+          <w:sz w:val="24"/>
+          <w:szCs w:val="24"/>
+        </w:rPr>
+        <w:t>T90 times, which is defined as the time in which the middle 90% of the flux if the burst is observed. We use these time frames to help put boundaries on the emission episodes for use in preprocessing</w:t>
+      </w:r>
+      <w:r>
+        <w:rPr>
+          <w:rFonts w:ascii="Times New Roman" w:hAnsi="Times New Roman" w:cs="Times New Roman"/>
+          <w:color w:val="000000" w:themeColor="text1"/>
+          <w:sz w:val="24"/>
+          <w:szCs w:val="24"/>
+        </w:rPr>
+        <w:t xml:space="preserve"> and normalization</w:t>
+      </w:r>
+      <w:r>
+        <w:rPr>
+          <w:rFonts w:ascii="Times New Roman" w:hAnsi="Times New Roman" w:cs="Times New Roman"/>
+          <w:color w:val="000000" w:themeColor="text1"/>
+          <w:sz w:val="24"/>
+          <w:szCs w:val="24"/>
+        </w:rPr>
+        <w:t>.</w:t>
       </w:r>
     </w:p>
     <w:p/>
@@ -5133,7 +5151,63 @@
           <w:sz w:val="24"/>
           <w:szCs w:val="24"/>
         </w:rPr>
-        <w:t xml:space="preserve">As mentioned above, since GRB emission episodes – which are comprised of pulses – have correlated properties to their duration, fluence, and spectral properties, we </w:t>
+        <w:t xml:space="preserve">As mentioned above, since GRB emission episodes – which are comprised of pulses – have correlated properties to their duration, fluence, and spectral properties, we have an argument supporting a normalized comparison of the time-series emission data of every </w:t>
+      </w:r>
+      <w:r>
+        <w:rPr>
+          <w:rFonts w:ascii="Times New Roman" w:hAnsi="Times New Roman" w:cs="Times New Roman"/>
+          <w:sz w:val="24"/>
+          <w:szCs w:val="24"/>
+        </w:rPr>
+        <w:t>emission</w:t>
+      </w:r>
+      <w:r>
+        <w:rPr>
+          <w:rFonts w:ascii="Times New Roman" w:hAnsi="Times New Roman" w:cs="Times New Roman"/>
+          <w:sz w:val="24"/>
+          <w:szCs w:val="24"/>
+        </w:rPr>
+        <w:t xml:space="preserve"> to every other </w:t>
+      </w:r>
+      <w:r>
+        <w:rPr>
+          <w:rFonts w:ascii="Times New Roman" w:hAnsi="Times New Roman" w:cs="Times New Roman"/>
+          <w:sz w:val="24"/>
+          <w:szCs w:val="24"/>
+        </w:rPr>
+        <w:t xml:space="preserve">emission </w:t>
+      </w:r>
+      <w:r>
+        <w:rPr>
+          <w:rFonts w:ascii="Times New Roman" w:hAnsi="Times New Roman" w:cs="Times New Roman"/>
+          <w:sz w:val="24"/>
+          <w:szCs w:val="24"/>
+        </w:rPr>
+        <w:t xml:space="preserve">with the intent of uncovering classifications of </w:t>
+      </w:r>
+      <w:r>
+        <w:rPr>
+          <w:rFonts w:ascii="Times New Roman" w:hAnsi="Times New Roman" w:cs="Times New Roman"/>
+          <w:sz w:val="24"/>
+          <w:szCs w:val="24"/>
+        </w:rPr>
+        <w:t>bursts that are clustered to one another</w:t>
+      </w:r>
+      <w:r>
+        <w:rPr>
+          <w:rFonts w:ascii="Times New Roman" w:hAnsi="Times New Roman" w:cs="Times New Roman"/>
+          <w:sz w:val="24"/>
+          <w:szCs w:val="24"/>
+        </w:rPr>
+        <w:t xml:space="preserve">. </w:t>
+      </w:r>
+      <w:r>
+        <w:rPr>
+          <w:rFonts w:ascii="Times New Roman" w:hAnsi="Times New Roman" w:cs="Times New Roman"/>
+          <w:sz w:val="24"/>
+          <w:szCs w:val="24"/>
+        </w:rPr>
+        <w:t xml:space="preserve">Despite the data being normalized, there are still </w:t>
       </w:r>
       <w:r>
         <w:rPr>
@@ -5142,55 +5216,31 @@
           <w:szCs w:val="24"/>
         </w:rPr>
         <w:lastRenderedPageBreak/>
-        <w:t xml:space="preserve">have an argument supporting a normalized comparison of the time-series emission data of every </w:t>
-      </w:r>
-      <w:r>
-        <w:rPr>
-          <w:rFonts w:ascii="Times New Roman" w:hAnsi="Times New Roman" w:cs="Times New Roman"/>
-          <w:sz w:val="24"/>
-          <w:szCs w:val="24"/>
-        </w:rPr>
-        <w:t>emission</w:t>
-      </w:r>
-      <w:r>
-        <w:rPr>
-          <w:rFonts w:ascii="Times New Roman" w:hAnsi="Times New Roman" w:cs="Times New Roman"/>
-          <w:sz w:val="24"/>
-          <w:szCs w:val="24"/>
-        </w:rPr>
-        <w:t xml:space="preserve"> to every other </w:t>
-      </w:r>
-      <w:r>
-        <w:rPr>
-          <w:rFonts w:ascii="Times New Roman" w:hAnsi="Times New Roman" w:cs="Times New Roman"/>
-          <w:sz w:val="24"/>
-          <w:szCs w:val="24"/>
-        </w:rPr>
-        <w:t xml:space="preserve">emission </w:t>
-      </w:r>
-      <w:r>
-        <w:rPr>
-          <w:rFonts w:ascii="Times New Roman" w:hAnsi="Times New Roman" w:cs="Times New Roman"/>
-          <w:sz w:val="24"/>
-          <w:szCs w:val="24"/>
-        </w:rPr>
-        <w:t xml:space="preserve">with the intent of uncovering classifications of </w:t>
-      </w:r>
-      <w:r>
-        <w:rPr>
-          <w:rFonts w:ascii="Times New Roman" w:hAnsi="Times New Roman" w:cs="Times New Roman"/>
-          <w:sz w:val="24"/>
-          <w:szCs w:val="24"/>
-        </w:rPr>
-        <w:t>bursts that are clustered to one another</w:t>
-      </w:r>
-      <w:r>
-        <w:rPr>
-          <w:rFonts w:ascii="Times New Roman" w:hAnsi="Times New Roman" w:cs="Times New Roman"/>
-          <w:sz w:val="24"/>
-          <w:szCs w:val="24"/>
-        </w:rPr>
-        <w:t xml:space="preserve">. </w:t>
+        <w:t>biases we will potentially be carrying over into the analysis from the raw data. These biases will be mitigated through the steps of the clustering process. Three of the largest steps are data preprocessing, building an adequate similarity matrix, and choosing the proper clustering routine.</w:t>
+      </w:r>
+      <w:r>
+        <w:rPr>
+          <w:rFonts w:ascii="Times New Roman" w:hAnsi="Times New Roman" w:cs="Times New Roman"/>
+          <w:sz w:val="24"/>
+          <w:szCs w:val="24"/>
+        </w:rPr>
+        <w:t xml:space="preserve"> Several different methods between preprocessing and building matrices were attempted, leading to multiple pipelines to draw results from.</w:t>
+      </w:r>
+      <w:r>
+        <w:rPr>
+          <w:rFonts w:ascii="Times New Roman" w:hAnsi="Times New Roman" w:cs="Times New Roman"/>
+          <w:sz w:val="24"/>
+          <w:szCs w:val="24"/>
+        </w:rPr>
+        <w:t xml:space="preserve"> Building similarity matrices from time series data of different lengths is an area of active research where novel ideas are being tested. Therefore, the definitions of several different ways to build a similarity matrix will be given special attention in section 2. In section 3, we define agglomerative clustering. Section 4 will describe how</w:t>
+      </w:r>
+      <w:r>
+        <w:rPr>
+          <w:rFonts w:ascii="Times New Roman" w:hAnsi="Times New Roman" w:cs="Times New Roman"/>
+          <w:sz w:val="24"/>
+          <w:szCs w:val="24"/>
+        </w:rPr>
+        <w:t xml:space="preserve"> the steps of preprocessing the data and the application of the defined methods for producing the similarity matrices and clustering. Section 5 will discuss the biases, strengths, and weaknesses for select permutations of the pipelines from preprocessing to cluster results. It will also discuss the results themselves and what it means for GRB physics.  </w:t>
       </w:r>
     </w:p>
     <w:p>
@@ -5221,6 +5271,7 @@
         <w:rPr>
           <w:rFonts w:eastAsiaTheme="minorHAnsi"/>
         </w:rPr>
+        <w:lastRenderedPageBreak/>
         <w:t>Similarity Matrices</w:t>
       </w:r>
       <w:r>
@@ -5485,25 +5536,7 @@
           <w:sz w:val="24"/>
           <w:szCs w:val="24"/>
         </w:rPr>
-        <w:t>An Agglomerative Hierarchical Clustering algorithm works from the ``bottom up"; meaning it begins with every element in its own cluster. As described by Jain, et. al. \cite</w:t>
-      </w:r>
-      <w:proofErr w:type="gramStart"/>
-      <w:r>
-        <w:rPr>
-          <w:rFonts w:ascii="Times New Roman" w:hAnsi="Times New Roman" w:cs="Times New Roman"/>
-          <w:sz w:val="24"/>
-          <w:szCs w:val="24"/>
-        </w:rPr>
-        <w:t>[]{</w:t>
-      </w:r>
-      <w:proofErr w:type="gramEnd"/>
-      <w:r>
-        <w:rPr>
-          <w:rFonts w:ascii="Times New Roman" w:hAnsi="Times New Roman" w:cs="Times New Roman"/>
-          <w:sz w:val="24"/>
-          <w:szCs w:val="24"/>
-        </w:rPr>
-        <w:t>jai99}, and modified to represent GRB light curves, the algorithm proceeds as follows:</w:t>
+        <w:t>An Agglomerative Hierarchical Clustering algorithm works from the ``bottom up"; meaning it begins with every element in its own cluster. As described by Jain, et. al. \cite[]{jai99}, and modified to represent GRB light curves, the algorithm proceeds as follows:</w:t>
       </w:r>
     </w:p>
     <w:p>
@@ -5521,26 +5554,44 @@
           <w:sz w:val="24"/>
           <w:szCs w:val="24"/>
         </w:rPr>
+        <w:t>\item With a matrix of comparative 'similarity distances' between every GRB to every other GRB, each distance is initially treated as its own cluster.</w:t>
+      </w:r>
+    </w:p>
+    <w:p>
+      <w:pPr>
+        <w:spacing w:line="480" w:lineRule="auto"/>
+        <w:rPr>
+          <w:rFonts w:ascii="Times New Roman" w:hAnsi="Times New Roman" w:cs="Times New Roman"/>
+          <w:sz w:val="24"/>
+          <w:szCs w:val="24"/>
+        </w:rPr>
+      </w:pPr>
+      <w:r>
+        <w:rPr>
+          <w:rFonts w:ascii="Times New Roman" w:hAnsi="Times New Roman" w:cs="Times New Roman"/>
+          <w:sz w:val="24"/>
+          <w:szCs w:val="24"/>
+        </w:rPr>
+        <w:t>\item The two clusters considered the most similar out of the entire matrix are then merged into one cluster. The matrix is then updated to reflect the merger by considering new position values that represent the combined cluster.</w:t>
+      </w:r>
+    </w:p>
+    <w:p>
+      <w:pPr>
+        <w:spacing w:line="480" w:lineRule="auto"/>
+        <w:rPr>
+          <w:rFonts w:ascii="Times New Roman" w:hAnsi="Times New Roman" w:cs="Times New Roman"/>
+          <w:sz w:val="24"/>
+          <w:szCs w:val="24"/>
+        </w:rPr>
+      </w:pPr>
+      <w:r>
+        <w:rPr>
+          <w:rFonts w:ascii="Times New Roman" w:hAnsi="Times New Roman" w:cs="Times New Roman"/>
+          <w:sz w:val="24"/>
+          <w:szCs w:val="24"/>
+        </w:rPr>
         <w:lastRenderedPageBreak/>
-        <w:t xml:space="preserve">\item </w:t>
-      </w:r>
-      <w:proofErr w:type="gramStart"/>
-      <w:r>
-        <w:rPr>
-          <w:rFonts w:ascii="Times New Roman" w:hAnsi="Times New Roman" w:cs="Times New Roman"/>
-          <w:sz w:val="24"/>
-          <w:szCs w:val="24"/>
-        </w:rPr>
-        <w:t>With</w:t>
-      </w:r>
-      <w:proofErr w:type="gramEnd"/>
-      <w:r>
-        <w:rPr>
-          <w:rFonts w:ascii="Times New Roman" w:hAnsi="Times New Roman" w:cs="Times New Roman"/>
-          <w:sz w:val="24"/>
-          <w:szCs w:val="24"/>
-        </w:rPr>
-        <w:t xml:space="preserve"> a matrix of comparative 'similarity distances' between every GRB to every other GRB, each distance is initially treated as its own cluster.</w:t>
+        <w:t>\item If every GRB is within the same cluster, then stop. Otherwise, return to step $2$.</w:t>
       </w:r>
     </w:p>
     <w:p>
@@ -5558,79 +5609,7 @@
           <w:sz w:val="24"/>
           <w:szCs w:val="24"/>
         </w:rPr>
-        <w:t xml:space="preserve">\item </w:t>
-      </w:r>
-      <w:proofErr w:type="gramStart"/>
-      <w:r>
-        <w:rPr>
-          <w:rFonts w:ascii="Times New Roman" w:hAnsi="Times New Roman" w:cs="Times New Roman"/>
-          <w:sz w:val="24"/>
-          <w:szCs w:val="24"/>
-        </w:rPr>
-        <w:t>The</w:t>
-      </w:r>
-      <w:proofErr w:type="gramEnd"/>
-      <w:r>
-        <w:rPr>
-          <w:rFonts w:ascii="Times New Roman" w:hAnsi="Times New Roman" w:cs="Times New Roman"/>
-          <w:sz w:val="24"/>
-          <w:szCs w:val="24"/>
-        </w:rPr>
-        <w:t xml:space="preserve"> two clusters considered the most similar out of the entire matrix are then merged into one cluster. The matrix is then updated to reflect the merger by considering new position values that represent the combined cluster.</w:t>
-      </w:r>
-    </w:p>
-    <w:p>
-      <w:pPr>
-        <w:spacing w:line="480" w:lineRule="auto"/>
-        <w:rPr>
-          <w:rFonts w:ascii="Times New Roman" w:hAnsi="Times New Roman" w:cs="Times New Roman"/>
-          <w:sz w:val="24"/>
-          <w:szCs w:val="24"/>
-        </w:rPr>
-      </w:pPr>
-      <w:r>
-        <w:rPr>
-          <w:rFonts w:ascii="Times New Roman" w:hAnsi="Times New Roman" w:cs="Times New Roman"/>
-          <w:sz w:val="24"/>
-          <w:szCs w:val="24"/>
-        </w:rPr>
-        <w:t>\item If every GRB is within the same cluster, then stop. Otherwise, return to step $2$.</w:t>
-      </w:r>
-    </w:p>
-    <w:p>
-      <w:pPr>
-        <w:spacing w:line="480" w:lineRule="auto"/>
-        <w:rPr>
-          <w:rFonts w:ascii="Times New Roman" w:hAnsi="Times New Roman" w:cs="Times New Roman"/>
-          <w:sz w:val="24"/>
-          <w:szCs w:val="24"/>
-        </w:rPr>
-      </w:pPr>
-      <w:r>
-        <w:rPr>
-          <w:rFonts w:ascii="Times New Roman" w:hAnsi="Times New Roman" w:cs="Times New Roman"/>
-          <w:sz w:val="24"/>
-          <w:szCs w:val="24"/>
-        </w:rPr>
-        <w:t xml:space="preserve">Fortunately, there are several programming languages that will take matrix inputs and return clustering results. In our case, we used an IDL routine called CLUSTER\_TREE.\footnote{ For the IDL  clustering routine used see \url{http://www.exelisvis.com/docs/cluster\_tree.html}}\footnote{For the analogous MATLAB routine see \url{http://www.mathworks.com/help/stats/linkage.html}}\footnote{For the analogous Python </w:t>
-      </w:r>
-      <w:proofErr w:type="spellStart"/>
-      <w:r>
-        <w:rPr>
-          <w:rFonts w:ascii="Times New Roman" w:hAnsi="Times New Roman" w:cs="Times New Roman"/>
-          <w:sz w:val="24"/>
-          <w:szCs w:val="24"/>
-        </w:rPr>
-        <w:t>Scipy</w:t>
-      </w:r>
-      <w:proofErr w:type="spellEnd"/>
-      <w:r>
-        <w:rPr>
-          <w:rFonts w:ascii="Times New Roman" w:hAnsi="Times New Roman" w:cs="Times New Roman"/>
-          <w:sz w:val="24"/>
-          <w:szCs w:val="24"/>
-        </w:rPr>
-        <w:t xml:space="preserve"> routine see  \url{http://docs.scipy.org/doc/scipy/reference/cluster.hierarchy.html}}</w:t>
+        <w:t>Fortunately, there are several programming languages that will take matrix inputs and return clustering results. In our case, we used an IDL routine called CLUSTER\_TREE.\footnote{ For the IDL  clustering routine used see \url{http://www.exelisvis.com/docs/cluster\_tree.html}}\footnote{For the analogous MATLAB routine see \url{http://www.mathworks.com/help/stats/linkage.html}}\footnote{For the analogous Python Scipy routine see  \url{http://docs.scipy.org/doc/scipy/reference/cluster.hierarchy.html}}</w:t>
       </w:r>
     </w:p>
     <w:p>
@@ -5648,7 +5627,7 @@
         <w:pStyle w:val="ThesisHeading"/>
         <w:numPr>
           <w:ilvl w:val="0"/>
-          <w:numId w:val="2"/>
+          <w:numId w:val="1"/>
         </w:numPr>
         <w:spacing w:line="480" w:lineRule="auto"/>
         <w:rPr>
@@ -5679,7 +5658,7 @@
           <w:sz w:val="24"/>
           <w:szCs w:val="24"/>
         </w:rPr>
-        <w:t xml:space="preserve">Before the 64ms light curve data could be evaluated with the two-sampled $\chi^2$ test, it needed to appropriately prepared. Under every BATSE GRB detection there is considerable background of gamma-ray flux.  This background is often changing due to the CGRO's orbit in and out of areas of higher and lower gamma-ray radiation around earth. This sometimes gives the background a slope, which needed to be subtracted out. In order to subtract out the background, we begin by defining the area of the background </w:t>
+        <w:t xml:space="preserve">Before the 64ms light curve data could be evaluated with the two-sampled $\chi^2$ test, it needed to appropriately prepared. Under every BATSE GRB detection there is considerable background of gamma-ray flux.  This background is often changing due to the CGRO's orbit in and out of areas of higher and lower gamma-ray radiation around earth. This sometimes gives the background a slope, which needed to be subtracted out. In order to subtract out the background, we begin by defining the area of the background as everywhere outside the middle $90\%$ of the GRBs' fluence. The times representing this bounded fluence are called t90 times, and were selected for convenience from a table of published values\footnote{see \url{http://www.batse.msfc.nasa.gov/batse/grb/catalog/current/tables/duration\_table.txt}}. An additional $10\%$ of the t90 times were added to either end to ensure that the total </w:t>
       </w:r>
       <w:r>
         <w:rPr>
@@ -5688,25 +5667,7 @@
           <w:szCs w:val="24"/>
         </w:rPr>
         <w:lastRenderedPageBreak/>
-        <w:t>as everywhere outside the middle $90\%$ of the GRBs' fluence. The times representing this bounded fluence are called t90 times, and were selected for convenience from a table of published values\</w:t>
-      </w:r>
-      <w:proofErr w:type="gramStart"/>
-      <w:r>
-        <w:rPr>
-          <w:rFonts w:ascii="Times New Roman" w:hAnsi="Times New Roman" w:cs="Times New Roman"/>
-          <w:sz w:val="24"/>
-          <w:szCs w:val="24"/>
-        </w:rPr>
-        <w:t>footnote{</w:t>
-      </w:r>
-      <w:proofErr w:type="gramEnd"/>
-      <w:r>
-        <w:rPr>
-          <w:rFonts w:ascii="Times New Roman" w:hAnsi="Times New Roman" w:cs="Times New Roman"/>
-          <w:sz w:val="24"/>
-          <w:szCs w:val="24"/>
-        </w:rPr>
-        <w:t xml:space="preserve">see \url{http://www.batse.msfc.nasa.gov/batse/grb/catalog/current/tables/duration\_table.txt}}. An additional $10\%$ of the t90 times were added to either end to ensure that the total fluence of the GRB was accounted for. This area, which represents the burst, was then removed from the GRB light curve to leave only recorded background data of the times surrounding the GRB event. This background was then linearly fit, and the slope of the fit was then subtracted from the light curve, leaving a flattened background. </w:t>
+        <w:t xml:space="preserve">fluence of the GRB was accounted for. This area, which represents the burst, was then removed from the GRB light curve to leave only recorded background data of the times surrounding the GRB event. This background was then linearly fit, and the slope of the fit was then subtracted from the light curve, leaving a flattened background. </w:t>
       </w:r>
     </w:p>
     <w:p>
@@ -5760,7 +5721,7 @@
         <w:pStyle w:val="ThesisHeading"/>
         <w:numPr>
           <w:ilvl w:val="0"/>
-          <w:numId w:val="2"/>
+          <w:numId w:val="1"/>
         </w:numPr>
         <w:spacing w:line="480" w:lineRule="auto"/>
         <w:rPr>
@@ -5791,7 +5752,7 @@
           <w:sz w:val="24"/>
           <w:szCs w:val="24"/>
         </w:rPr>
-        <w:t xml:space="preserve">With the clustering completed, we move the data into a dendrogram for easy visualization. With our large dataset, the dendrogram becomes too large to visualize on a single page. Therefore, as seen in Fig. 1, we sample a part of the dendrogram for preliminary results discussion. The dendrogram visualizes different GRB light curves as </w:t>
+        <w:t xml:space="preserve">With the clustering completed, we move the data into a dendrogram for easy visualization. With our large dataset, the dendrogram becomes too large to visualize on a single page. Therefore, as seen in Fig. 1, we sample a part of the dendrogram for preliminary results discussion. The dendrogram visualizes different GRB light curves as leaves in branches. Each branch represents a cluster of GRBs that have similar characteristics as seen in Fig. 2. The vertical length of a branch is a measure of how similar a GRB or cluster of GRBs is to its connecting GRB or cluster of GRBs. Sometimes, the tree will display several adjacent GRBs in a tight cluster that show evidence for an evolving continuum of GRB properties as seen in Fig. 3. Also, There are </w:t>
       </w:r>
       <w:r>
         <w:rPr>
@@ -5800,25 +5761,7 @@
           <w:szCs w:val="24"/>
         </w:rPr>
         <w:lastRenderedPageBreak/>
-        <w:t xml:space="preserve">leaves in branches. Each branch represents a cluster of GRBs that have similar characteristics as seen in Fig. 2. The vertical length of a branch is a measure of how similar a GRB or cluster of GRBs is to its connecting GRB or cluster of GRBs. Sometimes, the tree will display several adjacent GRBs in a tight cluster that show evidence for an evolving continuum of GRB properties as seen in Fig. 3. Also, </w:t>
-      </w:r>
-      <w:proofErr w:type="gramStart"/>
-      <w:r>
-        <w:rPr>
-          <w:rFonts w:ascii="Times New Roman" w:hAnsi="Times New Roman" w:cs="Times New Roman"/>
-          <w:sz w:val="24"/>
-          <w:szCs w:val="24"/>
-        </w:rPr>
-        <w:t>There</w:t>
-      </w:r>
-      <w:proofErr w:type="gramEnd"/>
-      <w:r>
-        <w:rPr>
-          <w:rFonts w:ascii="Times New Roman" w:hAnsi="Times New Roman" w:cs="Times New Roman"/>
-          <w:sz w:val="24"/>
-          <w:szCs w:val="24"/>
-        </w:rPr>
-        <w:t xml:space="preserve"> are some GRBs that are almost completely unique. These are displayed as branches on the tree whose nodes, common to the rest of the tree, break off very high up. In the algorithm, these GRBs would have been selected last as a comparable relative to any other GRB or cluster of GRBs. Curiously, these GRBs also have an incredibly high signal to noise. </w:t>
+        <w:t xml:space="preserve">some GRBs that are almost completely unique. These are displayed as branches on the tree whose nodes, common to the rest of the tree, break off very high up. In the algorithm, these GRBs would have been selected last as a comparable relative to any other GRB or cluster of GRBs. Curiously, these GRBs also have an incredibly high signal to noise. </w:t>
       </w:r>
     </w:p>
     <w:p>
@@ -5836,7 +5779,7 @@
         <w:pStyle w:val="ThesisHeading"/>
         <w:numPr>
           <w:ilvl w:val="0"/>
-          <w:numId w:val="2"/>
+          <w:numId w:val="1"/>
         </w:numPr>
         <w:spacing w:line="480" w:lineRule="auto"/>
         <w:rPr>
@@ -5861,7 +5804,6 @@
           <w:szCs w:val="24"/>
         </w:rPr>
       </w:pPr>
-      <w:proofErr w:type="spellStart"/>
       <w:r>
         <w:rPr>
           <w:rFonts w:ascii="Times New Roman" w:hAnsi="Times New Roman" w:cs="Times New Roman"/>
@@ -5869,17 +5811,7 @@
           <w:sz w:val="24"/>
           <w:szCs w:val="24"/>
         </w:rPr>
-        <w:t>Hakkila</w:t>
-      </w:r>
-      <w:proofErr w:type="spellEnd"/>
-      <w:r>
-        <w:rPr>
-          <w:rFonts w:ascii="Times New Roman" w:hAnsi="Times New Roman" w:cs="Times New Roman"/>
-          <w:color w:val="FF0000"/>
-          <w:sz w:val="24"/>
-          <w:szCs w:val="24"/>
-        </w:rPr>
-        <w:t xml:space="preserve"> et al. (2018) asks, “As signal-to-noise decreases, does structure disappear before or after the smoothly-varying remainder of the pulse disappears?”</w:t>
+        <w:t>Hakkila et al. (2018) asks, “As signal-to-noise decreases, does structure disappear before or after the smoothly-varying remainder of the pulse disappears?”</w:t>
       </w:r>
     </w:p>
     <w:p>
@@ -5897,43 +5829,7 @@
           <w:sz w:val="24"/>
           <w:szCs w:val="24"/>
         </w:rPr>
-        <w:t xml:space="preserve">We are still only beginning to discover what this data mining technique is teaching us about GRB light curves. Currently, this technique allows us to compare GRB light curves in </w:t>
-      </w:r>
-      <w:proofErr w:type="gramStart"/>
-      <w:r>
-        <w:rPr>
-          <w:rFonts w:ascii="Times New Roman" w:hAnsi="Times New Roman" w:cs="Times New Roman"/>
-          <w:sz w:val="24"/>
-          <w:szCs w:val="24"/>
-        </w:rPr>
-        <w:t>a  new</w:t>
-      </w:r>
-      <w:proofErr w:type="gramEnd"/>
-      <w:r>
-        <w:rPr>
-          <w:rFonts w:ascii="Times New Roman" w:hAnsi="Times New Roman" w:cs="Times New Roman"/>
-          <w:sz w:val="24"/>
-          <w:szCs w:val="24"/>
-        </w:rPr>
-        <w:t xml:space="preserve"> and interesting way. By using a two-sampled $\chi^2$ test results as `similarity distances' in </w:t>
-      </w:r>
-      <w:proofErr w:type="gramStart"/>
-      <w:r>
-        <w:rPr>
-          <w:rFonts w:ascii="Times New Roman" w:hAnsi="Times New Roman" w:cs="Times New Roman"/>
-          <w:sz w:val="24"/>
-          <w:szCs w:val="24"/>
-        </w:rPr>
-        <w:t>a</w:t>
-      </w:r>
-      <w:proofErr w:type="gramEnd"/>
-      <w:r>
-        <w:rPr>
-          <w:rFonts w:ascii="Times New Roman" w:hAnsi="Times New Roman" w:cs="Times New Roman"/>
-          <w:sz w:val="24"/>
-          <w:szCs w:val="24"/>
-        </w:rPr>
-        <w:t xml:space="preserve"> Agglomerative Hierarchical Clustering Algorithm, we are able to achieve our comparisons. This technique seems to be good at finding GRBs that evolve similarly and possibly have similar progenitors. However, with a large amount of new data to investigate, we are still determining the meaning of the results of the analysis. We are also working on ways to improve and speed up the computationally expensive process.</w:t>
+        <w:t>We are still only beginning to discover what this data mining technique is teaching us about GRB light curves. Currently, this technique allows us to compare GRB light curves in a  new and interesting way. By using a two-sampled $\chi^2$ test results as `similarity distances' in a Agglomerative Hierarchical Clustering Algorithm, we are able to achieve our comparisons. This technique seems to be good at finding GRBs that evolve similarly and possibly have similar progenitors. However, with a large amount of new data to investigate, we are still determining the meaning of the results of the analysis. We are also working on ways to improve and speed up the computationally expensive process.</w:t>
       </w:r>
     </w:p>
     <w:p>
@@ -5951,7 +5847,7 @@
         <w:pStyle w:val="ThesisHeading"/>
         <w:numPr>
           <w:ilvl w:val="0"/>
-          <w:numId w:val="2"/>
+          <w:numId w:val="1"/>
         </w:numPr>
         <w:spacing w:line="480" w:lineRule="auto"/>
         <w:rPr>
@@ -5982,25 +5878,16 @@
           <w:sz w:val="24"/>
           <w:szCs w:val="24"/>
         </w:rPr>
-        <w:t xml:space="preserve">While the method is sound the data preparation could be improved upon. A better definition of the burst start and end times would work nicely. Also, a more rigorous analysis needs to be done with the results. We have developed a new tool with which to explore GRB physics. However, in the larger scheme of things, this method does not have to be used simply for GRB light curves. It is easily adaptable to any transient or </w:t>
-      </w:r>
-      <w:proofErr w:type="gramStart"/>
-      <w:r>
-        <w:rPr>
-          <w:rFonts w:ascii="Times New Roman" w:hAnsi="Times New Roman" w:cs="Times New Roman"/>
-          <w:sz w:val="24"/>
-          <w:szCs w:val="24"/>
-        </w:rPr>
-        <w:t>two dimensional</w:t>
-      </w:r>
-      <w:proofErr w:type="gramEnd"/>
-      <w:r>
-        <w:rPr>
-          <w:rFonts w:ascii="Times New Roman" w:hAnsi="Times New Roman" w:cs="Times New Roman"/>
-          <w:sz w:val="24"/>
-          <w:szCs w:val="24"/>
-        </w:rPr>
-        <w:t xml:space="preserve"> data.</w:t>
+        <w:t xml:space="preserve">While the method is sound the data preparation could be improved upon. A better definition of the burst start and end times would work nicely. Also, a more rigorous analysis needs to be done with the results. We have developed a new tool with which to </w:t>
+      </w:r>
+      <w:r>
+        <w:rPr>
+          <w:rFonts w:ascii="Times New Roman" w:hAnsi="Times New Roman" w:cs="Times New Roman"/>
+          <w:sz w:val="24"/>
+          <w:szCs w:val="24"/>
+        </w:rPr>
+        <w:lastRenderedPageBreak/>
+        <w:t>explore GRB physics. However, in the larger scheme of things, this method does not have to be used simply for GRB light curves. It is easily adaptable to any transient or two dimensional data.</w:t>
       </w:r>
     </w:p>
     <w:p>
@@ -6062,1347 +5949,424 @@
           <w:sz w:val="24"/>
           <w:szCs w:val="24"/>
         </w:rPr>
-        <w:t>[Golenetskii et al.(1983</w:t>
-      </w:r>
-      <w:proofErr w:type="gramStart"/>
-      <w:r>
-        <w:rPr>
-          <w:rFonts w:ascii="Times New Roman" w:hAnsi="Times New Roman" w:cs="Times New Roman"/>
-          <w:sz w:val="24"/>
-          <w:szCs w:val="24"/>
-        </w:rPr>
-        <w:t>)]{</w:t>
-      </w:r>
-      <w:proofErr w:type="gramEnd"/>
-      <w:r>
-        <w:rPr>
-          <w:rFonts w:ascii="Times New Roman" w:hAnsi="Times New Roman" w:cs="Times New Roman"/>
-          <w:sz w:val="24"/>
-          <w:szCs w:val="24"/>
-        </w:rPr>
-        <w:t xml:space="preserve">gol83} Golenetskii, S. V., </w:t>
-      </w:r>
-      <w:proofErr w:type="spellStart"/>
-      <w:r>
-        <w:rPr>
-          <w:rFonts w:ascii="Times New Roman" w:hAnsi="Times New Roman" w:cs="Times New Roman"/>
-          <w:sz w:val="24"/>
-          <w:szCs w:val="24"/>
-        </w:rPr>
-        <w:t>Mazets</w:t>
-      </w:r>
-      <w:proofErr w:type="spellEnd"/>
-      <w:r>
-        <w:rPr>
-          <w:rFonts w:ascii="Times New Roman" w:hAnsi="Times New Roman" w:cs="Times New Roman"/>
-          <w:sz w:val="24"/>
-          <w:szCs w:val="24"/>
-        </w:rPr>
-        <w:t xml:space="preserve">, E. P., </w:t>
-      </w:r>
-      <w:proofErr w:type="spellStart"/>
-      <w:r>
-        <w:rPr>
-          <w:rFonts w:ascii="Times New Roman" w:hAnsi="Times New Roman" w:cs="Times New Roman"/>
-          <w:sz w:val="24"/>
-          <w:szCs w:val="24"/>
-        </w:rPr>
-        <w:t>Aptekar</w:t>
-      </w:r>
-      <w:proofErr w:type="spellEnd"/>
-      <w:r>
-        <w:rPr>
-          <w:rFonts w:ascii="Times New Roman" w:hAnsi="Times New Roman" w:cs="Times New Roman"/>
-          <w:sz w:val="24"/>
-          <w:szCs w:val="24"/>
-        </w:rPr>
-        <w:t xml:space="preserve">, R. L., \&amp; </w:t>
-      </w:r>
-      <w:proofErr w:type="spellStart"/>
-      <w:r>
-        <w:rPr>
-          <w:rFonts w:ascii="Times New Roman" w:hAnsi="Times New Roman" w:cs="Times New Roman"/>
-          <w:sz w:val="24"/>
-          <w:szCs w:val="24"/>
-        </w:rPr>
-        <w:t>Ilinskii</w:t>
-      </w:r>
-      <w:proofErr w:type="spellEnd"/>
-      <w:r>
-        <w:rPr>
-          <w:rFonts w:ascii="Times New Roman" w:hAnsi="Times New Roman" w:cs="Times New Roman"/>
-          <w:sz w:val="24"/>
-          <w:szCs w:val="24"/>
-        </w:rPr>
-        <w:t>, V. N. 1983, Nature, 306, 451</w:t>
-      </w:r>
-    </w:p>
-    <w:p>
-      <w:pPr>
-        <w:rPr>
-          <w:rFonts w:ascii="Times New Roman" w:hAnsi="Times New Roman" w:cs="Times New Roman"/>
-          <w:sz w:val="24"/>
-          <w:szCs w:val="24"/>
-        </w:rPr>
-      </w:pPr>
-      <w:r>
-        <w:rPr>
-          <w:rFonts w:ascii="Times New Roman" w:hAnsi="Times New Roman" w:cs="Times New Roman"/>
-          <w:sz w:val="24"/>
-          <w:szCs w:val="24"/>
-        </w:rPr>
-        <w:t>[</w:t>
-      </w:r>
-      <w:proofErr w:type="spellStart"/>
-      <w:r>
-        <w:rPr>
-          <w:rFonts w:ascii="Times New Roman" w:hAnsi="Times New Roman" w:cs="Times New Roman"/>
-          <w:sz w:val="24"/>
-          <w:szCs w:val="24"/>
-        </w:rPr>
-        <w:t>Hakkila</w:t>
-      </w:r>
-      <w:proofErr w:type="spellEnd"/>
-      <w:r>
-        <w:rPr>
-          <w:rFonts w:ascii="Times New Roman" w:hAnsi="Times New Roman" w:cs="Times New Roman"/>
-          <w:sz w:val="24"/>
-          <w:szCs w:val="24"/>
-        </w:rPr>
-        <w:t xml:space="preserve"> et al.(2003</w:t>
-      </w:r>
-      <w:proofErr w:type="gramStart"/>
-      <w:r>
-        <w:rPr>
-          <w:rFonts w:ascii="Times New Roman" w:hAnsi="Times New Roman" w:cs="Times New Roman"/>
-          <w:sz w:val="24"/>
-          <w:szCs w:val="24"/>
-        </w:rPr>
-        <w:t>)]{</w:t>
-      </w:r>
-      <w:proofErr w:type="gramEnd"/>
-      <w:r>
-        <w:rPr>
-          <w:rFonts w:ascii="Times New Roman" w:hAnsi="Times New Roman" w:cs="Times New Roman"/>
-          <w:sz w:val="24"/>
-          <w:szCs w:val="24"/>
-        </w:rPr>
-        <w:t>hak03}</w:t>
-      </w:r>
-      <w:proofErr w:type="spellStart"/>
-      <w:r>
-        <w:rPr>
-          <w:rFonts w:ascii="Times New Roman" w:hAnsi="Times New Roman" w:cs="Times New Roman"/>
-          <w:sz w:val="24"/>
-          <w:szCs w:val="24"/>
-        </w:rPr>
-        <w:t>Hakkila</w:t>
-      </w:r>
-      <w:proofErr w:type="spellEnd"/>
-      <w:r>
-        <w:rPr>
-          <w:rFonts w:ascii="Times New Roman" w:hAnsi="Times New Roman" w:cs="Times New Roman"/>
-          <w:sz w:val="24"/>
-          <w:szCs w:val="24"/>
-        </w:rPr>
-        <w:t xml:space="preserve">, J., Giblin, T. W., </w:t>
-      </w:r>
-      <w:proofErr w:type="spellStart"/>
-      <w:r>
-        <w:rPr>
-          <w:rFonts w:ascii="Times New Roman" w:hAnsi="Times New Roman" w:cs="Times New Roman"/>
-          <w:sz w:val="24"/>
-          <w:szCs w:val="24"/>
-        </w:rPr>
-        <w:t>Roiger</w:t>
-      </w:r>
-      <w:proofErr w:type="spellEnd"/>
-      <w:r>
-        <w:rPr>
-          <w:rFonts w:ascii="Times New Roman" w:hAnsi="Times New Roman" w:cs="Times New Roman"/>
-          <w:sz w:val="24"/>
-          <w:szCs w:val="24"/>
-        </w:rPr>
-        <w:t xml:space="preserve">, R. J., Haglin, D. J., </w:t>
-      </w:r>
-      <w:proofErr w:type="spellStart"/>
-      <w:r>
-        <w:rPr>
-          <w:rFonts w:ascii="Times New Roman" w:hAnsi="Times New Roman" w:cs="Times New Roman"/>
-          <w:sz w:val="24"/>
-          <w:szCs w:val="24"/>
-        </w:rPr>
-        <w:t>Paciesas</w:t>
-      </w:r>
-      <w:proofErr w:type="spellEnd"/>
-      <w:r>
-        <w:rPr>
-          <w:rFonts w:ascii="Times New Roman" w:hAnsi="Times New Roman" w:cs="Times New Roman"/>
-          <w:sz w:val="24"/>
-          <w:szCs w:val="24"/>
-        </w:rPr>
-        <w:t xml:space="preserve">, W. S., \&amp; Meegan, C. A. 2003, </w:t>
-      </w:r>
-      <w:proofErr w:type="spellStart"/>
-      <w:r>
-        <w:rPr>
-          <w:rFonts w:ascii="Times New Roman" w:hAnsi="Times New Roman" w:cs="Times New Roman"/>
-          <w:sz w:val="24"/>
-          <w:szCs w:val="24"/>
-        </w:rPr>
-        <w:t>ApJ</w:t>
-      </w:r>
-      <w:proofErr w:type="spellEnd"/>
-      <w:r>
-        <w:rPr>
-          <w:rFonts w:ascii="Times New Roman" w:hAnsi="Times New Roman" w:cs="Times New Roman"/>
-          <w:sz w:val="24"/>
-          <w:szCs w:val="24"/>
-        </w:rPr>
-        <w:t>, 582, 320</w:t>
-      </w:r>
-    </w:p>
-    <w:p>
-      <w:pPr>
-        <w:rPr>
-          <w:rFonts w:ascii="Times New Roman" w:hAnsi="Times New Roman" w:cs="Times New Roman"/>
-          <w:sz w:val="24"/>
-          <w:szCs w:val="24"/>
-        </w:rPr>
-      </w:pPr>
-      <w:r>
-        <w:rPr>
-          <w:rFonts w:ascii="Times New Roman" w:hAnsi="Times New Roman" w:cs="Times New Roman"/>
-          <w:sz w:val="24"/>
-          <w:szCs w:val="24"/>
-        </w:rPr>
-        <w:t>[</w:t>
-      </w:r>
-      <w:proofErr w:type="spellStart"/>
-      <w:r>
-        <w:rPr>
-          <w:rFonts w:ascii="Times New Roman" w:hAnsi="Times New Roman" w:cs="Times New Roman"/>
-          <w:sz w:val="24"/>
-          <w:szCs w:val="24"/>
-        </w:rPr>
-        <w:t>Hakkila</w:t>
-      </w:r>
-      <w:proofErr w:type="spellEnd"/>
-      <w:r>
-        <w:rPr>
-          <w:rFonts w:ascii="Times New Roman" w:hAnsi="Times New Roman" w:cs="Times New Roman"/>
-          <w:sz w:val="24"/>
-          <w:szCs w:val="24"/>
-        </w:rPr>
-        <w:t xml:space="preserve"> et al.(2008</w:t>
-      </w:r>
-      <w:proofErr w:type="gramStart"/>
-      <w:r>
-        <w:rPr>
-          <w:rFonts w:ascii="Times New Roman" w:hAnsi="Times New Roman" w:cs="Times New Roman"/>
-          <w:sz w:val="24"/>
-          <w:szCs w:val="24"/>
-        </w:rPr>
-        <w:t>)]{</w:t>
-      </w:r>
-      <w:proofErr w:type="gramEnd"/>
-      <w:r>
-        <w:rPr>
-          <w:rFonts w:ascii="Times New Roman" w:hAnsi="Times New Roman" w:cs="Times New Roman"/>
-          <w:sz w:val="24"/>
-          <w:szCs w:val="24"/>
-        </w:rPr>
-        <w:t>hak08}</w:t>
-      </w:r>
-      <w:proofErr w:type="spellStart"/>
-      <w:r>
-        <w:rPr>
-          <w:rFonts w:ascii="Times New Roman" w:hAnsi="Times New Roman" w:cs="Times New Roman"/>
-          <w:sz w:val="24"/>
-          <w:szCs w:val="24"/>
-        </w:rPr>
-        <w:t>Hakkila</w:t>
-      </w:r>
-      <w:proofErr w:type="spellEnd"/>
-      <w:r>
-        <w:rPr>
-          <w:rFonts w:ascii="Times New Roman" w:hAnsi="Times New Roman" w:cs="Times New Roman"/>
-          <w:sz w:val="24"/>
-          <w:szCs w:val="24"/>
-        </w:rPr>
-        <w:t xml:space="preserve">, J., et al. 2008, </w:t>
-      </w:r>
-      <w:proofErr w:type="spellStart"/>
-      <w:r>
-        <w:rPr>
-          <w:rFonts w:ascii="Times New Roman" w:hAnsi="Times New Roman" w:cs="Times New Roman"/>
-          <w:sz w:val="24"/>
-          <w:szCs w:val="24"/>
-        </w:rPr>
-        <w:t>ApJ</w:t>
-      </w:r>
-      <w:proofErr w:type="spellEnd"/>
-      <w:r>
-        <w:rPr>
-          <w:rFonts w:ascii="Times New Roman" w:hAnsi="Times New Roman" w:cs="Times New Roman"/>
-          <w:sz w:val="24"/>
-          <w:szCs w:val="24"/>
-        </w:rPr>
-        <w:t>, 677, L81</w:t>
-      </w:r>
-    </w:p>
-    <w:p>
-      <w:pPr>
-        <w:rPr>
-          <w:rFonts w:ascii="Times New Roman" w:hAnsi="Times New Roman" w:cs="Times New Roman"/>
-          <w:sz w:val="24"/>
-          <w:szCs w:val="24"/>
-        </w:rPr>
-      </w:pPr>
-      <w:r>
-        <w:rPr>
-          <w:rFonts w:ascii="Times New Roman" w:hAnsi="Times New Roman" w:cs="Times New Roman"/>
-          <w:sz w:val="24"/>
-          <w:szCs w:val="24"/>
-        </w:rPr>
-        <w:t>[</w:t>
-      </w:r>
-      <w:proofErr w:type="spellStart"/>
-      <w:r>
-        <w:rPr>
-          <w:rFonts w:ascii="Times New Roman" w:hAnsi="Times New Roman" w:cs="Times New Roman"/>
-          <w:sz w:val="24"/>
-          <w:szCs w:val="24"/>
-        </w:rPr>
-        <w:t>Hakkila</w:t>
-      </w:r>
-      <w:proofErr w:type="spellEnd"/>
-      <w:r>
-        <w:rPr>
-          <w:rFonts w:ascii="Times New Roman" w:hAnsi="Times New Roman" w:cs="Times New Roman"/>
-          <w:sz w:val="24"/>
-          <w:szCs w:val="24"/>
-        </w:rPr>
-        <w:t xml:space="preserve"> \&amp; </w:t>
-      </w:r>
-      <w:proofErr w:type="spellStart"/>
-      <w:r>
-        <w:rPr>
-          <w:rFonts w:ascii="Times New Roman" w:hAnsi="Times New Roman" w:cs="Times New Roman"/>
-          <w:sz w:val="24"/>
-          <w:szCs w:val="24"/>
-        </w:rPr>
-        <w:t>Cumbee</w:t>
-      </w:r>
-      <w:proofErr w:type="spellEnd"/>
-      <w:r>
-        <w:rPr>
-          <w:rFonts w:ascii="Times New Roman" w:hAnsi="Times New Roman" w:cs="Times New Roman"/>
-          <w:sz w:val="24"/>
-          <w:szCs w:val="24"/>
-        </w:rPr>
-        <w:t>(2009</w:t>
-      </w:r>
-      <w:proofErr w:type="gramStart"/>
-      <w:r>
-        <w:rPr>
-          <w:rFonts w:ascii="Times New Roman" w:hAnsi="Times New Roman" w:cs="Times New Roman"/>
-          <w:sz w:val="24"/>
-          <w:szCs w:val="24"/>
-        </w:rPr>
-        <w:t>)]{</w:t>
-      </w:r>
-      <w:proofErr w:type="gramEnd"/>
-      <w:r>
-        <w:rPr>
-          <w:rFonts w:ascii="Times New Roman" w:hAnsi="Times New Roman" w:cs="Times New Roman"/>
-          <w:sz w:val="24"/>
-          <w:szCs w:val="24"/>
-        </w:rPr>
-        <w:t>hak09}</w:t>
-      </w:r>
-      <w:proofErr w:type="spellStart"/>
-      <w:r>
-        <w:rPr>
-          <w:rFonts w:ascii="Times New Roman" w:hAnsi="Times New Roman" w:cs="Times New Roman"/>
-          <w:sz w:val="24"/>
-          <w:szCs w:val="24"/>
-        </w:rPr>
-        <w:t>Hakkila</w:t>
-      </w:r>
-      <w:proofErr w:type="spellEnd"/>
-      <w:r>
-        <w:rPr>
-          <w:rFonts w:ascii="Times New Roman" w:hAnsi="Times New Roman" w:cs="Times New Roman"/>
-          <w:sz w:val="24"/>
-          <w:szCs w:val="24"/>
-        </w:rPr>
-        <w:t xml:space="preserve">, J., \&amp; </w:t>
-      </w:r>
-      <w:proofErr w:type="spellStart"/>
-      <w:r>
-        <w:rPr>
-          <w:rFonts w:ascii="Times New Roman" w:hAnsi="Times New Roman" w:cs="Times New Roman"/>
-          <w:sz w:val="24"/>
-          <w:szCs w:val="24"/>
-        </w:rPr>
-        <w:t>Cumbee</w:t>
-      </w:r>
-      <w:proofErr w:type="spellEnd"/>
-      <w:r>
-        <w:rPr>
-          <w:rFonts w:ascii="Times New Roman" w:hAnsi="Times New Roman" w:cs="Times New Roman"/>
-          <w:sz w:val="24"/>
-          <w:szCs w:val="24"/>
-        </w:rPr>
-        <w:t xml:space="preserve">, R. S. 2009, in AIP Proc. 1133 (ed. Meegan, </w:t>
-      </w:r>
-      <w:proofErr w:type="spellStart"/>
-      <w:r>
-        <w:rPr>
-          <w:rFonts w:ascii="Times New Roman" w:hAnsi="Times New Roman" w:cs="Times New Roman"/>
-          <w:sz w:val="24"/>
-          <w:szCs w:val="24"/>
-        </w:rPr>
-        <w:t>Gehrels</w:t>
-      </w:r>
-      <w:proofErr w:type="spellEnd"/>
-      <w:r>
-        <w:rPr>
-          <w:rFonts w:ascii="Times New Roman" w:hAnsi="Times New Roman" w:cs="Times New Roman"/>
-          <w:sz w:val="24"/>
-          <w:szCs w:val="24"/>
-        </w:rPr>
-        <w:t xml:space="preserve">, \&amp; </w:t>
-      </w:r>
-      <w:proofErr w:type="spellStart"/>
-      <w:r>
-        <w:rPr>
-          <w:rFonts w:ascii="Times New Roman" w:hAnsi="Times New Roman" w:cs="Times New Roman"/>
-          <w:sz w:val="24"/>
-          <w:szCs w:val="24"/>
-        </w:rPr>
-        <w:t>Kouveliotou</w:t>
-      </w:r>
-      <w:proofErr w:type="spellEnd"/>
-      <w:r>
-        <w:rPr>
-          <w:rFonts w:ascii="Times New Roman" w:hAnsi="Times New Roman" w:cs="Times New Roman"/>
-          <w:sz w:val="24"/>
-          <w:szCs w:val="24"/>
-        </w:rPr>
-        <w:t>), 379</w:t>
-      </w:r>
-    </w:p>
-    <w:p>
-      <w:pPr>
-        <w:rPr>
-          <w:rFonts w:ascii="Times New Roman" w:hAnsi="Times New Roman" w:cs="Times New Roman"/>
-          <w:sz w:val="24"/>
-          <w:szCs w:val="24"/>
-        </w:rPr>
-      </w:pPr>
-      <w:r>
-        <w:rPr>
-          <w:rFonts w:ascii="Times New Roman" w:hAnsi="Times New Roman" w:cs="Times New Roman"/>
-          <w:sz w:val="24"/>
-          <w:szCs w:val="24"/>
-        </w:rPr>
-        <w:t>[</w:t>
-      </w:r>
-      <w:proofErr w:type="spellStart"/>
-      <w:r>
-        <w:rPr>
-          <w:rFonts w:ascii="Times New Roman" w:hAnsi="Times New Roman" w:cs="Times New Roman"/>
-          <w:sz w:val="24"/>
-          <w:szCs w:val="24"/>
-        </w:rPr>
-        <w:t>Hakkila</w:t>
-      </w:r>
-      <w:proofErr w:type="spellEnd"/>
-      <w:r>
-        <w:rPr>
-          <w:rFonts w:ascii="Times New Roman" w:hAnsi="Times New Roman" w:cs="Times New Roman"/>
-          <w:sz w:val="24"/>
-          <w:szCs w:val="24"/>
-        </w:rPr>
-        <w:t xml:space="preserve"> \&amp; </w:t>
-      </w:r>
-      <w:proofErr w:type="spellStart"/>
-      <w:r>
-        <w:rPr>
-          <w:rFonts w:ascii="Times New Roman" w:hAnsi="Times New Roman" w:cs="Times New Roman"/>
-          <w:sz w:val="24"/>
-          <w:szCs w:val="24"/>
-        </w:rPr>
-        <w:t>Preece</w:t>
-      </w:r>
-      <w:proofErr w:type="spellEnd"/>
-      <w:r>
-        <w:rPr>
-          <w:rFonts w:ascii="Times New Roman" w:hAnsi="Times New Roman" w:cs="Times New Roman"/>
-          <w:sz w:val="24"/>
-          <w:szCs w:val="24"/>
-        </w:rPr>
-        <w:t>(2011</w:t>
-      </w:r>
-      <w:proofErr w:type="gramStart"/>
-      <w:r>
-        <w:rPr>
-          <w:rFonts w:ascii="Times New Roman" w:hAnsi="Times New Roman" w:cs="Times New Roman"/>
-          <w:sz w:val="24"/>
-          <w:szCs w:val="24"/>
-        </w:rPr>
-        <w:t>)]{</w:t>
-      </w:r>
-      <w:proofErr w:type="gramEnd"/>
-      <w:r>
-        <w:rPr>
-          <w:rFonts w:ascii="Times New Roman" w:hAnsi="Times New Roman" w:cs="Times New Roman"/>
-          <w:sz w:val="24"/>
-          <w:szCs w:val="24"/>
-        </w:rPr>
-        <w:t xml:space="preserve">hak11} </w:t>
-      </w:r>
-      <w:proofErr w:type="spellStart"/>
-      <w:r>
-        <w:rPr>
-          <w:rFonts w:ascii="Times New Roman" w:hAnsi="Times New Roman" w:cs="Times New Roman"/>
-          <w:sz w:val="24"/>
-          <w:szCs w:val="24"/>
-        </w:rPr>
-        <w:t>Hakkila</w:t>
-      </w:r>
-      <w:proofErr w:type="spellEnd"/>
-      <w:r>
-        <w:rPr>
-          <w:rFonts w:ascii="Times New Roman" w:hAnsi="Times New Roman" w:cs="Times New Roman"/>
-          <w:sz w:val="24"/>
-          <w:szCs w:val="24"/>
-        </w:rPr>
-        <w:t xml:space="preserve">, J., \&amp; </w:t>
-      </w:r>
-      <w:proofErr w:type="spellStart"/>
-      <w:r>
-        <w:rPr>
-          <w:rFonts w:ascii="Times New Roman" w:hAnsi="Times New Roman" w:cs="Times New Roman"/>
-          <w:sz w:val="24"/>
-          <w:szCs w:val="24"/>
-        </w:rPr>
-        <w:t>Preece</w:t>
-      </w:r>
-      <w:proofErr w:type="spellEnd"/>
-      <w:r>
-        <w:rPr>
-          <w:rFonts w:ascii="Times New Roman" w:hAnsi="Times New Roman" w:cs="Times New Roman"/>
-          <w:sz w:val="24"/>
-          <w:szCs w:val="24"/>
-        </w:rPr>
-        <w:t xml:space="preserve">, R. 2011, </w:t>
-      </w:r>
-      <w:proofErr w:type="spellStart"/>
-      <w:r>
-        <w:rPr>
-          <w:rFonts w:ascii="Times New Roman" w:hAnsi="Times New Roman" w:cs="Times New Roman"/>
-          <w:sz w:val="24"/>
-          <w:szCs w:val="24"/>
-        </w:rPr>
-        <w:t>ApJ</w:t>
-      </w:r>
-      <w:proofErr w:type="spellEnd"/>
-      <w:r>
-        <w:rPr>
-          <w:rFonts w:ascii="Times New Roman" w:hAnsi="Times New Roman" w:cs="Times New Roman"/>
-          <w:sz w:val="24"/>
-          <w:szCs w:val="24"/>
-        </w:rPr>
-        <w:t>, 740, 104</w:t>
-      </w:r>
-    </w:p>
-    <w:p>
-      <w:pPr>
-        <w:rPr>
-          <w:rFonts w:ascii="Times New Roman" w:hAnsi="Times New Roman" w:cs="Times New Roman"/>
-          <w:sz w:val="24"/>
-          <w:szCs w:val="24"/>
-        </w:rPr>
-      </w:pPr>
-      <w:r>
-        <w:rPr>
-          <w:rFonts w:ascii="Times New Roman" w:hAnsi="Times New Roman" w:cs="Times New Roman"/>
-          <w:sz w:val="24"/>
-          <w:szCs w:val="24"/>
-        </w:rPr>
-        <w:t>[Jain et. al (1999</w:t>
-      </w:r>
-      <w:proofErr w:type="gramStart"/>
-      <w:r>
-        <w:rPr>
-          <w:rFonts w:ascii="Times New Roman" w:hAnsi="Times New Roman" w:cs="Times New Roman"/>
-          <w:sz w:val="24"/>
-          <w:szCs w:val="24"/>
-        </w:rPr>
-        <w:t>)]{</w:t>
-      </w:r>
-      <w:proofErr w:type="gramEnd"/>
-      <w:r>
-        <w:rPr>
-          <w:rFonts w:ascii="Times New Roman" w:hAnsi="Times New Roman" w:cs="Times New Roman"/>
-          <w:sz w:val="24"/>
-          <w:szCs w:val="24"/>
-        </w:rPr>
-        <w:t xml:space="preserve">jai99}Jain, A.K. </w:t>
-      </w:r>
-      <w:proofErr w:type="spellStart"/>
-      <w:r>
-        <w:rPr>
-          <w:rFonts w:ascii="Times New Roman" w:hAnsi="Times New Roman" w:cs="Times New Roman"/>
-          <w:sz w:val="24"/>
-          <w:szCs w:val="24"/>
-        </w:rPr>
-        <w:t>Murty</w:t>
-      </w:r>
-      <w:proofErr w:type="spellEnd"/>
-      <w:r>
-        <w:rPr>
-          <w:rFonts w:ascii="Times New Roman" w:hAnsi="Times New Roman" w:cs="Times New Roman"/>
-          <w:sz w:val="24"/>
-          <w:szCs w:val="24"/>
-        </w:rPr>
-        <w:t>, M.N. and Flynn, P.J. 1999, ``Data Clustering: A Survey", ACM Computing Surveys, 31, 3</w:t>
-      </w:r>
-    </w:p>
-    <w:p>
-      <w:pPr>
-        <w:rPr>
-          <w:rFonts w:ascii="Times New Roman" w:hAnsi="Times New Roman" w:cs="Times New Roman"/>
-          <w:sz w:val="24"/>
-          <w:szCs w:val="24"/>
-        </w:rPr>
-      </w:pPr>
-      <w:proofErr w:type="spellStart"/>
-      <w:r>
-        <w:rPr>
-          <w:rFonts w:ascii="Times New Roman" w:hAnsi="Times New Roman" w:cs="Times New Roman"/>
-        </w:rPr>
-        <w:t>Klebesadel</w:t>
-      </w:r>
-      <w:proofErr w:type="spellEnd"/>
-      <w:r>
-        <w:rPr>
-          <w:rFonts w:ascii="Times New Roman" w:hAnsi="Times New Roman" w:cs="Times New Roman"/>
-        </w:rPr>
-        <w:t xml:space="preserve">, R. W., Strong, I. B., &amp; Olson, R. A. 1973, </w:t>
-      </w:r>
-      <w:proofErr w:type="spellStart"/>
-      <w:r>
-        <w:rPr>
-          <w:rFonts w:ascii="Times New Roman" w:hAnsi="Times New Roman" w:cs="Times New Roman"/>
-        </w:rPr>
-        <w:t>ApJ</w:t>
-      </w:r>
-      <w:proofErr w:type="spellEnd"/>
-      <w:r>
-        <w:rPr>
-          <w:rFonts w:ascii="Times New Roman" w:hAnsi="Times New Roman" w:cs="Times New Roman"/>
-        </w:rPr>
-        <w:t>, 182, L85</w:t>
-      </w:r>
-    </w:p>
-    <w:p>
-      <w:pPr>
-        <w:rPr>
-          <w:rFonts w:ascii="Times New Roman" w:hAnsi="Times New Roman" w:cs="Times New Roman"/>
-          <w:sz w:val="24"/>
-          <w:szCs w:val="24"/>
-        </w:rPr>
-      </w:pPr>
-      <w:r>
-        <w:rPr>
-          <w:rFonts w:ascii="Times New Roman" w:hAnsi="Times New Roman" w:cs="Times New Roman"/>
-          <w:sz w:val="24"/>
-          <w:szCs w:val="24"/>
-        </w:rPr>
-        <w:t>[</w:t>
-      </w:r>
-      <w:proofErr w:type="spellStart"/>
-      <w:r>
-        <w:rPr>
-          <w:rFonts w:ascii="Times New Roman" w:hAnsi="Times New Roman" w:cs="Times New Roman"/>
-          <w:sz w:val="24"/>
-          <w:szCs w:val="24"/>
-        </w:rPr>
-        <w:t>Kouveliotou</w:t>
-      </w:r>
-      <w:proofErr w:type="spellEnd"/>
-      <w:r>
-        <w:rPr>
-          <w:rFonts w:ascii="Times New Roman" w:hAnsi="Times New Roman" w:cs="Times New Roman"/>
-          <w:sz w:val="24"/>
-          <w:szCs w:val="24"/>
-        </w:rPr>
-        <w:t xml:space="preserve"> et al.(1993</w:t>
-      </w:r>
-      <w:proofErr w:type="gramStart"/>
-      <w:r>
-        <w:rPr>
-          <w:rFonts w:ascii="Times New Roman" w:hAnsi="Times New Roman" w:cs="Times New Roman"/>
-          <w:sz w:val="24"/>
-          <w:szCs w:val="24"/>
-        </w:rPr>
-        <w:t>)]{</w:t>
-      </w:r>
-      <w:proofErr w:type="gramEnd"/>
-      <w:r>
-        <w:rPr>
-          <w:rFonts w:ascii="Times New Roman" w:hAnsi="Times New Roman" w:cs="Times New Roman"/>
-          <w:sz w:val="24"/>
-          <w:szCs w:val="24"/>
-        </w:rPr>
-        <w:t>kou93}</w:t>
-      </w:r>
-      <w:proofErr w:type="spellStart"/>
-      <w:r>
-        <w:rPr>
-          <w:rFonts w:ascii="Times New Roman" w:hAnsi="Times New Roman" w:cs="Times New Roman"/>
-          <w:sz w:val="24"/>
-          <w:szCs w:val="24"/>
-        </w:rPr>
-        <w:t>Kouveliotou</w:t>
-      </w:r>
-      <w:proofErr w:type="spellEnd"/>
-      <w:r>
-        <w:rPr>
-          <w:rFonts w:ascii="Times New Roman" w:hAnsi="Times New Roman" w:cs="Times New Roman"/>
-          <w:sz w:val="24"/>
-          <w:szCs w:val="24"/>
-        </w:rPr>
-        <w:t xml:space="preserve">, C., Meegan, C. A., Fishman, G. J., Bhat, N. P., Briggs, M. S., </w:t>
-      </w:r>
-      <w:proofErr w:type="spellStart"/>
-      <w:r>
-        <w:rPr>
-          <w:rFonts w:ascii="Times New Roman" w:hAnsi="Times New Roman" w:cs="Times New Roman"/>
-          <w:sz w:val="24"/>
-          <w:szCs w:val="24"/>
-        </w:rPr>
-        <w:t>Koshut</w:t>
-      </w:r>
-      <w:proofErr w:type="spellEnd"/>
-      <w:r>
-        <w:rPr>
-          <w:rFonts w:ascii="Times New Roman" w:hAnsi="Times New Roman" w:cs="Times New Roman"/>
-          <w:sz w:val="24"/>
-          <w:szCs w:val="24"/>
-        </w:rPr>
-        <w:t xml:space="preserve">, T. M., </w:t>
-      </w:r>
-      <w:proofErr w:type="spellStart"/>
-      <w:r>
-        <w:rPr>
-          <w:rFonts w:ascii="Times New Roman" w:hAnsi="Times New Roman" w:cs="Times New Roman"/>
-          <w:sz w:val="24"/>
-          <w:szCs w:val="24"/>
-        </w:rPr>
-        <w:t>Paciesas</w:t>
-      </w:r>
-      <w:proofErr w:type="spellEnd"/>
-      <w:r>
-        <w:rPr>
-          <w:rFonts w:ascii="Times New Roman" w:hAnsi="Times New Roman" w:cs="Times New Roman"/>
-          <w:sz w:val="24"/>
-          <w:szCs w:val="24"/>
-        </w:rPr>
-        <w:t xml:space="preserve">, W. S., \&amp; Pendleton, G. N. 1993, </w:t>
-      </w:r>
-      <w:proofErr w:type="spellStart"/>
-      <w:r>
-        <w:rPr>
-          <w:rFonts w:ascii="Times New Roman" w:hAnsi="Times New Roman" w:cs="Times New Roman"/>
-          <w:sz w:val="24"/>
-          <w:szCs w:val="24"/>
-        </w:rPr>
-        <w:t>ApJ</w:t>
-      </w:r>
-      <w:proofErr w:type="spellEnd"/>
-      <w:r>
-        <w:rPr>
-          <w:rFonts w:ascii="Times New Roman" w:hAnsi="Times New Roman" w:cs="Times New Roman"/>
-          <w:sz w:val="24"/>
-          <w:szCs w:val="24"/>
-        </w:rPr>
-        <w:t>, 413, L101</w:t>
-      </w:r>
-    </w:p>
-    <w:p>
-      <w:pPr>
-        <w:rPr>
-          <w:rFonts w:ascii="Times New Roman" w:hAnsi="Times New Roman" w:cs="Times New Roman"/>
-          <w:sz w:val="24"/>
-          <w:szCs w:val="24"/>
-        </w:rPr>
-      </w:pPr>
-      <w:r>
-        <w:rPr>
-          <w:rFonts w:ascii="Times New Roman" w:hAnsi="Times New Roman" w:cs="Times New Roman"/>
-          <w:sz w:val="24"/>
-          <w:szCs w:val="24"/>
-        </w:rPr>
-        <w:t>[Liang \&amp; Kargatis(1996</w:t>
-      </w:r>
-      <w:proofErr w:type="gramStart"/>
-      <w:r>
-        <w:rPr>
-          <w:rFonts w:ascii="Times New Roman" w:hAnsi="Times New Roman" w:cs="Times New Roman"/>
-          <w:sz w:val="24"/>
-          <w:szCs w:val="24"/>
-        </w:rPr>
-        <w:t>)]{</w:t>
-      </w:r>
-      <w:proofErr w:type="gramEnd"/>
-      <w:r>
-        <w:rPr>
-          <w:rFonts w:ascii="Times New Roman" w:hAnsi="Times New Roman" w:cs="Times New Roman"/>
-          <w:sz w:val="24"/>
-          <w:szCs w:val="24"/>
-        </w:rPr>
-        <w:t>lai96}Liang, E., \&amp; Kargatis, V. 1996, Nature, 381, 49</w:t>
-      </w:r>
-    </w:p>
-    <w:p>
-      <w:pPr>
-        <w:rPr>
-          <w:rFonts w:ascii="Times New Roman" w:hAnsi="Times New Roman" w:cs="Times New Roman"/>
-          <w:sz w:val="24"/>
-          <w:szCs w:val="24"/>
-        </w:rPr>
-      </w:pPr>
-      <w:r>
-        <w:rPr>
-          <w:rFonts w:ascii="Times New Roman" w:hAnsi="Times New Roman" w:cs="Times New Roman"/>
-        </w:rPr>
-        <w:t xml:space="preserve">Meegan, C. A., Fishman, G. J., Wilson, R. B., </w:t>
-      </w:r>
-      <w:proofErr w:type="spellStart"/>
-      <w:r>
-        <w:rPr>
-          <w:rFonts w:ascii="Times New Roman" w:hAnsi="Times New Roman" w:cs="Times New Roman"/>
-        </w:rPr>
-        <w:t>Horack</w:t>
-      </w:r>
-      <w:proofErr w:type="spellEnd"/>
-      <w:r>
-        <w:rPr>
-          <w:rFonts w:ascii="Times New Roman" w:hAnsi="Times New Roman" w:cs="Times New Roman"/>
-        </w:rPr>
-        <w:t xml:space="preserve">, J. M., Brock, M. N., </w:t>
-      </w:r>
-      <w:proofErr w:type="spellStart"/>
-      <w:r>
-        <w:rPr>
-          <w:rFonts w:ascii="Times New Roman" w:hAnsi="Times New Roman" w:cs="Times New Roman"/>
-        </w:rPr>
-        <w:t>Paciesas</w:t>
-      </w:r>
-      <w:proofErr w:type="spellEnd"/>
-      <w:r>
-        <w:rPr>
-          <w:rFonts w:ascii="Times New Roman" w:hAnsi="Times New Roman" w:cs="Times New Roman"/>
-        </w:rPr>
-        <w:t xml:space="preserve">, W. S., Pendleton, G. N., &amp; </w:t>
-      </w:r>
-      <w:proofErr w:type="spellStart"/>
-      <w:r>
-        <w:rPr>
-          <w:rFonts w:ascii="Times New Roman" w:hAnsi="Times New Roman" w:cs="Times New Roman"/>
-        </w:rPr>
-        <w:t>Kouveliotou</w:t>
-      </w:r>
-      <w:proofErr w:type="spellEnd"/>
-      <w:r>
-        <w:rPr>
-          <w:rFonts w:ascii="Times New Roman" w:hAnsi="Times New Roman" w:cs="Times New Roman"/>
-        </w:rPr>
-        <w:t>, C. 1992, Nature, 355, 143</w:t>
-      </w:r>
-    </w:p>
-    <w:p>
-      <w:pPr>
-        <w:rPr>
-          <w:rFonts w:ascii="Times New Roman" w:hAnsi="Times New Roman" w:cs="Times New Roman"/>
-          <w:sz w:val="24"/>
-          <w:szCs w:val="24"/>
-        </w:rPr>
-      </w:pPr>
-      <w:r>
-        <w:rPr>
-          <w:rFonts w:ascii="Times New Roman" w:hAnsi="Times New Roman" w:cs="Times New Roman"/>
-          <w:sz w:val="24"/>
-          <w:szCs w:val="24"/>
-        </w:rPr>
-        <w:t>[Mukherjee et al.(1998</w:t>
-      </w:r>
-      <w:proofErr w:type="gramStart"/>
-      <w:r>
-        <w:rPr>
-          <w:rFonts w:ascii="Times New Roman" w:hAnsi="Times New Roman" w:cs="Times New Roman"/>
-          <w:sz w:val="24"/>
-          <w:szCs w:val="24"/>
-        </w:rPr>
-        <w:t>)]{</w:t>
-      </w:r>
-      <w:proofErr w:type="gramEnd"/>
-      <w:r>
-        <w:rPr>
-          <w:rFonts w:ascii="Times New Roman" w:hAnsi="Times New Roman" w:cs="Times New Roman"/>
-          <w:sz w:val="24"/>
-          <w:szCs w:val="24"/>
-        </w:rPr>
-        <w:t xml:space="preserve">muk98}Mukherjee S., et al. 1998, </w:t>
-      </w:r>
-      <w:proofErr w:type="spellStart"/>
-      <w:r>
-        <w:rPr>
-          <w:rFonts w:ascii="Times New Roman" w:hAnsi="Times New Roman" w:cs="Times New Roman"/>
-          <w:sz w:val="24"/>
-          <w:szCs w:val="24"/>
-        </w:rPr>
-        <w:t>ApJ</w:t>
-      </w:r>
-      <w:proofErr w:type="spellEnd"/>
-      <w:r>
-        <w:rPr>
-          <w:rFonts w:ascii="Times New Roman" w:hAnsi="Times New Roman" w:cs="Times New Roman"/>
-          <w:sz w:val="24"/>
-          <w:szCs w:val="24"/>
-        </w:rPr>
-        <w:t>, 508, 314</w:t>
-      </w:r>
-    </w:p>
-    <w:p>
-      <w:pPr>
-        <w:rPr>
-          <w:rFonts w:ascii="Times New Roman" w:hAnsi="Times New Roman" w:cs="Times New Roman"/>
-          <w:sz w:val="24"/>
-          <w:szCs w:val="24"/>
-        </w:rPr>
-      </w:pPr>
-      <w:r>
-        <w:rPr>
-          <w:rFonts w:ascii="Times New Roman" w:hAnsi="Times New Roman" w:cs="Times New Roman"/>
-          <w:sz w:val="24"/>
-          <w:szCs w:val="24"/>
-        </w:rPr>
-        <w:t>[Norris et al.(1996</w:t>
-      </w:r>
-      <w:proofErr w:type="gramStart"/>
-      <w:r>
-        <w:rPr>
-          <w:rFonts w:ascii="Times New Roman" w:hAnsi="Times New Roman" w:cs="Times New Roman"/>
-          <w:sz w:val="24"/>
-          <w:szCs w:val="24"/>
-        </w:rPr>
-        <w:t>)]{</w:t>
-      </w:r>
-      <w:proofErr w:type="gramEnd"/>
-      <w:r>
-        <w:rPr>
-          <w:rFonts w:ascii="Times New Roman" w:hAnsi="Times New Roman" w:cs="Times New Roman"/>
-          <w:sz w:val="24"/>
-          <w:szCs w:val="24"/>
-        </w:rPr>
-        <w:t xml:space="preserve">nor96}Norris, J. P., </w:t>
-      </w:r>
-      <w:proofErr w:type="spellStart"/>
-      <w:r>
-        <w:rPr>
-          <w:rFonts w:ascii="Times New Roman" w:hAnsi="Times New Roman" w:cs="Times New Roman"/>
-          <w:sz w:val="24"/>
-          <w:szCs w:val="24"/>
-        </w:rPr>
-        <w:t>Nemiroff</w:t>
-      </w:r>
-      <w:proofErr w:type="spellEnd"/>
-      <w:r>
-        <w:rPr>
-          <w:rFonts w:ascii="Times New Roman" w:hAnsi="Times New Roman" w:cs="Times New Roman"/>
-          <w:sz w:val="24"/>
-          <w:szCs w:val="24"/>
-        </w:rPr>
-        <w:t xml:space="preserve">, R. J., </w:t>
-      </w:r>
-      <w:proofErr w:type="spellStart"/>
-      <w:r>
-        <w:rPr>
-          <w:rFonts w:ascii="Times New Roman" w:hAnsi="Times New Roman" w:cs="Times New Roman"/>
-          <w:sz w:val="24"/>
-          <w:szCs w:val="24"/>
-        </w:rPr>
-        <w:t>Bonnell</w:t>
-      </w:r>
-      <w:proofErr w:type="spellEnd"/>
-      <w:r>
-        <w:rPr>
-          <w:rFonts w:ascii="Times New Roman" w:hAnsi="Times New Roman" w:cs="Times New Roman"/>
-          <w:sz w:val="24"/>
-          <w:szCs w:val="24"/>
-        </w:rPr>
-        <w:t xml:space="preserve">, J. T., </w:t>
-      </w:r>
-      <w:proofErr w:type="spellStart"/>
-      <w:r>
-        <w:rPr>
-          <w:rFonts w:ascii="Times New Roman" w:hAnsi="Times New Roman" w:cs="Times New Roman"/>
-          <w:sz w:val="24"/>
-          <w:szCs w:val="24"/>
-        </w:rPr>
-        <w:t>Scargle</w:t>
-      </w:r>
-      <w:proofErr w:type="spellEnd"/>
-      <w:r>
-        <w:rPr>
-          <w:rFonts w:ascii="Times New Roman" w:hAnsi="Times New Roman" w:cs="Times New Roman"/>
-          <w:sz w:val="24"/>
-          <w:szCs w:val="24"/>
-        </w:rPr>
-        <w:t xml:space="preserve">, J. D., </w:t>
-      </w:r>
-      <w:proofErr w:type="spellStart"/>
-      <w:r>
-        <w:rPr>
-          <w:rFonts w:ascii="Times New Roman" w:hAnsi="Times New Roman" w:cs="Times New Roman"/>
-          <w:sz w:val="24"/>
-          <w:szCs w:val="24"/>
-        </w:rPr>
-        <w:t>Kouveliotou</w:t>
-      </w:r>
-      <w:proofErr w:type="spellEnd"/>
-      <w:r>
-        <w:rPr>
-          <w:rFonts w:ascii="Times New Roman" w:hAnsi="Times New Roman" w:cs="Times New Roman"/>
-          <w:sz w:val="24"/>
-          <w:szCs w:val="24"/>
-        </w:rPr>
-        <w:t xml:space="preserve">, C., </w:t>
-      </w:r>
-      <w:proofErr w:type="spellStart"/>
-      <w:r>
-        <w:rPr>
-          <w:rFonts w:ascii="Times New Roman" w:hAnsi="Times New Roman" w:cs="Times New Roman"/>
-          <w:sz w:val="24"/>
-          <w:szCs w:val="24"/>
-        </w:rPr>
-        <w:t>Paciesas</w:t>
-      </w:r>
-      <w:proofErr w:type="spellEnd"/>
-      <w:r>
-        <w:rPr>
-          <w:rFonts w:ascii="Times New Roman" w:hAnsi="Times New Roman" w:cs="Times New Roman"/>
-          <w:sz w:val="24"/>
-          <w:szCs w:val="24"/>
-        </w:rPr>
-        <w:t xml:space="preserve">, W. S., Meegan, C. A., \&amp; Fishman, G. J. 1996, </w:t>
-      </w:r>
-      <w:proofErr w:type="spellStart"/>
-      <w:r>
-        <w:rPr>
-          <w:rFonts w:ascii="Times New Roman" w:hAnsi="Times New Roman" w:cs="Times New Roman"/>
-          <w:sz w:val="24"/>
-          <w:szCs w:val="24"/>
-        </w:rPr>
-        <w:t>ApJ</w:t>
-      </w:r>
-      <w:proofErr w:type="spellEnd"/>
-      <w:r>
-        <w:rPr>
-          <w:rFonts w:ascii="Times New Roman" w:hAnsi="Times New Roman" w:cs="Times New Roman"/>
-          <w:sz w:val="24"/>
-          <w:szCs w:val="24"/>
-        </w:rPr>
-        <w:t>, 459, 393</w:t>
-      </w:r>
-    </w:p>
-    <w:p>
-      <w:pPr>
-        <w:rPr>
-          <w:rFonts w:ascii="Times New Roman" w:hAnsi="Times New Roman" w:cs="Times New Roman"/>
-          <w:sz w:val="24"/>
-          <w:szCs w:val="24"/>
-        </w:rPr>
-      </w:pPr>
-      <w:r>
-        <w:rPr>
-          <w:rFonts w:ascii="Times New Roman" w:hAnsi="Times New Roman" w:cs="Times New Roman"/>
-          <w:sz w:val="24"/>
-          <w:szCs w:val="24"/>
-        </w:rPr>
-        <w:t>[Norris(2002</w:t>
-      </w:r>
-      <w:proofErr w:type="gramStart"/>
-      <w:r>
-        <w:rPr>
-          <w:rFonts w:ascii="Times New Roman" w:hAnsi="Times New Roman" w:cs="Times New Roman"/>
-          <w:sz w:val="24"/>
-          <w:szCs w:val="24"/>
-        </w:rPr>
-        <w:t>)]{</w:t>
-      </w:r>
-      <w:proofErr w:type="gramEnd"/>
-      <w:r>
-        <w:rPr>
-          <w:rFonts w:ascii="Times New Roman" w:hAnsi="Times New Roman" w:cs="Times New Roman"/>
-          <w:sz w:val="24"/>
-          <w:szCs w:val="24"/>
-        </w:rPr>
-        <w:t xml:space="preserve">nor02}Norris, J. P. 2002, </w:t>
-      </w:r>
-      <w:proofErr w:type="spellStart"/>
-      <w:r>
-        <w:rPr>
-          <w:rFonts w:ascii="Times New Roman" w:hAnsi="Times New Roman" w:cs="Times New Roman"/>
-          <w:sz w:val="24"/>
-          <w:szCs w:val="24"/>
-        </w:rPr>
-        <w:t>ApJ</w:t>
-      </w:r>
-      <w:proofErr w:type="spellEnd"/>
-      <w:r>
-        <w:rPr>
-          <w:rFonts w:ascii="Times New Roman" w:hAnsi="Times New Roman" w:cs="Times New Roman"/>
-          <w:sz w:val="24"/>
-          <w:szCs w:val="24"/>
-        </w:rPr>
-        <w:t>, 579, 386</w:t>
-      </w:r>
-    </w:p>
-    <w:p>
-      <w:pPr>
-        <w:rPr>
-          <w:rFonts w:ascii="Times New Roman" w:hAnsi="Times New Roman" w:cs="Times New Roman"/>
-          <w:sz w:val="24"/>
-          <w:szCs w:val="24"/>
-        </w:rPr>
-      </w:pPr>
-      <w:r>
-        <w:rPr>
-          <w:rFonts w:ascii="Times New Roman" w:hAnsi="Times New Roman" w:cs="Times New Roman"/>
-          <w:sz w:val="24"/>
-          <w:szCs w:val="24"/>
-        </w:rPr>
-        <w:t>[Norris et al.(2005</w:t>
-      </w:r>
-      <w:proofErr w:type="gramStart"/>
-      <w:r>
-        <w:rPr>
-          <w:rFonts w:ascii="Times New Roman" w:hAnsi="Times New Roman" w:cs="Times New Roman"/>
-          <w:sz w:val="24"/>
-          <w:szCs w:val="24"/>
-        </w:rPr>
-        <w:t>)]{</w:t>
-      </w:r>
-      <w:proofErr w:type="gramEnd"/>
-      <w:r>
-        <w:rPr>
-          <w:rFonts w:ascii="Times New Roman" w:hAnsi="Times New Roman" w:cs="Times New Roman"/>
-          <w:sz w:val="24"/>
-          <w:szCs w:val="24"/>
-        </w:rPr>
-        <w:t xml:space="preserve">nor05}Norris, J. P., </w:t>
-      </w:r>
-      <w:proofErr w:type="spellStart"/>
-      <w:r>
-        <w:rPr>
-          <w:rFonts w:ascii="Times New Roman" w:hAnsi="Times New Roman" w:cs="Times New Roman"/>
-          <w:sz w:val="24"/>
-          <w:szCs w:val="24"/>
-        </w:rPr>
-        <w:t>Bonnell</w:t>
-      </w:r>
-      <w:proofErr w:type="spellEnd"/>
-      <w:r>
-        <w:rPr>
-          <w:rFonts w:ascii="Times New Roman" w:hAnsi="Times New Roman" w:cs="Times New Roman"/>
-          <w:sz w:val="24"/>
-          <w:szCs w:val="24"/>
-        </w:rPr>
-        <w:t xml:space="preserve">, J. T., </w:t>
-      </w:r>
-      <w:proofErr w:type="spellStart"/>
-      <w:r>
-        <w:rPr>
-          <w:rFonts w:ascii="Times New Roman" w:hAnsi="Times New Roman" w:cs="Times New Roman"/>
-          <w:sz w:val="24"/>
-          <w:szCs w:val="24"/>
-        </w:rPr>
-        <w:t>Kazanas</w:t>
-      </w:r>
-      <w:proofErr w:type="spellEnd"/>
-      <w:r>
-        <w:rPr>
-          <w:rFonts w:ascii="Times New Roman" w:hAnsi="Times New Roman" w:cs="Times New Roman"/>
-          <w:sz w:val="24"/>
-          <w:szCs w:val="24"/>
-        </w:rPr>
-        <w:t xml:space="preserve">, D., </w:t>
-      </w:r>
-      <w:proofErr w:type="spellStart"/>
-      <w:r>
-        <w:rPr>
-          <w:rFonts w:ascii="Times New Roman" w:hAnsi="Times New Roman" w:cs="Times New Roman"/>
-          <w:sz w:val="24"/>
-          <w:szCs w:val="24"/>
-        </w:rPr>
-        <w:t>Scargle</w:t>
-      </w:r>
-      <w:proofErr w:type="spellEnd"/>
-      <w:r>
-        <w:rPr>
-          <w:rFonts w:ascii="Times New Roman" w:hAnsi="Times New Roman" w:cs="Times New Roman"/>
-          <w:sz w:val="24"/>
-          <w:szCs w:val="24"/>
-        </w:rPr>
-        <w:t xml:space="preserve">, J. D., </w:t>
-      </w:r>
-      <w:proofErr w:type="spellStart"/>
-      <w:r>
-        <w:rPr>
-          <w:rFonts w:ascii="Times New Roman" w:hAnsi="Times New Roman" w:cs="Times New Roman"/>
-          <w:sz w:val="24"/>
-          <w:szCs w:val="24"/>
-        </w:rPr>
-        <w:t>Hakkila</w:t>
-      </w:r>
-      <w:proofErr w:type="spellEnd"/>
-      <w:r>
-        <w:rPr>
-          <w:rFonts w:ascii="Times New Roman" w:hAnsi="Times New Roman" w:cs="Times New Roman"/>
-          <w:sz w:val="24"/>
-          <w:szCs w:val="24"/>
-        </w:rPr>
-        <w:t xml:space="preserve">, J., \&amp; Giblin, T. W. 2005, </w:t>
-      </w:r>
-      <w:proofErr w:type="spellStart"/>
-      <w:r>
-        <w:rPr>
-          <w:rFonts w:ascii="Times New Roman" w:hAnsi="Times New Roman" w:cs="Times New Roman"/>
-          <w:sz w:val="24"/>
-          <w:szCs w:val="24"/>
-        </w:rPr>
-        <w:t>ApJ</w:t>
-      </w:r>
-      <w:proofErr w:type="spellEnd"/>
-      <w:r>
-        <w:rPr>
-          <w:rFonts w:ascii="Times New Roman" w:hAnsi="Times New Roman" w:cs="Times New Roman"/>
-          <w:sz w:val="24"/>
-          <w:szCs w:val="24"/>
-        </w:rPr>
-        <w:t>, 627, 324</w:t>
-      </w:r>
-    </w:p>
-    <w:p>
-      <w:pPr>
-        <w:rPr>
-          <w:rFonts w:ascii="Times New Roman" w:hAnsi="Times New Roman" w:cs="Times New Roman"/>
-          <w:sz w:val="24"/>
-          <w:szCs w:val="24"/>
-        </w:rPr>
-      </w:pPr>
-      <w:proofErr w:type="spellStart"/>
-      <w:r>
-        <w:rPr>
-          <w:rFonts w:ascii="Times New Roman" w:hAnsi="Times New Roman" w:cs="Times New Roman"/>
-        </w:rPr>
-        <w:t>Paczynski</w:t>
-      </w:r>
-      <w:proofErr w:type="spellEnd"/>
-      <w:r>
-        <w:rPr>
-          <w:rFonts w:ascii="Times New Roman" w:hAnsi="Times New Roman" w:cs="Times New Roman"/>
-        </w:rPr>
-        <w:t>, B. 1991, Acta Astron., 41, 257</w:t>
-      </w:r>
-    </w:p>
-    <w:p>
-      <w:pPr>
-        <w:rPr>
-          <w:rFonts w:ascii="Times New Roman" w:hAnsi="Times New Roman" w:cs="Times New Roman"/>
-          <w:sz w:val="24"/>
-          <w:szCs w:val="24"/>
-        </w:rPr>
-      </w:pPr>
-      <w:r>
-        <w:rPr>
-          <w:rFonts w:ascii="Times New Roman" w:hAnsi="Times New Roman" w:cs="Times New Roman"/>
-          <w:sz w:val="24"/>
-          <w:szCs w:val="24"/>
-        </w:rPr>
-        <w:t>[Ramirez-Ruiz \&amp; Fenimore(2000</w:t>
-      </w:r>
-      <w:proofErr w:type="gramStart"/>
-      <w:r>
-        <w:rPr>
-          <w:rFonts w:ascii="Times New Roman" w:hAnsi="Times New Roman" w:cs="Times New Roman"/>
-          <w:sz w:val="24"/>
-          <w:szCs w:val="24"/>
-        </w:rPr>
-        <w:t>)]{</w:t>
-      </w:r>
-      <w:proofErr w:type="gramEnd"/>
-      <w:r>
-        <w:rPr>
-          <w:rFonts w:ascii="Times New Roman" w:hAnsi="Times New Roman" w:cs="Times New Roman"/>
-          <w:sz w:val="24"/>
-          <w:szCs w:val="24"/>
-        </w:rPr>
-        <w:t xml:space="preserve">ram00}Ramirez-Ruiz, E., \&amp; Fenimore, E. E. 2000, </w:t>
-      </w:r>
-      <w:proofErr w:type="spellStart"/>
-      <w:r>
-        <w:rPr>
-          <w:rFonts w:ascii="Times New Roman" w:hAnsi="Times New Roman" w:cs="Times New Roman"/>
-          <w:sz w:val="24"/>
-          <w:szCs w:val="24"/>
-        </w:rPr>
-        <w:t>ApJ</w:t>
-      </w:r>
-      <w:proofErr w:type="spellEnd"/>
-      <w:r>
-        <w:rPr>
-          <w:rFonts w:ascii="Times New Roman" w:hAnsi="Times New Roman" w:cs="Times New Roman"/>
-          <w:sz w:val="24"/>
-          <w:szCs w:val="24"/>
-        </w:rPr>
-        <w:t>, 539, 712</w:t>
-      </w:r>
-    </w:p>
-    <w:p>
-      <w:pPr>
-        <w:rPr>
-          <w:rFonts w:ascii="Times New Roman" w:hAnsi="Times New Roman" w:cs="Times New Roman"/>
-          <w:sz w:val="24"/>
-          <w:szCs w:val="24"/>
-        </w:rPr>
-      </w:pPr>
-      <w:r>
-        <w:rPr>
-          <w:rFonts w:ascii="Times New Roman" w:hAnsi="Times New Roman" w:cs="Times New Roman"/>
-        </w:rPr>
-        <w:t xml:space="preserve">van </w:t>
-      </w:r>
-      <w:proofErr w:type="spellStart"/>
-      <w:r>
-        <w:rPr>
-          <w:rFonts w:ascii="Times New Roman" w:hAnsi="Times New Roman" w:cs="Times New Roman"/>
-        </w:rPr>
-        <w:t>Paradijs</w:t>
-      </w:r>
-      <w:proofErr w:type="spellEnd"/>
-      <w:r>
-        <w:rPr>
-          <w:rFonts w:ascii="Times New Roman" w:hAnsi="Times New Roman" w:cs="Times New Roman"/>
-        </w:rPr>
-        <w:t>, J., et al. 1997, Nature, 386, 686</w:t>
+        <w:t xml:space="preserve">BATSE data </w:t>
+      </w:r>
+      <w:r>
+        <w:rPr>
+          <w:rFonts w:ascii="Times New Roman" w:hAnsi="Times New Roman" w:cs="Times New Roman"/>
+          <w:color w:val="000000" w:themeColor="text1"/>
+          <w:sz w:val="24"/>
+          <w:szCs w:val="24"/>
+        </w:rPr>
+        <w:t>http://www.batse.msfc.nasa.gov/batse/grb/catalog/current/</w:t>
+      </w:r>
+    </w:p>
+    <w:p>
+      <w:pPr>
+        <w:rPr>
+          <w:rFonts w:ascii="Times New Roman" w:hAnsi="Times New Roman" w:cs="Times New Roman"/>
+          <w:sz w:val="24"/>
+          <w:szCs w:val="24"/>
+        </w:rPr>
+      </w:pPr>
+      <w:r>
+        <w:rPr>
+          <w:rFonts w:ascii="Times New Roman" w:hAnsi="Times New Roman" w:cs="Times New Roman"/>
+          <w:sz w:val="24"/>
+          <w:szCs w:val="24"/>
+        </w:rPr>
+        <w:t>[Fishman(1992)]{1992grbo.book..265F} Fishman, G.~J.\ 1992, Gamma-ray Bursts - Observations, Analyses and Theories, 265</w:t>
+      </w:r>
+    </w:p>
+    <w:p>
+      <w:pPr>
+        <w:rPr>
+          <w:rFonts w:ascii="Times New Roman" w:hAnsi="Times New Roman" w:cs="Times New Roman"/>
+          <w:sz w:val="24"/>
+          <w:szCs w:val="24"/>
+        </w:rPr>
+      </w:pPr>
+      <w:r>
+        <w:rPr>
+          <w:rFonts w:ascii="Times New Roman" w:hAnsi="Times New Roman" w:cs="Times New Roman"/>
+          <w:sz w:val="24"/>
+          <w:szCs w:val="24"/>
+        </w:rPr>
+        <w:t>[Golenetskii et al.(1983)]{gol83} Golenetskii, S. V., Mazets, E. P., Aptekar, R. L., \&amp; Ilinskii, V. N. 1983, Nature, 306, 451</w:t>
+      </w:r>
+    </w:p>
+    <w:p>
+      <w:pPr>
+        <w:rPr>
+          <w:rFonts w:ascii="Times New Roman" w:hAnsi="Times New Roman" w:cs="Times New Roman"/>
+          <w:sz w:val="24"/>
+          <w:szCs w:val="24"/>
+        </w:rPr>
+      </w:pPr>
+      <w:r>
+        <w:rPr>
+          <w:rFonts w:ascii="Times New Roman" w:hAnsi="Times New Roman" w:cs="Times New Roman"/>
+          <w:sz w:val="24"/>
+          <w:szCs w:val="24"/>
+        </w:rPr>
+        <w:t>[Hakkila et al.(2003)]{hak03}Hakkila, J., Giblin, T. W., Roiger, R. J., Haglin, D. J., Paciesas, W. S., \&amp; Meegan, C. A. 2003, ApJ, 582, 320</w:t>
+      </w:r>
+    </w:p>
+    <w:p>
+      <w:pPr>
+        <w:rPr>
+          <w:rFonts w:ascii="Times New Roman" w:hAnsi="Times New Roman" w:cs="Times New Roman"/>
+          <w:sz w:val="24"/>
+          <w:szCs w:val="24"/>
+        </w:rPr>
+      </w:pPr>
+      <w:r>
+        <w:rPr>
+          <w:rFonts w:ascii="Times New Roman" w:hAnsi="Times New Roman" w:cs="Times New Roman"/>
+          <w:sz w:val="24"/>
+          <w:szCs w:val="24"/>
+        </w:rPr>
+        <w:t>[Hakkila et al.(2008)]{hak08}Hakkila, J., et al. 2008, ApJ, 677, L81</w:t>
+      </w:r>
+    </w:p>
+    <w:p>
+      <w:pPr>
+        <w:rPr>
+          <w:rFonts w:ascii="Times New Roman" w:hAnsi="Times New Roman" w:cs="Times New Roman"/>
+          <w:sz w:val="24"/>
+          <w:szCs w:val="24"/>
+        </w:rPr>
+      </w:pPr>
+      <w:r>
+        <w:rPr>
+          <w:rFonts w:ascii="Times New Roman" w:hAnsi="Times New Roman" w:cs="Times New Roman"/>
+          <w:sz w:val="24"/>
+          <w:szCs w:val="24"/>
+        </w:rPr>
+        <w:t>[Hakkila \&amp; Cumbee(2009)]{hak09}Hakkila, J., \&amp; Cumbee, R. S. 2009, in AIP Proc. 1133 (ed. Meegan, Gehrels, \&amp; Kouveliotou), 379</w:t>
+      </w:r>
+    </w:p>
+    <w:p>
+      <w:pPr>
+        <w:rPr>
+          <w:rFonts w:ascii="Times New Roman" w:hAnsi="Times New Roman" w:cs="Times New Roman"/>
+          <w:sz w:val="24"/>
+          <w:szCs w:val="24"/>
+        </w:rPr>
+      </w:pPr>
+      <w:r>
+        <w:rPr>
+          <w:rFonts w:ascii="Times New Roman" w:hAnsi="Times New Roman" w:cs="Times New Roman"/>
+          <w:sz w:val="24"/>
+          <w:szCs w:val="24"/>
+        </w:rPr>
+        <w:t>[Hakkila \&amp; Preece(2011)]{hak11} Hakkila, J., \&amp; Preece, R. 2011, ApJ, 740, 104</w:t>
+      </w:r>
+    </w:p>
+    <w:p>
+      <w:pPr>
+        <w:rPr>
+          <w:rFonts w:ascii="Times New Roman" w:hAnsi="Times New Roman" w:cs="Times New Roman"/>
+          <w:sz w:val="24"/>
+          <w:szCs w:val="24"/>
+        </w:rPr>
+      </w:pPr>
+      <w:r>
+        <w:rPr>
+          <w:rFonts w:ascii="Times New Roman" w:hAnsi="Times New Roman" w:cs="Times New Roman"/>
+          <w:sz w:val="24"/>
+          <w:szCs w:val="24"/>
+        </w:rPr>
+        <w:t>[Jain et. al (1999)]{jai99}Jain, A.K. Murty, M.N. and Flynn, P.J. 1999, ``Data Clustering: A Survey", ACM Computing Surveys, 31, 3</w:t>
+      </w:r>
+    </w:p>
+    <w:p>
+      <w:pPr>
+        <w:rPr>
+          <w:rFonts w:ascii="Times New Roman" w:hAnsi="Times New Roman" w:cs="Times New Roman"/>
+          <w:sz w:val="24"/>
+          <w:szCs w:val="24"/>
+        </w:rPr>
+      </w:pPr>
+      <w:r>
+        <w:rPr>
+          <w:rFonts w:ascii="Times New Roman" w:hAnsi="Times New Roman" w:cs="Times New Roman"/>
+        </w:rPr>
+        <w:t>Klebesadel, R. W., Strong, I. B., &amp; Olson, R. A. 1973, ApJ, 182, L85</w:t>
+      </w:r>
+    </w:p>
+    <w:p>
+      <w:pPr>
+        <w:rPr>
+          <w:rFonts w:ascii="Times New Roman" w:hAnsi="Times New Roman" w:cs="Times New Roman"/>
+          <w:sz w:val="24"/>
+          <w:szCs w:val="24"/>
+        </w:rPr>
+      </w:pPr>
+      <w:r>
+        <w:rPr>
+          <w:rFonts w:ascii="Times New Roman" w:hAnsi="Times New Roman" w:cs="Times New Roman"/>
+          <w:sz w:val="24"/>
+          <w:szCs w:val="24"/>
+        </w:rPr>
+        <w:t>[Kouveliotou et al.(1993)]{kou93}Kouveliotou, C., Meegan, C. A., Fishman, G. J., Bhat, N. P., Briggs, M. S., Koshut, T. M., Paciesas, W. S., \&amp; Pendleton, G. N. 1993, ApJ, 413, L101</w:t>
+      </w:r>
+    </w:p>
+    <w:p>
+      <w:pPr>
+        <w:rPr>
+          <w:rFonts w:ascii="Times New Roman" w:hAnsi="Times New Roman" w:cs="Times New Roman"/>
+          <w:sz w:val="24"/>
+          <w:szCs w:val="24"/>
+        </w:rPr>
+      </w:pPr>
+      <w:r>
+        <w:rPr>
+          <w:rFonts w:ascii="Times New Roman" w:hAnsi="Times New Roman" w:cs="Times New Roman"/>
+          <w:sz w:val="24"/>
+          <w:szCs w:val="24"/>
+        </w:rPr>
+        <w:t>[Liang \&amp; Kargatis(1996)]{lai96}Liang, E., \&amp; Kargatis, V. 1996, Nature, 381, 49</w:t>
+      </w:r>
+    </w:p>
+    <w:p>
+      <w:pPr>
+        <w:rPr>
+          <w:rFonts w:ascii="Times New Roman" w:hAnsi="Times New Roman" w:cs="Times New Roman"/>
+          <w:sz w:val="24"/>
+          <w:szCs w:val="24"/>
+        </w:rPr>
+      </w:pPr>
+      <w:r>
+        <w:rPr>
+          <w:rFonts w:ascii="Times New Roman" w:hAnsi="Times New Roman" w:cs="Times New Roman"/>
+        </w:rPr>
+        <w:t>Meegan, C. A., Fishman, G. J., Wilson, R. B., Horack, J. M., Brock, M. N., Paciesas, W. S., Pendleton, G. N., &amp; Kouveliotou, C. 1992, Nature, 355, 143</w:t>
+      </w:r>
+    </w:p>
+    <w:p>
+      <w:pPr>
+        <w:rPr>
+          <w:rFonts w:ascii="Times New Roman" w:hAnsi="Times New Roman" w:cs="Times New Roman"/>
+          <w:sz w:val="24"/>
+          <w:szCs w:val="24"/>
+        </w:rPr>
+      </w:pPr>
+      <w:r>
+        <w:rPr>
+          <w:rFonts w:ascii="Times New Roman" w:hAnsi="Times New Roman" w:cs="Times New Roman"/>
+          <w:sz w:val="24"/>
+          <w:szCs w:val="24"/>
+        </w:rPr>
+        <w:t>[Mukherjee et al.(1998)]{muk98}Mukherjee S., et al. 1998, ApJ, 508, 314</w:t>
+      </w:r>
+    </w:p>
+    <w:p>
+      <w:pPr>
+        <w:rPr>
+          <w:rFonts w:ascii="Times New Roman" w:hAnsi="Times New Roman" w:cs="Times New Roman"/>
+          <w:sz w:val="24"/>
+          <w:szCs w:val="24"/>
+        </w:rPr>
+      </w:pPr>
+      <w:r>
+        <w:rPr>
+          <w:rFonts w:ascii="Times New Roman" w:hAnsi="Times New Roman" w:cs="Times New Roman"/>
+          <w:sz w:val="24"/>
+          <w:szCs w:val="24"/>
+        </w:rPr>
+        <w:t>[Norris et al.(1996)]{nor96}Norris, J. P., Nemiroff, R. J., Bonnell, J. T., Scargle, J. D., Kouveliotou, C., Paciesas, W. S., Meegan, C. A., \&amp; Fishman, G. J. 1996, ApJ, 459, 393</w:t>
+      </w:r>
+    </w:p>
+    <w:p>
+      <w:pPr>
+        <w:rPr>
+          <w:rFonts w:ascii="Times New Roman" w:hAnsi="Times New Roman" w:cs="Times New Roman"/>
+          <w:sz w:val="24"/>
+          <w:szCs w:val="24"/>
+        </w:rPr>
+      </w:pPr>
+      <w:r>
+        <w:rPr>
+          <w:rFonts w:ascii="Times New Roman" w:hAnsi="Times New Roman" w:cs="Times New Roman"/>
+          <w:sz w:val="24"/>
+          <w:szCs w:val="24"/>
+        </w:rPr>
+        <w:t>[Norris(2002)]{nor02}Norris, J. P. 2002, ApJ, 579, 386</w:t>
+      </w:r>
+    </w:p>
+    <w:p>
+      <w:pPr>
+        <w:rPr>
+          <w:rFonts w:ascii="Times New Roman" w:hAnsi="Times New Roman" w:cs="Times New Roman"/>
+          <w:sz w:val="24"/>
+          <w:szCs w:val="24"/>
+        </w:rPr>
+      </w:pPr>
+      <w:r>
+        <w:rPr>
+          <w:rFonts w:ascii="Times New Roman" w:hAnsi="Times New Roman" w:cs="Times New Roman"/>
+          <w:sz w:val="24"/>
+          <w:szCs w:val="24"/>
+        </w:rPr>
+        <w:t>[Norris et al.(2005)]{nor05}Norris, J. P., Bonnell, J. T., Kazanas, D., Scargle, J. D., Hakkila, J., \&amp; Giblin, T. W. 2005, ApJ, 627, 324</w:t>
+      </w:r>
+    </w:p>
+    <w:p>
+      <w:pPr>
+        <w:rPr>
+          <w:rFonts w:ascii="Times New Roman" w:hAnsi="Times New Roman" w:cs="Times New Roman"/>
+          <w:sz w:val="24"/>
+          <w:szCs w:val="24"/>
+        </w:rPr>
+      </w:pPr>
+      <w:bookmarkStart w:id="17" w:name="top"/>
+      <w:bookmarkStart w:id="18" w:name="au1"/>
+      <w:r>
+        <w:rPr>
+          <w:rFonts w:ascii="Times New Roman" w:hAnsi="Times New Roman" w:cs="Times New Roman"/>
+          <w:sz w:val="24"/>
+          <w:szCs w:val="24"/>
+        </w:rPr>
+        <w:t>P</w:t>
+      </w:r>
+      <w:bookmarkEnd w:id="18"/>
+      <w:r>
+        <w:rPr>
+          <w:rFonts w:ascii="Times New Roman" w:hAnsi="Times New Roman" w:cs="Times New Roman"/>
+          <w:sz w:val="24"/>
+          <w:szCs w:val="24"/>
+        </w:rPr>
+        <w:t>aciesas</w:t>
+      </w:r>
+      <w:r>
+        <w:rPr>
+          <w:rFonts w:ascii="Times New Roman" w:hAnsi="Times New Roman" w:cs="Times New Roman"/>
+          <w:sz w:val="24"/>
+          <w:szCs w:val="24"/>
+        </w:rPr>
+        <w:t xml:space="preserve"> et al. </w:t>
+      </w:r>
+      <w:r>
+        <w:rPr>
+          <w:rFonts w:ascii="Times New Roman" w:hAnsi="Times New Roman" w:cs="Times New Roman"/>
+          <w:sz w:val="24"/>
+          <w:szCs w:val="24"/>
+        </w:rPr>
+        <w:t>THE ASTROPHYSICAL JOURNAL SUPPLEMENT SERIES, 122:465</w:t>
+      </w:r>
+      <w:r>
+        <w:rPr>
+          <w:rFonts w:ascii="Times New Roman" w:hAnsi="Times New Roman" w:cs="Times New Roman"/>
+          <w:noProof/>
+          <w:sz w:val="24"/>
+          <w:szCs w:val="24"/>
+        </w:rPr>
+        <w:drawing>
+          <wp:inline distT="0" distB="0" distL="0" distR="0" wp14:anchorId="5DEF20EC" wp14:editId="5DEAC717">
+            <wp:extent cx="76200" cy="50800"/>
+            <wp:effectExtent l="0" t="0" r="0" b="0"/>
+            <wp:docPr id="1" name="Picture 1" descr="–"/>
+            <wp:cNvGraphicFramePr>
+              <a:graphicFrameLocks xmlns:a="http://schemas.openxmlformats.org/drawingml/2006/main" noChangeAspect="1"/>
+            </wp:cNvGraphicFramePr>
+            <a:graphic xmlns:a="http://schemas.openxmlformats.org/drawingml/2006/main">
+              <a:graphicData uri="http://schemas.openxmlformats.org/drawingml/2006/picture">
+                <pic:pic xmlns:pic="http://schemas.openxmlformats.org/drawingml/2006/picture">
+                  <pic:nvPicPr>
+                    <pic:cNvPr id="0" name="Picture 1" descr="–"/>
+                    <pic:cNvPicPr>
+                      <a:picLocks noChangeAspect="1" noChangeArrowheads="1"/>
+                    </pic:cNvPicPr>
+                  </pic:nvPicPr>
+                  <pic:blipFill>
+                    <a:blip r:embed="rId8">
+                      <a:extLst>
+                        <a:ext uri="{28A0092B-C50C-407E-A947-70E740481C1C}">
+                          <a14:useLocalDpi xmlns:a14="http://schemas.microsoft.com/office/drawing/2010/main" val="0"/>
+                        </a:ext>
+                      </a:extLst>
+                    </a:blip>
+                    <a:srcRect/>
+                    <a:stretch>
+                      <a:fillRect/>
+                    </a:stretch>
+                  </pic:blipFill>
+                  <pic:spPr bwMode="auto">
+                    <a:xfrm>
+                      <a:off x="0" y="0"/>
+                      <a:ext cx="76200" cy="50800"/>
+                    </a:xfrm>
+                    <a:prstGeom prst="rect">
+                      <a:avLst/>
+                    </a:prstGeom>
+                    <a:noFill/>
+                    <a:ln>
+                      <a:noFill/>
+                    </a:ln>
+                  </pic:spPr>
+                </pic:pic>
+              </a:graphicData>
+            </a:graphic>
+          </wp:inline>
+        </w:drawing>
+      </w:r>
+      <w:r>
+        <w:rPr>
+          <w:rFonts w:ascii="Times New Roman" w:hAnsi="Times New Roman" w:cs="Times New Roman"/>
+          <w:sz w:val="24"/>
+          <w:szCs w:val="24"/>
+        </w:rPr>
+        <w:t>495, 1999 June</w:t>
+      </w:r>
+      <w:bookmarkEnd w:id="17"/>
+    </w:p>
+    <w:p>
+      <w:pPr>
+        <w:rPr>
+          <w:rFonts w:ascii="Times New Roman" w:hAnsi="Times New Roman" w:cs="Times New Roman"/>
+          <w:sz w:val="24"/>
+          <w:szCs w:val="24"/>
+        </w:rPr>
+      </w:pPr>
+      <w:r>
+        <w:rPr>
+          <w:rFonts w:ascii="Times New Roman" w:hAnsi="Times New Roman" w:cs="Times New Roman"/>
+        </w:rPr>
+        <w:t>Paczynski, B. 1991, Acta Astron., 41, 257</w:t>
+      </w:r>
+    </w:p>
+    <w:p>
+      <w:pPr>
+        <w:rPr>
+          <w:rFonts w:ascii="Times New Roman" w:hAnsi="Times New Roman" w:cs="Times New Roman"/>
+          <w:sz w:val="24"/>
+          <w:szCs w:val="24"/>
+        </w:rPr>
+      </w:pPr>
+      <w:r>
+        <w:rPr>
+          <w:rFonts w:ascii="Times New Roman" w:hAnsi="Times New Roman" w:cs="Times New Roman"/>
+          <w:sz w:val="24"/>
+          <w:szCs w:val="24"/>
+        </w:rPr>
+        <w:t>[Ramirez-Ruiz \&amp; Fenimore(2000)]{ram00}Ramirez-Ruiz, E., \&amp; Fenimore, E. E. 2000, ApJ, 539, 712</w:t>
+      </w:r>
+    </w:p>
+    <w:p>
+      <w:pPr>
+        <w:rPr>
+          <w:rFonts w:ascii="Times New Roman" w:hAnsi="Times New Roman" w:cs="Times New Roman"/>
+          <w:sz w:val="24"/>
+          <w:szCs w:val="24"/>
+        </w:rPr>
+      </w:pPr>
+      <w:r>
+        <w:rPr>
+          <w:rFonts w:ascii="Times New Roman" w:hAnsi="Times New Roman" w:cs="Times New Roman"/>
+        </w:rPr>
+        <w:lastRenderedPageBreak/>
+        <w:t>van Paradijs, J., et al. 1997, Nature, 386, 686</w:t>
       </w:r>
     </w:p>
     <w:p>
@@ -7717,9 +6681,9 @@
     </w:lvl>
   </w:abstractNum>
   <w:abstractNum w:abstractNumId="1" w15:restartNumberingAfterBreak="0">
-    <w:nsid w:val="50C96F8C"/>
+    <w:nsid w:val="4B914B07"/>
     <w:multiLevelType w:val="hybridMultilevel"/>
-    <w:tmpl w:val="FE1046F6"/>
+    <w:tmpl w:val="AD54EC4E"/>
     <w:lvl w:ilvl="0" w:tplc="0409000F">
       <w:start w:val="5"/>
       <w:numFmt w:val="decimal"/>
@@ -7805,10 +6769,102 @@
       </w:pPr>
     </w:lvl>
   </w:abstractNum>
+  <w:abstractNum w:abstractNumId="2" w15:restartNumberingAfterBreak="0">
+    <w:nsid w:val="50C96F8C"/>
+    <w:multiLevelType w:val="hybridMultilevel"/>
+    <w:tmpl w:val="FE1046F6"/>
+    <w:lvl w:ilvl="0" w:tplc="0409000F">
+      <w:start w:val="5"/>
+      <w:numFmt w:val="decimal"/>
+      <w:lvlText w:val="%1."/>
+      <w:lvlJc w:val="left"/>
+      <w:pPr>
+        <w:ind w:left="720" w:hanging="360"/>
+      </w:pPr>
+      <w:rPr>
+        <w:rFonts w:hint="default"/>
+      </w:rPr>
+    </w:lvl>
+    <w:lvl w:ilvl="1" w:tplc="04090019" w:tentative="1">
+      <w:start w:val="1"/>
+      <w:numFmt w:val="lowerLetter"/>
+      <w:lvlText w:val="%2."/>
+      <w:lvlJc w:val="left"/>
+      <w:pPr>
+        <w:ind w:left="1440" w:hanging="360"/>
+      </w:pPr>
+    </w:lvl>
+    <w:lvl w:ilvl="2" w:tplc="0409001B" w:tentative="1">
+      <w:start w:val="1"/>
+      <w:numFmt w:val="lowerRoman"/>
+      <w:lvlText w:val="%3."/>
+      <w:lvlJc w:val="right"/>
+      <w:pPr>
+        <w:ind w:left="2160" w:hanging="180"/>
+      </w:pPr>
+    </w:lvl>
+    <w:lvl w:ilvl="3" w:tplc="0409000F" w:tentative="1">
+      <w:start w:val="1"/>
+      <w:numFmt w:val="decimal"/>
+      <w:lvlText w:val="%4."/>
+      <w:lvlJc w:val="left"/>
+      <w:pPr>
+        <w:ind w:left="2880" w:hanging="360"/>
+      </w:pPr>
+    </w:lvl>
+    <w:lvl w:ilvl="4" w:tplc="04090019" w:tentative="1">
+      <w:start w:val="1"/>
+      <w:numFmt w:val="lowerLetter"/>
+      <w:lvlText w:val="%5."/>
+      <w:lvlJc w:val="left"/>
+      <w:pPr>
+        <w:ind w:left="3600" w:hanging="360"/>
+      </w:pPr>
+    </w:lvl>
+    <w:lvl w:ilvl="5" w:tplc="0409001B" w:tentative="1">
+      <w:start w:val="1"/>
+      <w:numFmt w:val="lowerRoman"/>
+      <w:lvlText w:val="%6."/>
+      <w:lvlJc w:val="right"/>
+      <w:pPr>
+        <w:ind w:left="4320" w:hanging="180"/>
+      </w:pPr>
+    </w:lvl>
+    <w:lvl w:ilvl="6" w:tplc="0409000F" w:tentative="1">
+      <w:start w:val="1"/>
+      <w:numFmt w:val="decimal"/>
+      <w:lvlText w:val="%7."/>
+      <w:lvlJc w:val="left"/>
+      <w:pPr>
+        <w:ind w:left="5040" w:hanging="360"/>
+      </w:pPr>
+    </w:lvl>
+    <w:lvl w:ilvl="7" w:tplc="04090019" w:tentative="1">
+      <w:start w:val="1"/>
+      <w:numFmt w:val="lowerLetter"/>
+      <w:lvlText w:val="%8."/>
+      <w:lvlJc w:val="left"/>
+      <w:pPr>
+        <w:ind w:left="5760" w:hanging="360"/>
+      </w:pPr>
+    </w:lvl>
+    <w:lvl w:ilvl="8" w:tplc="0409001B" w:tentative="1">
+      <w:start w:val="1"/>
+      <w:numFmt w:val="lowerRoman"/>
+      <w:lvlText w:val="%9."/>
+      <w:lvlJc w:val="right"/>
+      <w:pPr>
+        <w:ind w:left="6480" w:hanging="180"/>
+      </w:pPr>
+    </w:lvl>
+  </w:abstractNum>
   <w:num w:numId="1">
     <w:abstractNumId w:val="0"/>
   </w:num>
   <w:num w:numId="2">
+    <w:abstractNumId w:val="2"/>
+  </w:num>
+  <w:num w:numId="3">
     <w:abstractNumId w:val="1"/>
   </w:num>
 </w:numbering>
@@ -8792,7 +7848,7 @@
 </file>
 
 <file path=customXml/itemProps1.xml><?xml version="1.0" encoding="utf-8"?>
-<ds:datastoreItem xmlns:ds="http://schemas.openxmlformats.org/officeDocument/2006/customXml" ds:itemID="{65C5799E-67B3-4A05-B24A-638C0EFCDDC9}">
+<ds:datastoreItem xmlns:ds="http://schemas.openxmlformats.org/officeDocument/2006/customXml" ds:itemID="{FCBFAAB8-ACDB-4E10-919B-BA37969388BE}">
   <ds:schemaRefs>
     <ds:schemaRef ds:uri="http://schemas.openxmlformats.org/officeDocument/2006/bibliography"/>
   </ds:schemaRefs>

</xml_diff>

<commit_message>
save point and new corr matrix
</commit_message>
<xml_diff>
--- a/Thesis.docx
+++ b/Thesis.docx
@@ -3241,27 +3241,7 @@
           <w:sz w:val="24"/>
           <w:szCs w:val="24"/>
         </w:rPr>
-        <w:t xml:space="preserve">, 1991; Meegan et al., 1992). Years later, the cosmological origin of these events </w:t>
-      </w:r>
-      <w:proofErr w:type="gramStart"/>
-      <w:r>
-        <w:rPr>
-          <w:rFonts w:ascii="Times New Roman" w:hAnsi="Times New Roman" w:cs="Times New Roman"/>
-          <w:color w:val="000000" w:themeColor="text1"/>
-          <w:sz w:val="24"/>
-          <w:szCs w:val="24"/>
-        </w:rPr>
-        <w:t>were</w:t>
-      </w:r>
-      <w:proofErr w:type="gramEnd"/>
-      <w:r>
-        <w:rPr>
-          <w:rFonts w:ascii="Times New Roman" w:hAnsi="Times New Roman" w:cs="Times New Roman"/>
-          <w:color w:val="000000" w:themeColor="text1"/>
-          <w:sz w:val="24"/>
-          <w:szCs w:val="24"/>
-        </w:rPr>
-        <w:t xml:space="preserve"> confirmed when a redshift was obtained on an event named GRB 970228 (van </w:t>
+        <w:t xml:space="preserve">, 1991; Meegan et al., 1992). Years later, the cosmological origin of these events were confirmed when a redshift was obtained on an event named GRB 970228 (van </w:t>
       </w:r>
       <w:proofErr w:type="spellStart"/>
       <w:r>
@@ -3723,25 +3703,7 @@
           <w:sz w:val="24"/>
           <w:szCs w:val="24"/>
         </w:rPr>
-        <w:t xml:space="preserve"> (Hakkila &amp; </w:t>
-      </w:r>
-      <w:proofErr w:type="gramStart"/>
-      <w:r>
-        <w:rPr>
-          <w:rFonts w:ascii="Times New Roman" w:hAnsi="Times New Roman" w:cs="Times New Roman"/>
-          <w:sz w:val="24"/>
-          <w:szCs w:val="24"/>
-        </w:rPr>
-        <w:t>Cumbee(</w:t>
-      </w:r>
-      <w:proofErr w:type="gramEnd"/>
-      <w:r>
-        <w:rPr>
-          <w:rFonts w:ascii="Times New Roman" w:hAnsi="Times New Roman" w:cs="Times New Roman"/>
-          <w:sz w:val="24"/>
-          <w:szCs w:val="24"/>
-        </w:rPr>
-        <w:t>2009); Hakkila et al. (2008); Norris et al. (2005))</w:t>
+        <w:t xml:space="preserve"> (Hakkila &amp; Cumbee(2009); Hakkila et al. (2008); Norris et al. (2005))</w:t>
       </w:r>
       <w:r>
         <w:rPr>
@@ -3821,29 +3783,57 @@
           <w:sz w:val="24"/>
           <w:szCs w:val="24"/>
         </w:rPr>
+        <w:t>(Hakkila &amp; Cumbee(2009))</w:t>
+      </w:r>
+      <w:r>
+        <w:rPr>
+          <w:rFonts w:ascii="Times New Roman" w:hAnsi="Times New Roman" w:cs="Times New Roman"/>
+          <w:sz w:val="24"/>
+          <w:szCs w:val="24"/>
+        </w:rPr>
+        <w:t xml:space="preserve">. </w:t>
+      </w:r>
+      <w:r>
+        <w:rPr>
+          <w:rFonts w:ascii="Times New Roman" w:hAnsi="Times New Roman" w:cs="Times New Roman"/>
+          <w:sz w:val="24"/>
+          <w:szCs w:val="24"/>
+        </w:rPr>
+        <w:t xml:space="preserve">This is because GRB pulses are actually non-monotonic </w:t>
+      </w:r>
+      <w:r>
+        <w:rPr>
+          <w:rFonts w:ascii="Times New Roman" w:hAnsi="Times New Roman" w:cs="Times New Roman"/>
+          <w:color w:val="FF0000"/>
+          <w:sz w:val="24"/>
+          <w:szCs w:val="24"/>
+        </w:rPr>
         <w:t xml:space="preserve">(Hakkila &amp; </w:t>
       </w:r>
-      <w:proofErr w:type="gramStart"/>
-      <w:r>
-        <w:rPr>
-          <w:rFonts w:ascii="Times New Roman" w:hAnsi="Times New Roman" w:cs="Times New Roman"/>
-          <w:sz w:val="24"/>
-          <w:szCs w:val="24"/>
-        </w:rPr>
-        <w:t>Cumbee(</w:t>
-      </w:r>
-      <w:proofErr w:type="gramEnd"/>
-      <w:r>
-        <w:rPr>
-          <w:rFonts w:ascii="Times New Roman" w:hAnsi="Times New Roman" w:cs="Times New Roman"/>
-          <w:sz w:val="24"/>
-          <w:szCs w:val="24"/>
-        </w:rPr>
-        <w:t>2009))</w:t>
-      </w:r>
-      <w:r>
-        <w:rPr>
-          <w:rFonts w:ascii="Times New Roman" w:hAnsi="Times New Roman" w:cs="Times New Roman"/>
+      <w:proofErr w:type="spellStart"/>
+      <w:r>
+        <w:rPr>
+          <w:rFonts w:ascii="Times New Roman" w:hAnsi="Times New Roman" w:cs="Times New Roman"/>
+          <w:color w:val="FF0000"/>
+          <w:sz w:val="24"/>
+          <w:szCs w:val="24"/>
+        </w:rPr>
+        <w:t>Preece</w:t>
+      </w:r>
+      <w:proofErr w:type="spellEnd"/>
+      <w:r>
+        <w:rPr>
+          <w:rFonts w:ascii="Times New Roman" w:hAnsi="Times New Roman" w:cs="Times New Roman"/>
+          <w:color w:val="FF0000"/>
+          <w:sz w:val="24"/>
+          <w:szCs w:val="24"/>
+        </w:rPr>
+        <w:t xml:space="preserve"> 2014; Hakkila et al. 2015, 2018)</w:t>
+      </w:r>
+      <w:r>
+        <w:rPr>
+          <w:rFonts w:ascii="Times New Roman" w:hAnsi="Times New Roman" w:cs="Times New Roman"/>
+          <w:color w:val="FF0000"/>
           <w:sz w:val="24"/>
           <w:szCs w:val="24"/>
         </w:rPr>
@@ -3852,70 +3842,6 @@
       <w:r>
         <w:rPr>
           <w:rFonts w:ascii="Times New Roman" w:hAnsi="Times New Roman" w:cs="Times New Roman"/>
-          <w:sz w:val="24"/>
-          <w:szCs w:val="24"/>
-        </w:rPr>
-        <w:t xml:space="preserve">This is because GRB pulses are </w:t>
-      </w:r>
-      <w:proofErr w:type="gramStart"/>
-      <w:r>
-        <w:rPr>
-          <w:rFonts w:ascii="Times New Roman" w:hAnsi="Times New Roman" w:cs="Times New Roman"/>
-          <w:sz w:val="24"/>
-          <w:szCs w:val="24"/>
-        </w:rPr>
-        <w:t>actually non-</w:t>
-      </w:r>
-      <w:proofErr w:type="gramEnd"/>
-      <w:r>
-        <w:rPr>
-          <w:rFonts w:ascii="Times New Roman" w:hAnsi="Times New Roman" w:cs="Times New Roman"/>
-          <w:sz w:val="24"/>
-          <w:szCs w:val="24"/>
-        </w:rPr>
-        <w:t xml:space="preserve">monotonic </w:t>
-      </w:r>
-      <w:r>
-        <w:rPr>
-          <w:rFonts w:ascii="Times New Roman" w:hAnsi="Times New Roman" w:cs="Times New Roman"/>
-          <w:color w:val="FF0000"/>
-          <w:sz w:val="24"/>
-          <w:szCs w:val="24"/>
-        </w:rPr>
-        <w:t xml:space="preserve">(Hakkila &amp; </w:t>
-      </w:r>
-      <w:proofErr w:type="spellStart"/>
-      <w:r>
-        <w:rPr>
-          <w:rFonts w:ascii="Times New Roman" w:hAnsi="Times New Roman" w:cs="Times New Roman"/>
-          <w:color w:val="FF0000"/>
-          <w:sz w:val="24"/>
-          <w:szCs w:val="24"/>
-        </w:rPr>
-        <w:t>Preece</w:t>
-      </w:r>
-      <w:proofErr w:type="spellEnd"/>
-      <w:r>
-        <w:rPr>
-          <w:rFonts w:ascii="Times New Roman" w:hAnsi="Times New Roman" w:cs="Times New Roman"/>
-          <w:color w:val="FF0000"/>
-          <w:sz w:val="24"/>
-          <w:szCs w:val="24"/>
-        </w:rPr>
-        <w:t xml:space="preserve"> 2014; Hakkila et al. 2015, 2018)</w:t>
-      </w:r>
-      <w:r>
-        <w:rPr>
-          <w:rFonts w:ascii="Times New Roman" w:hAnsi="Times New Roman" w:cs="Times New Roman"/>
-          <w:color w:val="FF0000"/>
-          <w:sz w:val="24"/>
-          <w:szCs w:val="24"/>
-        </w:rPr>
-        <w:t xml:space="preserve">. </w:t>
-      </w:r>
-      <w:r>
-        <w:rPr>
-          <w:rFonts w:ascii="Times New Roman" w:hAnsi="Times New Roman" w:cs="Times New Roman"/>
           <w:color w:val="000000" w:themeColor="text1"/>
           <w:sz w:val="24"/>
           <w:szCs w:val="24"/>
@@ -3929,9 +3855,62 @@
           <w:sz w:val="24"/>
           <w:szCs w:val="24"/>
         </w:rPr>
-        <w:t xml:space="preserve"> The residuals most commonly appear on top of a pulse as a triple-peaked structure approximately centered around the pulse peak but can propagate more than three peaks </w:t>
-      </w:r>
-      <w:proofErr w:type="gramStart"/>
+        <w:t xml:space="preserve"> The residuals most commonly appear on top of a pulse as a triple-peaked structure</w:t>
+      </w:r>
+      <w:r>
+        <w:rPr>
+          <w:rFonts w:ascii="Times New Roman" w:hAnsi="Times New Roman" w:cs="Times New Roman"/>
+          <w:color w:val="000000" w:themeColor="text1"/>
+          <w:sz w:val="24"/>
+          <w:szCs w:val="24"/>
+        </w:rPr>
+        <w:t xml:space="preserve"> that is</w:t>
+      </w:r>
+      <w:r>
+        <w:rPr>
+          <w:rFonts w:ascii="Times New Roman" w:hAnsi="Times New Roman" w:cs="Times New Roman"/>
+          <w:color w:val="000000" w:themeColor="text1"/>
+          <w:sz w:val="24"/>
+          <w:szCs w:val="24"/>
+        </w:rPr>
+        <w:t xml:space="preserve"> approximately centered around the pulse peak</w:t>
+      </w:r>
+      <w:r>
+        <w:rPr>
+          <w:rFonts w:ascii="Times New Roman" w:hAnsi="Times New Roman" w:cs="Times New Roman"/>
+          <w:color w:val="000000" w:themeColor="text1"/>
+          <w:sz w:val="24"/>
+          <w:szCs w:val="24"/>
+        </w:rPr>
+        <w:t>,</w:t>
+      </w:r>
+      <w:r>
+        <w:rPr>
+          <w:rFonts w:ascii="Times New Roman" w:hAnsi="Times New Roman" w:cs="Times New Roman"/>
+          <w:color w:val="000000" w:themeColor="text1"/>
+          <w:sz w:val="24"/>
+          <w:szCs w:val="24"/>
+        </w:rPr>
+        <w:t xml:space="preserve"> but </w:t>
+      </w:r>
+      <w:r>
+        <w:rPr>
+          <w:rFonts w:ascii="Times New Roman" w:hAnsi="Times New Roman" w:cs="Times New Roman"/>
+          <w:color w:val="000000" w:themeColor="text1"/>
+          <w:sz w:val="24"/>
+          <w:szCs w:val="24"/>
+        </w:rPr>
+        <w:t xml:space="preserve">they </w:t>
+      </w:r>
+      <w:r>
+        <w:rPr>
+          <w:rFonts w:ascii="Times New Roman" w:hAnsi="Times New Roman" w:cs="Times New Roman"/>
+          <w:color w:val="000000" w:themeColor="text1"/>
+          <w:sz w:val="24"/>
+          <w:szCs w:val="24"/>
+        </w:rPr>
+        <w:t xml:space="preserve">can propagate more than three </w:t>
+      </w:r>
       <w:r>
         <w:rPr>
           <w:rFonts w:ascii="Times New Roman" w:hAnsi="Times New Roman" w:cs="Times New Roman"/>
@@ -3940,17 +3919,7 @@
           <w:szCs w:val="24"/>
         </w:rPr>
         <w:lastRenderedPageBreak/>
-        <w:t>and also</w:t>
-      </w:r>
-      <w:proofErr w:type="gramEnd"/>
-      <w:r>
-        <w:rPr>
-          <w:rFonts w:ascii="Times New Roman" w:hAnsi="Times New Roman" w:cs="Times New Roman"/>
-          <w:color w:val="000000" w:themeColor="text1"/>
-          <w:sz w:val="24"/>
-          <w:szCs w:val="24"/>
-        </w:rPr>
-        <w:t xml:space="preserve"> exist out of phase with the pulse peak. This structure is important to note because it is difficult to understand the evolution of these peaks with respect to signal to noise</w:t>
+        <w:t>peaks and also exist out of phase with the pulse peak. This structure is important to note because it is difficult to understand the evolution of these peaks with respect to signal to noise</w:t>
       </w:r>
       <w:r>
         <w:rPr>
@@ -4012,25 +3981,7 @@
           <w:sz w:val="24"/>
           <w:szCs w:val="24"/>
         </w:rPr>
-        <w:t xml:space="preserve"> The </w:t>
-      </w:r>
-      <w:proofErr w:type="gramStart"/>
-      <w:r>
-        <w:rPr>
-          <w:rFonts w:ascii="Times New Roman" w:hAnsi="Times New Roman" w:cs="Times New Roman"/>
-          <w:sz w:val="24"/>
-          <w:szCs w:val="24"/>
-        </w:rPr>
-        <w:t>washed out</w:t>
-      </w:r>
-      <w:proofErr w:type="gramEnd"/>
-      <w:r>
-        <w:rPr>
-          <w:rFonts w:ascii="Times New Roman" w:hAnsi="Times New Roman" w:cs="Times New Roman"/>
-          <w:sz w:val="24"/>
-          <w:szCs w:val="24"/>
-        </w:rPr>
-        <w:t xml:space="preserve"> pulses fit the monotonic model well, while bursts with less noise have structure that requires more explanation.</w:t>
+        <w:t xml:space="preserve"> The washed out pulses fit the monotonic model well, while bursts with less noise have structure that requires more explanation.</w:t>
       </w:r>
     </w:p>
     <w:p>
@@ -4112,41 +4063,63 @@
           <w:sz w:val="24"/>
           <w:szCs w:val="24"/>
         </w:rPr>
+        <w:t xml:space="preserve"> et al.(1993); Mukherjee et al.(1998); Hakkila et al.(2003))</w:t>
+      </w:r>
+      <w:r>
+        <w:rPr>
+          <w:rFonts w:ascii="Times New Roman" w:hAnsi="Times New Roman" w:cs="Times New Roman"/>
+          <w:sz w:val="24"/>
+          <w:szCs w:val="24"/>
+        </w:rPr>
+        <w:t xml:space="preserve">. These categories were selected </w:t>
+      </w:r>
+      <w:r>
+        <w:rPr>
+          <w:rFonts w:ascii="Times New Roman" w:hAnsi="Times New Roman" w:cs="Times New Roman"/>
+          <w:sz w:val="24"/>
+          <w:szCs w:val="24"/>
+        </w:rPr>
+        <w:t>primarily</w:t>
+      </w:r>
+      <w:r>
+        <w:rPr>
+          <w:rFonts w:ascii="Times New Roman" w:hAnsi="Times New Roman" w:cs="Times New Roman"/>
+          <w:sz w:val="24"/>
+          <w:szCs w:val="24"/>
+        </w:rPr>
         <w:t xml:space="preserve"> </w:t>
       </w:r>
-      <w:proofErr w:type="gramStart"/>
-      <w:r>
-        <w:rPr>
-          <w:rFonts w:ascii="Times New Roman" w:hAnsi="Times New Roman" w:cs="Times New Roman"/>
-          <w:sz w:val="24"/>
-          <w:szCs w:val="24"/>
-        </w:rPr>
-        <w:t>et al.(</w:t>
-      </w:r>
-      <w:proofErr w:type="gramEnd"/>
-      <w:r>
-        <w:rPr>
-          <w:rFonts w:ascii="Times New Roman" w:hAnsi="Times New Roman" w:cs="Times New Roman"/>
-          <w:sz w:val="24"/>
-          <w:szCs w:val="24"/>
-        </w:rPr>
-        <w:t>1993); Mukherjee et al.(1998); Hakkila et al.(2003))</w:t>
-      </w:r>
-      <w:r>
-        <w:rPr>
-          <w:rFonts w:ascii="Times New Roman" w:hAnsi="Times New Roman" w:cs="Times New Roman"/>
-          <w:sz w:val="24"/>
-          <w:szCs w:val="24"/>
-        </w:rPr>
-        <w:t xml:space="preserve">. These categories were selected </w:t>
-      </w:r>
-      <w:r>
-        <w:rPr>
-          <w:rFonts w:ascii="Times New Roman" w:hAnsi="Times New Roman" w:cs="Times New Roman"/>
-          <w:sz w:val="24"/>
-          <w:szCs w:val="24"/>
-        </w:rPr>
-        <w:t>primarily</w:t>
+      <w:r>
+        <w:rPr>
+          <w:rFonts w:ascii="Times New Roman" w:hAnsi="Times New Roman" w:cs="Times New Roman"/>
+          <w:sz w:val="24"/>
+          <w:szCs w:val="24"/>
+        </w:rPr>
+        <w:t>based on</w:t>
+      </w:r>
+      <w:r>
+        <w:rPr>
+          <w:rFonts w:ascii="Times New Roman" w:hAnsi="Times New Roman" w:cs="Times New Roman"/>
+          <w:sz w:val="24"/>
+          <w:szCs w:val="24"/>
+        </w:rPr>
+        <w:t xml:space="preserve"> duration. However, recent work has shown that similar correlative pulse properties not only exist in both Long and Short bursts </w:t>
+      </w:r>
+      <w:r>
+        <w:rPr>
+          <w:rFonts w:ascii="Times New Roman" w:hAnsi="Times New Roman" w:cs="Times New Roman"/>
+          <w:sz w:val="24"/>
+          <w:szCs w:val="24"/>
+        </w:rPr>
+        <w:t>(Hakkila &amp; Cumbee(2009))</w:t>
+      </w:r>
+      <w:r>
+        <w:rPr>
+          <w:rFonts w:ascii="Times New Roman" w:hAnsi="Times New Roman" w:cs="Times New Roman"/>
+          <w:sz w:val="24"/>
+          <w:szCs w:val="24"/>
+        </w:rPr>
+        <w:t>, but that the Long and Short bursts share common trends of these different property correlations</w:t>
       </w:r>
       <w:r>
         <w:rPr>
@@ -4162,46 +4135,6 @@
           <w:sz w:val="24"/>
           <w:szCs w:val="24"/>
         </w:rPr>
-        <w:t>based on</w:t>
-      </w:r>
-      <w:r>
-        <w:rPr>
-          <w:rFonts w:ascii="Times New Roman" w:hAnsi="Times New Roman" w:cs="Times New Roman"/>
-          <w:sz w:val="24"/>
-          <w:szCs w:val="24"/>
-        </w:rPr>
-        <w:t xml:space="preserve"> duration. However, recent work has shown that similar correlative pulse properties not only exist in both Long and Short bursts </w:t>
-      </w:r>
-      <w:r>
-        <w:rPr>
-          <w:rFonts w:ascii="Times New Roman" w:hAnsi="Times New Roman" w:cs="Times New Roman"/>
-          <w:sz w:val="24"/>
-          <w:szCs w:val="24"/>
-        </w:rPr>
-        <w:t>(Hakkila &amp; Cumbee(2009))</w:t>
-      </w:r>
-      <w:r>
-        <w:rPr>
-          <w:rFonts w:ascii="Times New Roman" w:hAnsi="Times New Roman" w:cs="Times New Roman"/>
-          <w:sz w:val="24"/>
-          <w:szCs w:val="24"/>
-        </w:rPr>
-        <w:t>, but that the Long and Short bursts share common trends of these different property correlations</w:t>
-      </w:r>
-      <w:r>
-        <w:rPr>
-          <w:rFonts w:ascii="Times New Roman" w:hAnsi="Times New Roman" w:cs="Times New Roman"/>
-          <w:sz w:val="24"/>
-          <w:szCs w:val="24"/>
-        </w:rPr>
-        <w:t xml:space="preserve"> </w:t>
-      </w:r>
-      <w:r>
-        <w:rPr>
-          <w:rFonts w:ascii="Times New Roman" w:hAnsi="Times New Roman" w:cs="Times New Roman"/>
-          <w:sz w:val="24"/>
-          <w:szCs w:val="24"/>
-        </w:rPr>
         <w:t xml:space="preserve">such as duration, lag, peak flux, hardness ratio, asymmetry, and fluence </w:t>
       </w:r>
       <w:r>
@@ -4244,7 +4177,7 @@
           <w:sz w:val="24"/>
           <w:szCs w:val="24"/>
         </w:rPr>
-        <w:t>.</w:t>
+        <w:t>, which is an important assumption that we are making.</w:t>
       </w:r>
       <w:r>
         <w:rPr>
@@ -4447,25 +4380,7 @@
           <w:sz w:val="24"/>
           <w:szCs w:val="24"/>
         </w:rPr>
-        <w:t xml:space="preserve">the relationships between each GRB in order to see the </w:t>
-      </w:r>
-      <w:proofErr w:type="gramStart"/>
-      <w:r>
-        <w:rPr>
-          <w:rFonts w:ascii="Times New Roman" w:hAnsi="Times New Roman" w:cs="Times New Roman"/>
-          <w:sz w:val="24"/>
-          <w:szCs w:val="24"/>
-        </w:rPr>
-        <w:t>population as a whole</w:t>
-      </w:r>
-      <w:proofErr w:type="gramEnd"/>
-      <w:r>
-        <w:rPr>
-          <w:rFonts w:ascii="Times New Roman" w:hAnsi="Times New Roman" w:cs="Times New Roman"/>
-          <w:sz w:val="24"/>
-          <w:szCs w:val="24"/>
-        </w:rPr>
-        <w:t xml:space="preserve">. </w:t>
+        <w:t xml:space="preserve">the relationships between each GRB in order to see the population as a whole. </w:t>
       </w:r>
     </w:p>
     <w:p>
@@ -4550,23 +4465,13 @@
         </w:rPr>
         <w:t xml:space="preserve"> (</w:t>
       </w:r>
-      <w:proofErr w:type="gramStart"/>
-      <w:r>
-        <w:rPr>
-          <w:rFonts w:ascii="Times New Roman" w:hAnsi="Times New Roman" w:cs="Times New Roman"/>
-          <w:sz w:val="24"/>
-          <w:szCs w:val="24"/>
-        </w:rPr>
-        <w:t>Fishman(</w:t>
-      </w:r>
-      <w:proofErr w:type="gramEnd"/>
-      <w:r>
-        <w:rPr>
-          <w:rFonts w:ascii="Times New Roman" w:hAnsi="Times New Roman" w:cs="Times New Roman"/>
-          <w:sz w:val="24"/>
-          <w:szCs w:val="24"/>
-        </w:rPr>
-        <w:t>1992)</w:t>
+      <w:r>
+        <w:rPr>
+          <w:rFonts w:ascii="Times New Roman" w:hAnsi="Times New Roman" w:cs="Times New Roman"/>
+          <w:sz w:val="24"/>
+          <w:szCs w:val="24"/>
+        </w:rPr>
+        <w:t>Fishman(1992)</w:t>
       </w:r>
       <w:r>
         <w:rPr>
@@ -5025,7 +4930,6 @@
         </w:rPr>
         <w:t xml:space="preserve"> was met. Once met, BATSE would then record the remainder of the burst in 64ms time resolution. Because of this, some GRB samples in our working dataset will have </w:t>
       </w:r>
-      <w:proofErr w:type="gramStart"/>
       <w:r>
         <w:rPr>
           <w:rFonts w:ascii="Times New Roman" w:hAnsi="Times New Roman" w:cs="Times New Roman"/>
@@ -5042,17 +4946,7 @@
           <w:sz w:val="24"/>
           <w:szCs w:val="24"/>
         </w:rPr>
-        <w:t xml:space="preserve"> time</w:t>
-      </w:r>
-      <w:proofErr w:type="gramEnd"/>
-      <w:r>
-        <w:rPr>
-          <w:rFonts w:ascii="Times New Roman" w:hAnsi="Times New Roman" w:cs="Times New Roman"/>
-          <w:color w:val="000000" w:themeColor="text1"/>
-          <w:sz w:val="24"/>
-          <w:szCs w:val="24"/>
-        </w:rPr>
-        <w:t xml:space="preserve"> resolutions along their light curves.</w:t>
+        <w:t xml:space="preserve"> time resolutions along their light curves.</w:t>
       </w:r>
     </w:p>
     <w:p>
@@ -10097,25 +9991,7 @@
           <w:sz w:val="24"/>
           <w:szCs w:val="24"/>
         </w:rPr>
-        <w:t xml:space="preserve"> the GRB emissions episodes </w:t>
-      </w:r>
-      <w:proofErr w:type="gramStart"/>
-      <w:r>
-        <w:rPr>
-          <w:rFonts w:ascii="Times New Roman" w:hAnsi="Times New Roman" w:cs="Times New Roman"/>
-          <w:sz w:val="24"/>
-          <w:szCs w:val="24"/>
-        </w:rPr>
-        <w:t>in a given</w:t>
-      </w:r>
-      <w:proofErr w:type="gramEnd"/>
-      <w:r>
-        <w:rPr>
-          <w:rFonts w:ascii="Times New Roman" w:hAnsi="Times New Roman" w:cs="Times New Roman"/>
-          <w:sz w:val="24"/>
-          <w:szCs w:val="24"/>
-        </w:rPr>
-        <w:t xml:space="preserve"> branch, you would see a unique structure not apparent in any other averaged branch.</w:t>
+        <w:t xml:space="preserve"> the GRB emissions episodes in a given branch, you would see a unique structure not apparent in any other averaged branch.</w:t>
       </w:r>
     </w:p>
     <w:p>
@@ -10234,27 +10110,7 @@
           <w:sz w:val="24"/>
           <w:szCs w:val="24"/>
         </w:rPr>
-        <w:t>IDL routine called CLUSTER</w:t>
-      </w:r>
-      <w:proofErr w:type="gramStart"/>
-      <w:r>
-        <w:rPr>
-          <w:rFonts w:ascii="Times New Roman" w:hAnsi="Times New Roman" w:cs="Times New Roman"/>
-          <w:color w:val="FF0000"/>
-          <w:sz w:val="24"/>
-          <w:szCs w:val="24"/>
-        </w:rPr>
-        <w:t>\_TREE.\footnote{ For</w:t>
-      </w:r>
-      <w:proofErr w:type="gramEnd"/>
-      <w:r>
-        <w:rPr>
-          <w:rFonts w:ascii="Times New Roman" w:hAnsi="Times New Roman" w:cs="Times New Roman"/>
-          <w:color w:val="FF0000"/>
-          <w:sz w:val="24"/>
-          <w:szCs w:val="24"/>
-        </w:rPr>
-        <w:t xml:space="preserve"> the IDL  clustering routine used see \url{http://www.exelisvis.com/docs/cluster\_tree.html}}\footnote{For the analogous MATLAB routine see \url{http://www.mathworks.com/help/stats/linkage.html}}\footnote{For the analogous Python </w:t>
+        <w:t xml:space="preserve">IDL routine called CLUSTER\_TREE.\footnote{ For the IDL  clustering routine used see \url{http://www.exelisvis.com/docs/cluster\_tree.html}}\footnote{For the analogous MATLAB routine see \url{http://www.mathworks.com/help/stats/linkage.html}}\footnote{For the analogous Python </w:t>
       </w:r>
       <w:proofErr w:type="spellStart"/>
       <w:r>
@@ -10636,25 +10492,7 @@
           <w:sz w:val="24"/>
           <w:szCs w:val="24"/>
         </w:rPr>
-        <w:t xml:space="preserve">There were several instances where the data would drop to zero in any given energy channel during the middle of an emission, a solar flare interrupted the emission, an occultation of the source occurred, the experiment failed, or another background source of gamma radiation would interrupt the emission. </w:t>
-      </w:r>
-      <w:proofErr w:type="gramStart"/>
-      <w:r>
-        <w:rPr>
-          <w:rFonts w:ascii="Times New Roman" w:hAnsi="Times New Roman" w:cs="Times New Roman"/>
-          <w:sz w:val="24"/>
-          <w:szCs w:val="24"/>
-        </w:rPr>
-        <w:t>All of</w:t>
-      </w:r>
-      <w:proofErr w:type="gramEnd"/>
-      <w:r>
-        <w:rPr>
-          <w:rFonts w:ascii="Times New Roman" w:hAnsi="Times New Roman" w:cs="Times New Roman"/>
-          <w:sz w:val="24"/>
-          <w:szCs w:val="24"/>
-        </w:rPr>
-        <w:t xml:space="preserve"> these reasons and more would cause the data to not be useful for our analysis</w:t>
+        <w:t>There were several instances where the data would drop to zero in any given energy channel during the middle of an emission, a solar flare interrupted the emission, an occultation of the source occurred, the experiment failed, or another background source of gamma radiation would interrupt the emission. All of these reasons and more would cause the data to not be useful for our analysis</w:t>
       </w:r>
       <w:r>
         <w:rPr>
@@ -10860,7 +10698,6 @@
         <w:t xml:space="preserve">The background is quickly calculated with </w:t>
       </w:r>
       <w:proofErr w:type="spellStart"/>
-      <w:proofErr w:type="gramStart"/>
       <w:r>
         <w:rPr>
           <w:rFonts w:ascii="Times New Roman" w:hAnsi="Times New Roman" w:cs="Times New Roman"/>
@@ -10869,18 +10706,7 @@
           <w:sz w:val="24"/>
           <w:szCs w:val="24"/>
         </w:rPr>
-        <w:t>scipy.stats</w:t>
-      </w:r>
-      <w:proofErr w:type="gramEnd"/>
-      <w:r>
-        <w:rPr>
-          <w:rFonts w:ascii="Times New Roman" w:hAnsi="Times New Roman" w:cs="Times New Roman"/>
-          <w:i/>
-          <w:iCs/>
-          <w:sz w:val="24"/>
-          <w:szCs w:val="24"/>
-        </w:rPr>
-        <w:t>.linregress</w:t>
+        <w:t>scipy.stats.linregress</w:t>
       </w:r>
       <w:proofErr w:type="spellEnd"/>
       <w:r>
@@ -11041,8 +10867,6 @@
         </w:rPr>
         <w:t>to 1310.</w:t>
       </w:r>
-      <w:bookmarkStart w:id="18" w:name="_GoBack"/>
-      <w:bookmarkEnd w:id="18"/>
     </w:p>
     <w:p>
       <w:pPr>
@@ -11077,7 +10901,7 @@
           <w:szCs w:val="24"/>
         </w:rPr>
       </w:pPr>
-      <w:bookmarkStart w:id="19" w:name="_Toc45742042"/>
+      <w:bookmarkStart w:id="18" w:name="_Toc45742042"/>
       <w:r>
         <w:rPr>
           <w:rFonts w:ascii="Times New Roman" w:hAnsi="Times New Roman" w:cs="Times New Roman"/>
@@ -11114,44 +10938,138 @@
         </w:rPr>
         <w:t xml:space="preserve"> the Matrices</w:t>
       </w:r>
-      <w:bookmarkEnd w:id="19"/>
-    </w:p>
-    <w:p>
-      <w:pPr>
-        <w:rPr>
-          <w:rFonts w:ascii="Times New Roman" w:hAnsi="Times New Roman" w:cs="Times New Roman"/>
-          <w:sz w:val="24"/>
-          <w:szCs w:val="24"/>
-        </w:rPr>
-      </w:pPr>
-      <w:r>
-        <w:rPr>
-          <w:rFonts w:ascii="Times New Roman" w:hAnsi="Times New Roman" w:cs="Times New Roman"/>
-          <w:sz w:val="24"/>
-          <w:szCs w:val="24"/>
-        </w:rPr>
-        <w:t>Trim - T90 or buffer</w:t>
-      </w:r>
-    </w:p>
-    <w:p>
-      <w:r>
-        <w:rPr>
-          <w:rFonts w:ascii="Times New Roman" w:hAnsi="Times New Roman" w:cs="Times New Roman"/>
-          <w:sz w:val="24"/>
-          <w:szCs w:val="24"/>
-        </w:rPr>
-        <w:t xml:space="preserve">Resample. </w:t>
-      </w:r>
-      <w:r>
-        <w:rPr>
-          <w:rFonts w:ascii="Times New Roman" w:hAnsi="Times New Roman" w:cs="Times New Roman"/>
-          <w:sz w:val="24"/>
-          <w:szCs w:val="24"/>
-        </w:rPr>
-        <w:t xml:space="preserve">This was done with the </w:t>
+      <w:bookmarkEnd w:id="18"/>
+    </w:p>
+    <w:p>
+      <w:pPr>
+        <w:spacing w:line="480" w:lineRule="auto"/>
+        <w:rPr>
+          <w:rFonts w:ascii="Times New Roman" w:hAnsi="Times New Roman" w:cs="Times New Roman"/>
+          <w:sz w:val="24"/>
+          <w:szCs w:val="24"/>
+        </w:rPr>
+      </w:pPr>
+      <w:r>
+        <w:rPr>
+          <w:rFonts w:ascii="Times New Roman" w:hAnsi="Times New Roman" w:cs="Times New Roman"/>
+          <w:sz w:val="24"/>
+          <w:szCs w:val="24"/>
+        </w:rPr>
+        <w:tab/>
+        <w:t xml:space="preserve">We begin creating the similarity matrices by using the data from emissions that have been zeroed and leveled. From here, the pipeline has two paths it can continue down. We need to compare only the emission episode, so the adjacent background must be trimmed away. However, trimming by the T90 times will truncate the emission since the T90 times only represent the middle 90%. If we assume that the middle 90% of the emission is an accurate representation of its whole, then using the T90 times will hold up. In other words, if we can show that between any </w:t>
+      </w:r>
+      <w:r>
+        <w:rPr>
+          <w:rFonts w:ascii="Times New Roman" w:hAnsi="Times New Roman" w:cs="Times New Roman"/>
+          <w:sz w:val="24"/>
+          <w:szCs w:val="24"/>
+        </w:rPr>
+        <w:t>two emissions with nearly identical T90 windows</w:t>
+      </w:r>
+      <w:r>
+        <w:rPr>
+          <w:rFonts w:ascii="Times New Roman" w:hAnsi="Times New Roman" w:cs="Times New Roman"/>
+          <w:sz w:val="24"/>
+          <w:szCs w:val="24"/>
+        </w:rPr>
+        <w:t xml:space="preserve"> that the remaining emission outside of the T90 windows is also consistent between the two, then the use of T90 works. While we cannot test this concept now, we can likely estimate how well using T90 times would work by comparing clustering results form T90 times with clustering results of a </w:t>
+      </w:r>
+      <w:r>
+        <w:rPr>
+          <w:rFonts w:ascii="Times New Roman" w:hAnsi="Times New Roman" w:cs="Times New Roman"/>
+          <w:sz w:val="24"/>
+          <w:szCs w:val="24"/>
+        </w:rPr>
+        <w:t xml:space="preserve">time window that encompasses the whole emission, as discussed later. </w:t>
+      </w:r>
+    </w:p>
+    <w:p>
+      <w:pPr>
+        <w:spacing w:line="480" w:lineRule="auto"/>
+        <w:rPr>
+          <w:rFonts w:ascii="Times New Roman" w:hAnsi="Times New Roman" w:cs="Times New Roman"/>
+          <w:sz w:val="24"/>
+          <w:szCs w:val="24"/>
+        </w:rPr>
+      </w:pPr>
+      <w:r>
+        <w:rPr>
+          <w:rFonts w:ascii="Times New Roman" w:hAnsi="Times New Roman" w:cs="Times New Roman"/>
+          <w:sz w:val="24"/>
+          <w:szCs w:val="24"/>
+        </w:rPr>
+        <w:tab/>
+        <w:t xml:space="preserve">The second path that the pipeline can possibly take is to add a buffer to the T90 times to ensure that the entire emission is visible. Since we are assuming that all GRBs </w:t>
+      </w:r>
+      <w:r>
+        <w:rPr>
+          <w:rFonts w:ascii="Times New Roman" w:hAnsi="Times New Roman" w:cs="Times New Roman"/>
+          <w:sz w:val="24"/>
+          <w:szCs w:val="24"/>
+        </w:rPr>
+        <w:t>originate from similar physical processes</w:t>
+      </w:r>
+      <w:r>
+        <w:rPr>
+          <w:rFonts w:ascii="Times New Roman" w:hAnsi="Times New Roman" w:cs="Times New Roman"/>
+          <w:sz w:val="24"/>
+          <w:szCs w:val="24"/>
+        </w:rPr>
+        <w:t xml:space="preserve"> regardless of their duration, we can construct the buffer as a function of the T90 durations. To create the buffer, we simply extend the window on the start and end of the emission by a constant multiple of the T90 time of the burst. The buffer option and the strict T90 option give us two different windows to build similarity matrices from. </w:t>
+      </w:r>
+    </w:p>
+    <w:p>
+      <w:pPr>
+        <w:spacing w:line="480" w:lineRule="auto"/>
+        <w:rPr>
+          <w:rFonts w:ascii="Times New Roman" w:hAnsi="Times New Roman" w:cs="Times New Roman"/>
+          <w:sz w:val="24"/>
+          <w:szCs w:val="24"/>
+        </w:rPr>
+      </w:pPr>
+      <w:r>
+        <w:rPr>
+          <w:rFonts w:ascii="Times New Roman" w:hAnsi="Times New Roman" w:cs="Times New Roman"/>
+          <w:sz w:val="24"/>
+          <w:szCs w:val="24"/>
+        </w:rPr>
+        <w:tab/>
+        <w:t xml:space="preserve">Now that the raw data has been zeroed, flattened, and had its windows defined, we now must ensure that the vectors are the same length and of comparable scale. We </w:t>
+      </w:r>
+      <w:r>
+        <w:rPr>
+          <w:rFonts w:ascii="Times New Roman" w:hAnsi="Times New Roman" w:cs="Times New Roman"/>
+          <w:sz w:val="24"/>
+          <w:szCs w:val="24"/>
+        </w:rPr>
+        <w:lastRenderedPageBreak/>
+        <w:t>determine the size of each emission window and resample the larger one down to the size of the smaller.</w:t>
+      </w:r>
+      <w:r>
+        <w:rPr>
+          <w:rFonts w:ascii="Times New Roman" w:hAnsi="Times New Roman" w:cs="Times New Roman"/>
+          <w:sz w:val="24"/>
+          <w:szCs w:val="24"/>
+        </w:rPr>
+        <w:t xml:space="preserve"> </w:t>
+      </w:r>
+      <w:r>
+        <w:rPr>
+          <w:rFonts w:ascii="Times New Roman" w:hAnsi="Times New Roman" w:cs="Times New Roman"/>
+          <w:sz w:val="24"/>
+          <w:szCs w:val="24"/>
+        </w:rPr>
+        <w:t xml:space="preserve">This </w:t>
+      </w:r>
+      <w:r>
+        <w:rPr>
+          <w:rFonts w:ascii="Times New Roman" w:hAnsi="Times New Roman" w:cs="Times New Roman"/>
+          <w:sz w:val="24"/>
+          <w:szCs w:val="24"/>
+        </w:rPr>
+        <w:t xml:space="preserve">was done with the </w:t>
       </w:r>
       <w:proofErr w:type="spellStart"/>
-      <w:proofErr w:type="gramStart"/>
       <w:r>
         <w:rPr>
           <w:rFonts w:ascii="Times New Roman" w:hAnsi="Times New Roman" w:cs="Times New Roman"/>
@@ -11160,18 +11078,7 @@
           <w:sz w:val="24"/>
           <w:szCs w:val="24"/>
         </w:rPr>
-        <w:t>scipy.signal</w:t>
-      </w:r>
-      <w:proofErr w:type="gramEnd"/>
-      <w:r>
-        <w:rPr>
-          <w:rFonts w:ascii="Times New Roman" w:hAnsi="Times New Roman" w:cs="Times New Roman"/>
-          <w:i/>
-          <w:iCs/>
-          <w:sz w:val="24"/>
-          <w:szCs w:val="24"/>
-        </w:rPr>
-        <w:t>.resample</w:t>
+        <w:t>scipy.signal.resample</w:t>
       </w:r>
       <w:proofErr w:type="spellEnd"/>
       <w:r>
@@ -11202,20 +11109,35 @@
         </w:rPr>
         <w:t xml:space="preserve"> function.</w:t>
       </w:r>
-    </w:p>
-    <w:p>
-      <w:r>
-        <w:t>Normalize</w:t>
-      </w:r>
-    </w:p>
-    <w:p>
-      <w:r>
-        <w:t>Calculate</w:t>
-      </w:r>
-    </w:p>
-    <w:p>
-      <w:r>
-        <w:t>Organize into flat matrix</w:t>
+      <w:r>
+        <w:rPr>
+          <w:rFonts w:ascii="Times New Roman" w:hAnsi="Times New Roman" w:cs="Times New Roman"/>
+          <w:sz w:val="24"/>
+          <w:szCs w:val="24"/>
+        </w:rPr>
+        <w:t xml:space="preserve"> Then the scale of the vectors is normalized from 0 to 1 by simply dividing by the max of each vector. This give us two vectors of equal length with values ranging from 0 to 1 for any pair of emissions no matter how long or energetic they originally were. </w:t>
+      </w:r>
+    </w:p>
+    <w:p>
+      <w:pPr>
+        <w:spacing w:line="480" w:lineRule="auto"/>
+      </w:pPr>
+      <w:r>
+        <w:rPr>
+          <w:rFonts w:ascii="Times New Roman" w:hAnsi="Times New Roman" w:cs="Times New Roman"/>
+          <w:sz w:val="24"/>
+          <w:szCs w:val="24"/>
+        </w:rPr>
+        <w:tab/>
+        <w:t xml:space="preserve">To calculate the distance between each set of emissions, we use the four methods described above. These four methods plus the two options of using the T90 buffer or not give us 8 possible matrices to choose from. </w:t>
+      </w:r>
+      <w:r>
+        <w:rPr>
+          <w:rFonts w:ascii="Times New Roman" w:hAnsi="Times New Roman" w:cs="Times New Roman"/>
+          <w:sz w:val="24"/>
+          <w:szCs w:val="24"/>
+        </w:rPr>
+        <w:t xml:space="preserve">For each method, every emission was compared to every other emission and recorded in a flattened upper triangular matrix. Each method was run on the available 1310 GRBs files. The matrices for each and a list of the bursts contained in them were all saved in pickled python files for easy consumption by the following cluster step. </w:t>
       </w:r>
     </w:p>
     <w:p/>
@@ -11231,7 +11153,7 @@
           <w:szCs w:val="24"/>
         </w:rPr>
       </w:pPr>
-      <w:bookmarkStart w:id="20" w:name="_Toc45742043"/>
+      <w:bookmarkStart w:id="19" w:name="_Toc45742043"/>
       <w:r>
         <w:rPr>
           <w:rFonts w:ascii="Times New Roman" w:hAnsi="Times New Roman" w:cs="Times New Roman"/>
@@ -11259,7 +11181,7 @@
         </w:rPr>
         <w:t>Clustering</w:t>
       </w:r>
-      <w:bookmarkEnd w:id="20"/>
+      <w:bookmarkEnd w:id="19"/>
     </w:p>
     <w:p>
       <w:pPr>
@@ -11271,6 +11193,104 @@
           <w:szCs w:val="24"/>
         </w:rPr>
       </w:pPr>
+      <w:r>
+        <w:rPr>
+          <w:rFonts w:ascii="Times New Roman" w:hAnsi="Times New Roman" w:cs="Times New Roman"/>
+          <w:sz w:val="24"/>
+          <w:szCs w:val="24"/>
+        </w:rPr>
+        <w:t xml:space="preserve">We continue with the SciPy python package and use </w:t>
+      </w:r>
+      <w:proofErr w:type="spellStart"/>
+      <w:r>
+        <w:rPr>
+          <w:rFonts w:ascii="Times New Roman" w:hAnsi="Times New Roman" w:cs="Times New Roman"/>
+          <w:i/>
+          <w:iCs/>
+          <w:sz w:val="24"/>
+          <w:szCs w:val="24"/>
+        </w:rPr>
+        <w:t>scipy.cluster.hierarchy</w:t>
+      </w:r>
+      <w:r>
+        <w:rPr>
+          <w:rFonts w:ascii="Times New Roman" w:hAnsi="Times New Roman" w:cs="Times New Roman"/>
+          <w:i/>
+          <w:iCs/>
+          <w:sz w:val="24"/>
+          <w:szCs w:val="24"/>
+        </w:rPr>
+        <w:t>.linkage</w:t>
+      </w:r>
+      <w:proofErr w:type="spellEnd"/>
+      <w:r>
+        <w:rPr>
+          <w:rFonts w:ascii="Times New Roman" w:hAnsi="Times New Roman" w:cs="Times New Roman"/>
+          <w:sz w:val="24"/>
+          <w:szCs w:val="24"/>
+        </w:rPr>
+        <w:t xml:space="preserve"> </w:t>
+      </w:r>
+      <w:r>
+        <w:rPr>
+          <w:rFonts w:ascii="Times New Roman" w:hAnsi="Times New Roman" w:cs="Times New Roman"/>
+          <w:b/>
+          <w:bCs/>
+          <w:color w:val="FF0000"/>
+          <w:sz w:val="24"/>
+          <w:szCs w:val="24"/>
+          <w:u w:val="single"/>
+        </w:rPr>
+        <w:t>CITE THIS</w:t>
+      </w:r>
+      <w:r>
+        <w:rPr>
+          <w:rFonts w:ascii="Times New Roman" w:hAnsi="Times New Roman" w:cs="Times New Roman"/>
+          <w:sz w:val="24"/>
+          <w:szCs w:val="24"/>
+        </w:rPr>
+        <w:t xml:space="preserve"> function on the data from the pickled python files. As described above, we use the average linkage method. We also use the </w:t>
+      </w:r>
+      <w:proofErr w:type="spellStart"/>
+      <w:r>
+        <w:rPr>
+          <w:rFonts w:ascii="Times New Roman" w:hAnsi="Times New Roman" w:cs="Times New Roman"/>
+          <w:i/>
+          <w:iCs/>
+          <w:sz w:val="24"/>
+          <w:szCs w:val="24"/>
+        </w:rPr>
+        <w:t>optimal_ordering</w:t>
+      </w:r>
+      <w:proofErr w:type="spellEnd"/>
+      <w:r>
+        <w:rPr>
+          <w:rFonts w:ascii="Times New Roman" w:hAnsi="Times New Roman" w:cs="Times New Roman"/>
+          <w:sz w:val="24"/>
+          <w:szCs w:val="24"/>
+        </w:rPr>
+        <w:t xml:space="preserve"> flag, which for a few more seconds of processing time, will organize the data so that any future dendrogram produced from it will exhibit a more intuitive tree structure. The </w:t>
+      </w:r>
+      <w:proofErr w:type="spellStart"/>
+      <w:r>
+        <w:rPr>
+          <w:rFonts w:ascii="Times New Roman" w:hAnsi="Times New Roman" w:cs="Times New Roman"/>
+          <w:i/>
+          <w:iCs/>
+          <w:sz w:val="24"/>
+          <w:szCs w:val="24"/>
+        </w:rPr>
+        <w:t>optimal_ordering</w:t>
+      </w:r>
+      <w:proofErr w:type="spellEnd"/>
+      <w:r>
+        <w:rPr>
+          <w:rFonts w:ascii="Times New Roman" w:hAnsi="Times New Roman" w:cs="Times New Roman"/>
+          <w:sz w:val="24"/>
+          <w:szCs w:val="24"/>
+        </w:rPr>
+        <w:t xml:space="preserve"> flag does not any of the clustering process itself.</w:t>
+      </w:r>
     </w:p>
     <w:p>
       <w:pPr>
@@ -11282,42 +11302,61 @@
           <w:szCs w:val="24"/>
         </w:rPr>
       </w:pPr>
-    </w:p>
-    <w:p>
-      <w:pPr>
-        <w:spacing w:line="480" w:lineRule="auto"/>
-        <w:ind w:firstLine="360"/>
-        <w:rPr>
-          <w:rFonts w:ascii="Times New Roman" w:hAnsi="Times New Roman" w:cs="Times New Roman"/>
-          <w:sz w:val="24"/>
-          <w:szCs w:val="24"/>
-        </w:rPr>
-      </w:pPr>
-      <w:r>
-        <w:rPr>
-          <w:rFonts w:ascii="Times New Roman" w:hAnsi="Times New Roman" w:cs="Times New Roman"/>
-          <w:sz w:val="24"/>
-          <w:szCs w:val="24"/>
-        </w:rPr>
-        <w:t>Before the 64ms light curve data could be evaluated with the two-sampled $\chi^2$ test, it needed to appropriately prepared. Under every BATSE GRB detection there is considerable background of gamma-ray flux.  This background is often changing due to the CGRO's orbit in and out of areas of higher and lower gamma-ray radiation around earth. This sometimes gives the background a slope, which needed to be subtracted out. In order to subtract out the background, we begin by defining the area of the background as everywhere outside the middle $90\%$ of the GRBs' fluence. The times representing this bounded fluence are called t90 times, and were selected for convenience from a table of published values\</w:t>
-      </w:r>
-      <w:proofErr w:type="gramStart"/>
-      <w:r>
-        <w:rPr>
-          <w:rFonts w:ascii="Times New Roman" w:hAnsi="Times New Roman" w:cs="Times New Roman"/>
-          <w:sz w:val="24"/>
-          <w:szCs w:val="24"/>
-        </w:rPr>
-        <w:t>footnote{</w:t>
-      </w:r>
-      <w:proofErr w:type="gramEnd"/>
-      <w:r>
-        <w:rPr>
-          <w:rFonts w:ascii="Times New Roman" w:hAnsi="Times New Roman" w:cs="Times New Roman"/>
-          <w:sz w:val="24"/>
-          <w:szCs w:val="24"/>
-        </w:rPr>
-        <w:t xml:space="preserve">see \url{http://www.batse.msfc.nasa.gov/batse/grb/catalog/current/tables/duration\_table.txt}}. An additional $10\%$ of the t90 times were added to either end to ensure that the total fluence of the GRB was accounted for. This area, which represents the burst, was then removed from the GRB light curve to leave only recorded background data of the times </w:t>
+      <w:r>
+        <w:rPr>
+          <w:rFonts w:ascii="Times New Roman" w:hAnsi="Times New Roman" w:cs="Times New Roman"/>
+          <w:sz w:val="24"/>
+          <w:szCs w:val="24"/>
+        </w:rPr>
+        <w:t xml:space="preserve">We produce a dendrogram with the </w:t>
+      </w:r>
+      <w:proofErr w:type="spellStart"/>
+      <w:r>
+        <w:rPr>
+          <w:rFonts w:ascii="Times New Roman" w:hAnsi="Times New Roman" w:cs="Times New Roman"/>
+          <w:i/>
+          <w:iCs/>
+          <w:sz w:val="24"/>
+          <w:szCs w:val="24"/>
+        </w:rPr>
+        <w:t>scipy.cluster.hierarchy.</w:t>
+      </w:r>
+      <w:r>
+        <w:rPr>
+          <w:rFonts w:ascii="Times New Roman" w:hAnsi="Times New Roman" w:cs="Times New Roman"/>
+          <w:i/>
+          <w:iCs/>
+          <w:sz w:val="24"/>
+          <w:szCs w:val="24"/>
+        </w:rPr>
+        <w:t>dendrogram</w:t>
+      </w:r>
+      <w:proofErr w:type="spellEnd"/>
+      <w:r>
+        <w:rPr>
+          <w:rFonts w:ascii="Times New Roman" w:hAnsi="Times New Roman" w:cs="Times New Roman"/>
+          <w:sz w:val="24"/>
+          <w:szCs w:val="24"/>
+        </w:rPr>
+        <w:t xml:space="preserve"> function. The two necessary inputs are the main output of the </w:t>
+      </w:r>
+      <w:r>
+        <w:rPr>
+          <w:rFonts w:ascii="Times New Roman" w:hAnsi="Times New Roman" w:cs="Times New Roman"/>
+          <w:i/>
+          <w:iCs/>
+          <w:sz w:val="24"/>
+          <w:szCs w:val="24"/>
+        </w:rPr>
+        <w:t>linkage</w:t>
+      </w:r>
+      <w:r>
+        <w:rPr>
+          <w:rFonts w:ascii="Times New Roman" w:hAnsi="Times New Roman" w:cs="Times New Roman"/>
+          <w:sz w:val="24"/>
+          <w:szCs w:val="24"/>
+        </w:rPr>
+        <w:t xml:space="preserve"> function and a list of the bursts that were contained in the original similarity matrices, which were saved in the pickled </w:t>
       </w:r>
       <w:r>
         <w:rPr>
@@ -11326,43 +11365,101 @@
           <w:szCs w:val="24"/>
         </w:rPr>
         <w:lastRenderedPageBreak/>
-        <w:t xml:space="preserve">surrounding the GRB event. This background was then linearly fit, and the slope of the fit was then subtracted from the light curve, leaving a flattened background. </w:t>
-      </w:r>
-    </w:p>
-    <w:p>
-      <w:pPr>
-        <w:spacing w:line="480" w:lineRule="auto"/>
-        <w:rPr>
-          <w:rFonts w:ascii="Times New Roman" w:hAnsi="Times New Roman" w:cs="Times New Roman"/>
-          <w:sz w:val="24"/>
-          <w:szCs w:val="24"/>
-        </w:rPr>
-      </w:pPr>
-      <w:r>
-        <w:rPr>
-          <w:rFonts w:ascii="Times New Roman" w:hAnsi="Times New Roman" w:cs="Times New Roman"/>
-          <w:sz w:val="24"/>
-          <w:szCs w:val="24"/>
-        </w:rPr>
-        <w:t xml:space="preserve">The burst event regions were then also selected by their t90 times. This time, there was no additional time added because we operated under the assumption that similar bursts would have similar t90 times and therefore still evaluate well under the $\chi^2$ test. These regions were then scaled to a common fiducial time scale. </w:t>
-      </w:r>
-    </w:p>
-    <w:p>
-      <w:pPr>
-        <w:spacing w:line="480" w:lineRule="auto"/>
-        <w:rPr>
-          <w:rFonts w:ascii="Times New Roman" w:hAnsi="Times New Roman" w:cs="Times New Roman"/>
-          <w:sz w:val="24"/>
-          <w:szCs w:val="24"/>
-        </w:rPr>
-      </w:pPr>
-      <w:r>
-        <w:rPr>
-          <w:rFonts w:ascii="Times New Roman" w:hAnsi="Times New Roman" w:cs="Times New Roman"/>
-          <w:sz w:val="24"/>
-          <w:szCs w:val="24"/>
-        </w:rPr>
-        <w:t xml:space="preserve">It is from here that we proceed with gathering 'similarity distances' in the form of $\chi^2$ values. With these values in a single document, we run them through the clustering algorithm to produce the relationships of every GRB to every other GRB. </w:t>
+        <w:t xml:space="preserve">python files. </w:t>
+      </w:r>
+      <w:r>
+        <w:rPr>
+          <w:rFonts w:ascii="Times New Roman" w:hAnsi="Times New Roman" w:cs="Times New Roman"/>
+          <w:sz w:val="24"/>
+          <w:szCs w:val="24"/>
+        </w:rPr>
+        <w:t xml:space="preserve">An example dendrogram for one of the matrices can be seen in Figure </w:t>
+      </w:r>
+      <w:r>
+        <w:rPr>
+          <w:rFonts w:ascii="Times New Roman" w:hAnsi="Times New Roman" w:cs="Times New Roman"/>
+          <w:b/>
+          <w:bCs/>
+          <w:color w:val="FF0000"/>
+          <w:sz w:val="24"/>
+          <w:szCs w:val="24"/>
+          <w:u w:val="single"/>
+        </w:rPr>
+        <w:t>PUT DENDROGRAM HERE</w:t>
+      </w:r>
+      <w:r>
+        <w:rPr>
+          <w:rFonts w:ascii="Times New Roman" w:hAnsi="Times New Roman" w:cs="Times New Roman"/>
+          <w:b/>
+          <w:bCs/>
+          <w:color w:val="FF0000"/>
+          <w:sz w:val="24"/>
+          <w:szCs w:val="24"/>
+          <w:u w:val="single"/>
+        </w:rPr>
+        <w:t>.</w:t>
+      </w:r>
+      <w:r>
+        <w:rPr>
+          <w:rFonts w:ascii="Times New Roman" w:hAnsi="Times New Roman" w:cs="Times New Roman"/>
+          <w:sz w:val="24"/>
+          <w:szCs w:val="24"/>
+        </w:rPr>
+        <w:t xml:space="preserve"> It is immediately evident that the tree is too large to gain any sort of insight about the clusters, so we can zoom in the sub trees as seen in Figure </w:t>
+      </w:r>
+      <w:r>
+        <w:rPr>
+          <w:rFonts w:ascii="Times New Roman" w:hAnsi="Times New Roman" w:cs="Times New Roman"/>
+          <w:b/>
+          <w:bCs/>
+          <w:color w:val="FF0000"/>
+          <w:sz w:val="24"/>
+          <w:szCs w:val="24"/>
+          <w:u w:val="single"/>
+        </w:rPr>
+        <w:t xml:space="preserve">PUT </w:t>
+      </w:r>
+      <w:r>
+        <w:rPr>
+          <w:rFonts w:ascii="Times New Roman" w:hAnsi="Times New Roman" w:cs="Times New Roman"/>
+          <w:b/>
+          <w:bCs/>
+          <w:color w:val="FF0000"/>
+          <w:sz w:val="24"/>
+          <w:szCs w:val="24"/>
+          <w:u w:val="single"/>
+        </w:rPr>
+        <w:t xml:space="preserve">SMALLER </w:t>
+      </w:r>
+      <w:bookmarkStart w:id="20" w:name="_GoBack"/>
+      <w:bookmarkEnd w:id="20"/>
+      <w:r>
+        <w:rPr>
+          <w:rFonts w:ascii="Times New Roman" w:hAnsi="Times New Roman" w:cs="Times New Roman"/>
+          <w:b/>
+          <w:bCs/>
+          <w:color w:val="FF0000"/>
+          <w:sz w:val="24"/>
+          <w:szCs w:val="24"/>
+          <w:u w:val="single"/>
+        </w:rPr>
+        <w:t>DENDROGRAM HERE</w:t>
+      </w:r>
+      <w:r>
+        <w:rPr>
+          <w:rFonts w:ascii="Times New Roman" w:hAnsi="Times New Roman" w:cs="Times New Roman"/>
+          <w:sz w:val="24"/>
+          <w:szCs w:val="24"/>
+        </w:rPr>
+        <w:t xml:space="preserve"> </w:t>
+      </w:r>
+      <w:r>
+        <w:rPr>
+          <w:rFonts w:ascii="Times New Roman" w:hAnsi="Times New Roman" w:cs="Times New Roman"/>
+          <w:sz w:val="24"/>
+          <w:szCs w:val="24"/>
+        </w:rPr>
+        <w:t>.</w:t>
       </w:r>
     </w:p>
     <w:p>
@@ -11432,25 +11529,7 @@
           <w:sz w:val="24"/>
           <w:szCs w:val="24"/>
         </w:rPr>
-        <w:t xml:space="preserve">With the clustering completed, we move the data into a dendrogram for easy visualization. With our large dataset, the dendrogram becomes too large to visualize on a single page. Therefore, as seen in Fig. 1, we sample a part of the dendrogram for preliminary results discussion. The dendrogram visualizes different GRB light curves as leaves in branches. Each branch represents a cluster of GRBs that have similar characteristics as seen in Fig. 2. The vertical length of a branch is a measure of how similar a GRB or cluster of GRBs is to its connecting GRB or cluster of GRBs. Sometimes, the tree will display several adjacent GRBs in a tight cluster that show evidence for an evolving continuum of GRB properties as seen in Fig. 3. Also, </w:t>
-      </w:r>
-      <w:proofErr w:type="gramStart"/>
-      <w:r>
-        <w:rPr>
-          <w:rFonts w:ascii="Times New Roman" w:hAnsi="Times New Roman" w:cs="Times New Roman"/>
-          <w:sz w:val="24"/>
-          <w:szCs w:val="24"/>
-        </w:rPr>
-        <w:t>There</w:t>
-      </w:r>
-      <w:proofErr w:type="gramEnd"/>
-      <w:r>
-        <w:rPr>
-          <w:rFonts w:ascii="Times New Roman" w:hAnsi="Times New Roman" w:cs="Times New Roman"/>
-          <w:sz w:val="24"/>
-          <w:szCs w:val="24"/>
-        </w:rPr>
-        <w:t xml:space="preserve"> are some GRBs that are almost completely unique. These are displayed as branches on the tree whose nodes, common to the rest of the tree, break off very high up. In the algorithm, these GRBs would have been selected last as a comparable relative to any other GRB or cluster of GRBs. Curiously, these GRBs also have an incredibly high signal to noise. </w:t>
+        <w:t xml:space="preserve">With the clustering completed, we move the data into a dendrogram for easy visualization. With our large dataset, the dendrogram becomes too large to visualize on a single page. Therefore, as seen in Fig. 1, we sample a part of the dendrogram for preliminary results discussion. The dendrogram visualizes different GRB light curves as leaves in branches. Each branch represents a cluster of GRBs that have similar characteristics as seen in Fig. 2. The vertical length of a branch is a measure of how similar a GRB or cluster of GRBs is to its connecting GRB or cluster of GRBs. Sometimes, the tree will display several adjacent GRBs in a tight cluster that show evidence for an evolving continuum of GRB properties as seen in Fig. 3. Also, There are some GRBs that are almost completely unique. These are displayed as branches on the tree whose nodes, common to the rest of the tree, break off very high up. In the algorithm, these GRBs would have been selected last as a comparable relative to any other GRB or cluster of GRBs. Curiously, these GRBs also have an incredibly high signal to noise. </w:t>
       </w:r>
     </w:p>
     <w:p>
@@ -11539,25 +11618,7 @@
           <w:sz w:val="24"/>
           <w:szCs w:val="24"/>
         </w:rPr>
-        <w:t xml:space="preserve">We are still only beginning to discover what this data mining technique is teaching us about GRB light curves. Currently, this technique allows us to compare GRB light curves in a new and interesting way. By using a two-sampled $\chi^2$ test results as `similarity distances' in </w:t>
-      </w:r>
-      <w:proofErr w:type="gramStart"/>
-      <w:r>
-        <w:rPr>
-          <w:rFonts w:ascii="Times New Roman" w:hAnsi="Times New Roman" w:cs="Times New Roman"/>
-          <w:sz w:val="24"/>
-          <w:szCs w:val="24"/>
-        </w:rPr>
-        <w:t>a</w:t>
-      </w:r>
-      <w:proofErr w:type="gramEnd"/>
-      <w:r>
-        <w:rPr>
-          <w:rFonts w:ascii="Times New Roman" w:hAnsi="Times New Roman" w:cs="Times New Roman"/>
-          <w:sz w:val="24"/>
-          <w:szCs w:val="24"/>
-        </w:rPr>
-        <w:t xml:space="preserve"> Agglomerative Hierarchical Clustering Algorithm, we are able to achieve our comparisons. This technique seems to be good at finding GRBs that evolve similarly and possibly have similar progenitors. However, with a large amount of new data to investigate, we are still determining the meaning of the results of the analysis. We are also working on ways to improve and speed up the computationally expensive process.</w:t>
+        <w:t>We are still only beginning to discover what this data mining technique is teaching us about GRB light curves. Currently, this technique allows us to compare GRB light curves in a new and interesting way. By using a two-sampled $\chi^2$ test results as `similarity distances' in a Agglomerative Hierarchical Clustering Algorithm, we are able to achieve our comparisons. This technique seems to be good at finding GRBs that evolve similarly and possibly have similar progenitors. However, with a large amount of new data to investigate, we are still determining the meaning of the results of the analysis. We are also working on ways to improve and speed up the computationally expensive process.</w:t>
       </w:r>
     </w:p>
     <w:p>
@@ -11627,25 +11688,7 @@
           <w:sz w:val="24"/>
           <w:szCs w:val="24"/>
         </w:rPr>
-        <w:t xml:space="preserve">While the method is sound the data preparation could be improved upon. A better definition of the burst start and end times would work nicely. Also, a more rigorous analysis needs to be done with the results. We have developed a new tool with which to explore GRB physics. However, in the larger scheme of things, this method does not have to be used simply for GRB light curves. It is easily adaptable to any transient or </w:t>
-      </w:r>
-      <w:proofErr w:type="gramStart"/>
-      <w:r>
-        <w:rPr>
-          <w:rFonts w:ascii="Times New Roman" w:hAnsi="Times New Roman" w:cs="Times New Roman"/>
-          <w:sz w:val="24"/>
-          <w:szCs w:val="24"/>
-        </w:rPr>
-        <w:t>two dimensional</w:t>
-      </w:r>
-      <w:proofErr w:type="gramEnd"/>
-      <w:r>
-        <w:rPr>
-          <w:rFonts w:ascii="Times New Roman" w:hAnsi="Times New Roman" w:cs="Times New Roman"/>
-          <w:sz w:val="24"/>
-          <w:szCs w:val="24"/>
-        </w:rPr>
-        <w:t xml:space="preserve"> data.</w:t>
+        <w:t>While the method is sound the data preparation could be improved upon. A better definition of the burst start and end times would work nicely. Also, a more rigorous analysis needs to be done with the results. We have developed a new tool with which to explore GRB physics. However, in the larger scheme of things, this method does not have to be used simply for GRB light curves. It is easily adaptable to any transient or two dimensional data.</w:t>
       </w:r>
     </w:p>
     <w:p>
@@ -11756,7 +11799,6 @@
         <w:t xml:space="preserve"> </w:t>
       </w:r>
       <w:proofErr w:type="spellStart"/>
-      <w:proofErr w:type="gramStart"/>
       <w:r>
         <w:rPr>
           <w:rFonts w:ascii="Times New Roman" w:hAnsi="Times New Roman" w:cs="Times New Roman"/>
@@ -11780,16 +11822,7 @@
           <w:sz w:val="24"/>
           <w:szCs w:val="24"/>
         </w:rPr>
-        <w:t>.</w:t>
-      </w:r>
-      <w:proofErr w:type="gramEnd"/>
-      <w:r>
-        <w:rPr>
-          <w:rFonts w:ascii="Times New Roman" w:hAnsi="Times New Roman" w:cs="Times New Roman"/>
-          <w:sz w:val="24"/>
-          <w:szCs w:val="24"/>
-        </w:rPr>
-        <w:t>,</w:t>
+        <w:t>.,</w:t>
       </w:r>
       <w:r>
         <w:rPr>
@@ -11847,60 +11880,24 @@
           <w:sz w:val="24"/>
           <w:szCs w:val="24"/>
         </w:rPr>
-        <w:t>[Fishman(1992</w:t>
-      </w:r>
-      <w:proofErr w:type="gramStart"/>
-      <w:r>
-        <w:rPr>
-          <w:rFonts w:ascii="Times New Roman" w:hAnsi="Times New Roman" w:cs="Times New Roman"/>
-          <w:sz w:val="24"/>
-          <w:szCs w:val="24"/>
-        </w:rPr>
-        <w:t>)]{</w:t>
-      </w:r>
-      <w:proofErr w:type="gramEnd"/>
-      <w:r>
-        <w:rPr>
-          <w:rFonts w:ascii="Times New Roman" w:hAnsi="Times New Roman" w:cs="Times New Roman"/>
-          <w:sz w:val="24"/>
-          <w:szCs w:val="24"/>
-        </w:rPr>
-        <w:t>1992grbo.book..265F} Fishman, G.~J.\ 1992, Gamma-ray Bursts - Observations, Analyses and Theories, 265</w:t>
-      </w:r>
-    </w:p>
-    <w:p>
-      <w:pPr>
-        <w:rPr>
-          <w:rFonts w:ascii="Times New Roman" w:hAnsi="Times New Roman" w:cs="Times New Roman"/>
-          <w:sz w:val="24"/>
-          <w:szCs w:val="24"/>
-        </w:rPr>
-      </w:pPr>
-      <w:r>
-        <w:rPr>
-          <w:rFonts w:ascii="Times New Roman" w:hAnsi="Times New Roman" w:cs="Times New Roman"/>
-          <w:sz w:val="24"/>
-          <w:szCs w:val="24"/>
-        </w:rPr>
-        <w:t>[Golenetskii et al.(1983</w:t>
-      </w:r>
-      <w:proofErr w:type="gramStart"/>
-      <w:r>
-        <w:rPr>
-          <w:rFonts w:ascii="Times New Roman" w:hAnsi="Times New Roman" w:cs="Times New Roman"/>
-          <w:sz w:val="24"/>
-          <w:szCs w:val="24"/>
-        </w:rPr>
-        <w:t>)]{</w:t>
-      </w:r>
-      <w:proofErr w:type="gramEnd"/>
-      <w:r>
-        <w:rPr>
-          <w:rFonts w:ascii="Times New Roman" w:hAnsi="Times New Roman" w:cs="Times New Roman"/>
-          <w:sz w:val="24"/>
-          <w:szCs w:val="24"/>
-        </w:rPr>
-        <w:t xml:space="preserve">gol83} Golenetskii, S. V., </w:t>
+        <w:t>[Fishman(1992)]{1992grbo.book..265F} Fishman, G.~J.\ 1992, Gamma-ray Bursts - Observations, Analyses and Theories, 265</w:t>
+      </w:r>
+    </w:p>
+    <w:p>
+      <w:pPr>
+        <w:rPr>
+          <w:rFonts w:ascii="Times New Roman" w:hAnsi="Times New Roman" w:cs="Times New Roman"/>
+          <w:sz w:val="24"/>
+          <w:szCs w:val="24"/>
+        </w:rPr>
+      </w:pPr>
+      <w:r>
+        <w:rPr>
+          <w:rFonts w:ascii="Times New Roman" w:hAnsi="Times New Roman" w:cs="Times New Roman"/>
+          <w:sz w:val="24"/>
+          <w:szCs w:val="24"/>
+        </w:rPr>
+        <w:t xml:space="preserve">[Golenetskii et al.(1983)]{gol83} Golenetskii, S. V., </w:t>
       </w:r>
       <w:proofErr w:type="spellStart"/>
       <w:r>
@@ -11971,25 +11968,7 @@
           <w:sz w:val="24"/>
           <w:szCs w:val="24"/>
         </w:rPr>
-        <w:t>[Hakkila et al.(2003</w:t>
-      </w:r>
-      <w:proofErr w:type="gramStart"/>
-      <w:r>
-        <w:rPr>
-          <w:rFonts w:ascii="Times New Roman" w:hAnsi="Times New Roman" w:cs="Times New Roman"/>
-          <w:sz w:val="24"/>
-          <w:szCs w:val="24"/>
-        </w:rPr>
-        <w:t>)]{</w:t>
-      </w:r>
-      <w:proofErr w:type="gramEnd"/>
-      <w:r>
-        <w:rPr>
-          <w:rFonts w:ascii="Times New Roman" w:hAnsi="Times New Roman" w:cs="Times New Roman"/>
-          <w:sz w:val="24"/>
-          <w:szCs w:val="24"/>
-        </w:rPr>
-        <w:t xml:space="preserve">hak03}Hakkila, J., Giblin, T. W., </w:t>
+        <w:t xml:space="preserve">[Hakkila et al.(2003)]{hak03}Hakkila, J., Giblin, T. W., </w:t>
       </w:r>
       <w:proofErr w:type="spellStart"/>
       <w:r>
@@ -12060,25 +12039,7 @@
           <w:sz w:val="24"/>
           <w:szCs w:val="24"/>
         </w:rPr>
-        <w:t>[Hakkila et al.(2008</w:t>
-      </w:r>
-      <w:proofErr w:type="gramStart"/>
-      <w:r>
-        <w:rPr>
-          <w:rFonts w:ascii="Times New Roman" w:hAnsi="Times New Roman" w:cs="Times New Roman"/>
-          <w:sz w:val="24"/>
-          <w:szCs w:val="24"/>
-        </w:rPr>
-        <w:t>)]{</w:t>
-      </w:r>
-      <w:proofErr w:type="gramEnd"/>
-      <w:r>
-        <w:rPr>
-          <w:rFonts w:ascii="Times New Roman" w:hAnsi="Times New Roman" w:cs="Times New Roman"/>
-          <w:sz w:val="24"/>
-          <w:szCs w:val="24"/>
-        </w:rPr>
-        <w:t xml:space="preserve">hak08}Hakkila, J., et al. 2008, </w:t>
+        <w:t xml:space="preserve">[Hakkila et al.(2008)]{hak08}Hakkila, J., et al. 2008, </w:t>
       </w:r>
       <w:proofErr w:type="spellStart"/>
       <w:r>
@@ -12113,25 +12074,7 @@
           <w:sz w:val="24"/>
           <w:szCs w:val="24"/>
         </w:rPr>
-        <w:t>[Hakkila \&amp; Cumbee(2009</w:t>
-      </w:r>
-      <w:proofErr w:type="gramStart"/>
-      <w:r>
-        <w:rPr>
-          <w:rFonts w:ascii="Times New Roman" w:hAnsi="Times New Roman" w:cs="Times New Roman"/>
-          <w:sz w:val="24"/>
-          <w:szCs w:val="24"/>
-        </w:rPr>
-        <w:t>)]{</w:t>
-      </w:r>
-      <w:proofErr w:type="gramEnd"/>
-      <w:r>
-        <w:rPr>
-          <w:rFonts w:ascii="Times New Roman" w:hAnsi="Times New Roman" w:cs="Times New Roman"/>
-          <w:sz w:val="24"/>
-          <w:szCs w:val="24"/>
-        </w:rPr>
-        <w:t xml:space="preserve">hak09}Hakkila, J., \&amp; Cumbee, R. S. 2009, in AIP Proc. 1133 (ed. Meegan, </w:t>
+        <w:t xml:space="preserve">[Hakkila \&amp; Cumbee(2009)]{hak09}Hakkila, J., \&amp; Cumbee, R. S. 2009, in AIP Proc. 1133 (ed. Meegan, </w:t>
       </w:r>
       <w:proofErr w:type="spellStart"/>
       <w:r>
@@ -12202,25 +12145,7 @@
           <w:sz w:val="24"/>
           <w:szCs w:val="24"/>
         </w:rPr>
-        <w:t>(2011</w:t>
-      </w:r>
-      <w:proofErr w:type="gramStart"/>
-      <w:r>
-        <w:rPr>
-          <w:rFonts w:ascii="Times New Roman" w:hAnsi="Times New Roman" w:cs="Times New Roman"/>
-          <w:sz w:val="24"/>
-          <w:szCs w:val="24"/>
-        </w:rPr>
-        <w:t>)]{</w:t>
-      </w:r>
-      <w:proofErr w:type="gramEnd"/>
-      <w:r>
-        <w:rPr>
-          <w:rFonts w:ascii="Times New Roman" w:hAnsi="Times New Roman" w:cs="Times New Roman"/>
-          <w:sz w:val="24"/>
-          <w:szCs w:val="24"/>
-        </w:rPr>
-        <w:t xml:space="preserve">hak11} Hakkila, J., \&amp; </w:t>
+        <w:t xml:space="preserve">(2011)]{hak11} Hakkila, J., \&amp; </w:t>
       </w:r>
       <w:proofErr w:type="spellStart"/>
       <w:r>
@@ -12291,25 +12216,7 @@
           <w:sz w:val="24"/>
           <w:szCs w:val="24"/>
         </w:rPr>
-        <w:t>(2011</w:t>
-      </w:r>
-      <w:proofErr w:type="gramStart"/>
-      <w:r>
-        <w:rPr>
-          <w:rFonts w:ascii="Times New Roman" w:hAnsi="Times New Roman" w:cs="Times New Roman"/>
-          <w:sz w:val="24"/>
-          <w:szCs w:val="24"/>
-        </w:rPr>
-        <w:t>)]{</w:t>
-      </w:r>
-      <w:proofErr w:type="gramEnd"/>
-      <w:r>
-        <w:rPr>
-          <w:rFonts w:ascii="Times New Roman" w:hAnsi="Times New Roman" w:cs="Times New Roman"/>
-          <w:sz w:val="24"/>
-          <w:szCs w:val="24"/>
-        </w:rPr>
-        <w:t xml:space="preserve">hak11} Hakkila, J., \&amp; </w:t>
+        <w:t xml:space="preserve">(2011)]{hak11} Hakkila, J., \&amp; </w:t>
       </w:r>
       <w:proofErr w:type="spellStart"/>
       <w:r>
@@ -12678,25 +12585,7 @@
           <w:sz w:val="24"/>
           <w:szCs w:val="24"/>
         </w:rPr>
-        <w:t xml:space="preserve"> et al.(1993</w:t>
-      </w:r>
-      <w:proofErr w:type="gramStart"/>
-      <w:r>
-        <w:rPr>
-          <w:rFonts w:ascii="Times New Roman" w:hAnsi="Times New Roman" w:cs="Times New Roman"/>
-          <w:sz w:val="24"/>
-          <w:szCs w:val="24"/>
-        </w:rPr>
-        <w:t>)]{</w:t>
-      </w:r>
-      <w:proofErr w:type="gramEnd"/>
-      <w:r>
-        <w:rPr>
-          <w:rFonts w:ascii="Times New Roman" w:hAnsi="Times New Roman" w:cs="Times New Roman"/>
-          <w:sz w:val="24"/>
-          <w:szCs w:val="24"/>
-        </w:rPr>
-        <w:t>kou93}</w:t>
+        <w:t xml:space="preserve"> et al.(1993)]{kou93}</w:t>
       </w:r>
       <w:proofErr w:type="spellStart"/>
       <w:r>
@@ -12800,7 +12689,6 @@
         </w:rPr>
         <w:t>Vision Interface. </w:t>
       </w:r>
-      <w:proofErr w:type="gramStart"/>
       <w:r>
         <w:rPr>
           <w:rFonts w:ascii="Times New Roman" w:hAnsi="Times New Roman" w:cs="Times New Roman"/>
@@ -12830,53 +12718,24 @@
           <w:szCs w:val="24"/>
           <w:shd w:val="clear" w:color="auto" w:fill="FFFFFF"/>
         </w:rPr>
-        <w:t>:120</w:t>
-      </w:r>
-      <w:proofErr w:type="gramEnd"/>
-      <w:r>
-        <w:rPr>
-          <w:rFonts w:ascii="Times New Roman" w:hAnsi="Times New Roman" w:cs="Times New Roman"/>
-          <w:color w:val="303030"/>
-          <w:sz w:val="24"/>
-          <w:szCs w:val="24"/>
-          <w:shd w:val="clear" w:color="auto" w:fill="FFFFFF"/>
-        </w:rPr>
-        <w:t>–123.</w:t>
-      </w:r>
-    </w:p>
-    <w:p>
-      <w:pPr>
-        <w:rPr>
-          <w:rFonts w:ascii="Times New Roman" w:hAnsi="Times New Roman" w:cs="Times New Roman"/>
-          <w:sz w:val="24"/>
-          <w:szCs w:val="24"/>
-        </w:rPr>
-      </w:pPr>
-      <w:r>
-        <w:rPr>
-          <w:rFonts w:ascii="Times New Roman" w:hAnsi="Times New Roman" w:cs="Times New Roman"/>
-          <w:sz w:val="24"/>
-          <w:szCs w:val="24"/>
-        </w:rPr>
-        <w:t>[Liang \&amp; Kargatis(1996</w:t>
-      </w:r>
-      <w:proofErr w:type="gramStart"/>
-      <w:r>
-        <w:rPr>
-          <w:rFonts w:ascii="Times New Roman" w:hAnsi="Times New Roman" w:cs="Times New Roman"/>
-          <w:sz w:val="24"/>
-          <w:szCs w:val="24"/>
-        </w:rPr>
-        <w:t>)]{</w:t>
-      </w:r>
-      <w:proofErr w:type="gramEnd"/>
-      <w:r>
-        <w:rPr>
-          <w:rFonts w:ascii="Times New Roman" w:hAnsi="Times New Roman" w:cs="Times New Roman"/>
-          <w:sz w:val="24"/>
-          <w:szCs w:val="24"/>
-        </w:rPr>
-        <w:t>lai96}Liang, E., \&amp; Kargatis, V. 1996, Nature, 381, 49</w:t>
+        <w:t>:120–123.</w:t>
+      </w:r>
+    </w:p>
+    <w:p>
+      <w:pPr>
+        <w:rPr>
+          <w:rFonts w:ascii="Times New Roman" w:hAnsi="Times New Roman" w:cs="Times New Roman"/>
+          <w:sz w:val="24"/>
+          <w:szCs w:val="24"/>
+        </w:rPr>
+      </w:pPr>
+      <w:r>
+        <w:rPr>
+          <w:rFonts w:ascii="Times New Roman" w:hAnsi="Times New Roman" w:cs="Times New Roman"/>
+          <w:sz w:val="24"/>
+          <w:szCs w:val="24"/>
+        </w:rPr>
+        <w:t>[Liang \&amp; Kargatis(1996)]{lai96}Liang, E., \&amp; Kargatis, V. 1996, Nature, 381, 49</w:t>
       </w:r>
     </w:p>
     <w:p>
@@ -13026,25 +12885,7 @@
           <w:sz w:val="24"/>
           <w:szCs w:val="24"/>
         </w:rPr>
-        <w:t>[Mukherjee et al.(1998</w:t>
-      </w:r>
-      <w:proofErr w:type="gramStart"/>
-      <w:r>
-        <w:rPr>
-          <w:rFonts w:ascii="Times New Roman" w:hAnsi="Times New Roman" w:cs="Times New Roman"/>
-          <w:sz w:val="24"/>
-          <w:szCs w:val="24"/>
-        </w:rPr>
-        <w:t>)]{</w:t>
-      </w:r>
-      <w:proofErr w:type="gramEnd"/>
-      <w:r>
-        <w:rPr>
-          <w:rFonts w:ascii="Times New Roman" w:hAnsi="Times New Roman" w:cs="Times New Roman"/>
-          <w:sz w:val="24"/>
-          <w:szCs w:val="24"/>
-        </w:rPr>
-        <w:t xml:space="preserve">muk98}Mukherjee S., et al. 1998, </w:t>
+        <w:t xml:space="preserve">[Mukherjee et al.(1998)]{muk98}Mukherjee S., et al. 1998, </w:t>
       </w:r>
       <w:proofErr w:type="spellStart"/>
       <w:r>
@@ -13079,25 +12920,7 @@
           <w:sz w:val="24"/>
           <w:szCs w:val="24"/>
         </w:rPr>
-        <w:t>[Norris et al.(1996</w:t>
-      </w:r>
-      <w:proofErr w:type="gramStart"/>
-      <w:r>
-        <w:rPr>
-          <w:rFonts w:ascii="Times New Roman" w:hAnsi="Times New Roman" w:cs="Times New Roman"/>
-          <w:sz w:val="24"/>
-          <w:szCs w:val="24"/>
-        </w:rPr>
-        <w:t>)]{</w:t>
-      </w:r>
-      <w:proofErr w:type="gramEnd"/>
-      <w:r>
-        <w:rPr>
-          <w:rFonts w:ascii="Times New Roman" w:hAnsi="Times New Roman" w:cs="Times New Roman"/>
-          <w:sz w:val="24"/>
-          <w:szCs w:val="24"/>
-        </w:rPr>
-        <w:t xml:space="preserve">nor96}Norris, J. P., </w:t>
+        <w:t xml:space="preserve">[Norris et al.(1996)]{nor96}Norris, J. P., </w:t>
       </w:r>
       <w:proofErr w:type="spellStart"/>
       <w:r>
@@ -13222,25 +13045,7 @@
           <w:sz w:val="24"/>
           <w:szCs w:val="24"/>
         </w:rPr>
-        <w:t>[Norris(2002</w:t>
-      </w:r>
-      <w:proofErr w:type="gramStart"/>
-      <w:r>
-        <w:rPr>
-          <w:rFonts w:ascii="Times New Roman" w:hAnsi="Times New Roman" w:cs="Times New Roman"/>
-          <w:sz w:val="24"/>
-          <w:szCs w:val="24"/>
-        </w:rPr>
-        <w:t>)]{</w:t>
-      </w:r>
-      <w:proofErr w:type="gramEnd"/>
-      <w:r>
-        <w:rPr>
-          <w:rFonts w:ascii="Times New Roman" w:hAnsi="Times New Roman" w:cs="Times New Roman"/>
-          <w:sz w:val="24"/>
-          <w:szCs w:val="24"/>
-        </w:rPr>
-        <w:t xml:space="preserve">nor02}Norris, J. P. 2002, </w:t>
+        <w:t xml:space="preserve">[Norris(2002)]{nor02}Norris, J. P. 2002, </w:t>
       </w:r>
       <w:proofErr w:type="spellStart"/>
       <w:r>
@@ -13275,25 +13080,7 @@
           <w:sz w:val="24"/>
           <w:szCs w:val="24"/>
         </w:rPr>
-        <w:t>[Norris et al.(2005</w:t>
-      </w:r>
-      <w:proofErr w:type="gramStart"/>
-      <w:r>
-        <w:rPr>
-          <w:rFonts w:ascii="Times New Roman" w:hAnsi="Times New Roman" w:cs="Times New Roman"/>
-          <w:sz w:val="24"/>
-          <w:szCs w:val="24"/>
-        </w:rPr>
-        <w:t>)]{</w:t>
-      </w:r>
-      <w:proofErr w:type="gramEnd"/>
-      <w:r>
-        <w:rPr>
-          <w:rFonts w:ascii="Times New Roman" w:hAnsi="Times New Roman" w:cs="Times New Roman"/>
-          <w:sz w:val="24"/>
-          <w:szCs w:val="24"/>
-        </w:rPr>
-        <w:t xml:space="preserve">nor05}Norris, J. P., </w:t>
+        <w:t xml:space="preserve">[Norris et al.(2005)]{nor05}Norris, J. P., </w:t>
       </w:r>
       <w:proofErr w:type="spellStart"/>
       <w:r>
@@ -13520,25 +13307,7 @@
           <w:sz w:val="24"/>
           <w:szCs w:val="24"/>
         </w:rPr>
-        <w:t>[Ramirez-Ruiz \&amp; Fenimore(2000</w:t>
-      </w:r>
-      <w:proofErr w:type="gramStart"/>
-      <w:r>
-        <w:rPr>
-          <w:rFonts w:ascii="Times New Roman" w:hAnsi="Times New Roman" w:cs="Times New Roman"/>
-          <w:sz w:val="24"/>
-          <w:szCs w:val="24"/>
-        </w:rPr>
-        <w:t>)]{</w:t>
-      </w:r>
-      <w:proofErr w:type="gramEnd"/>
-      <w:r>
-        <w:rPr>
-          <w:rFonts w:ascii="Times New Roman" w:hAnsi="Times New Roman" w:cs="Times New Roman"/>
-          <w:sz w:val="24"/>
-          <w:szCs w:val="24"/>
-        </w:rPr>
-        <w:t xml:space="preserve">ram00}Ramirez-Ruiz, E., \&amp; Fenimore, E. E. 2000, </w:t>
+        <w:t xml:space="preserve">[Ramirez-Ruiz \&amp; Fenimore(2000)]{ram00}Ramirez-Ruiz, E., \&amp; Fenimore, E. E. 2000, </w:t>
       </w:r>
       <w:proofErr w:type="spellStart"/>
       <w:r>
@@ -15613,7 +15382,7 @@
 </file>
 
 <file path=customXml/itemProps1.xml><?xml version="1.0" encoding="utf-8"?>
-<ds:datastoreItem xmlns:ds="http://schemas.openxmlformats.org/officeDocument/2006/customXml" ds:itemID="{93B0362D-2427-4A74-8F1F-123D7D133149}">
+<ds:datastoreItem xmlns:ds="http://schemas.openxmlformats.org/officeDocument/2006/customXml" ds:itemID="{01700A5A-5E6A-492D-A8F0-9A2B0B99A711}">
   <ds:schemaRefs>
     <ds:schemaRef ds:uri="http://schemas.openxmlformats.org/officeDocument/2006/bibliography"/>
   </ds:schemaRefs>

</xml_diff>